<commit_message>
Implemented and compiled warmup balanced parentheses parser grammar (updating lexer, listener, parser etc) and wrote specs for high-risk component handleCommand in Main.java
</commit_message>
<xml_diff>
--- a/Schedule_KEEP_UPDATED.docx
+++ b/Schedule_KEEP_UPDATED.docx
@@ -58,6 +58,9 @@
       </w:pPr>
       <w:r>
         <w:t>-Vincent</w:t>
+      </w:r>
+      <w:r>
+        <w:t xml:space="preserve"> (Update: familiar with requirements)</w:t>
       </w:r>
     </w:p>
     <w:p>
@@ -119,6 +122,17 @@
         <w:tab/>
         <w:t>-Vincent</w:t>
       </w:r>
+      <w:r>
+        <w:t xml:space="preserve"> (Update: implemented balanced-</w:t>
+      </w:r>
+      <w:proofErr w:type="spellStart"/>
+      <w:r>
+        <w:t>paren</w:t>
+      </w:r>
+      <w:proofErr w:type="spellEnd"/>
+      <w:r>
+        <w:t xml:space="preserve"> parser, needs code reviewing)</w:t>
+      </w:r>
     </w:p>
     <w:p>
       <w:pPr>
@@ -217,63 +231,81 @@
         <w:t>4. Specs for an additional component</w:t>
       </w:r>
       <w:r>
-        <w:t xml:space="preserve"> (write which component you decide to do Vincent</w:t>
+        <w:t xml:space="preserve"> (write which component you decide to do Vincent)</w:t>
+      </w:r>
+    </w:p>
+    <w:p>
+      <w:pPr>
+        <w:spacing w:line="240" w:lineRule="auto"/>
+      </w:pPr>
+      <w:r>
+        <w:tab/>
+        <w:t>a. Implementing</w:t>
+      </w:r>
+    </w:p>
+    <w:p>
+      <w:pPr>
+        <w:spacing w:line="240" w:lineRule="auto"/>
+      </w:pPr>
+      <w:r>
+        <w:tab/>
+        <w:t>-Vincent</w:t>
+      </w:r>
+    </w:p>
+    <w:p>
+      <w:pPr>
+        <w:spacing w:line="240" w:lineRule="auto"/>
+      </w:pPr>
+      <w:r>
+        <w:tab/>
+        <w:t>b. Reviewing</w:t>
+      </w:r>
+    </w:p>
+    <w:p>
+      <w:pPr>
+        <w:spacing w:line="240" w:lineRule="auto"/>
+      </w:pPr>
+      <w:r>
+        <w:tab/>
+        <w:t>-</w:t>
+      </w:r>
+      <w:proofErr w:type="spellStart"/>
+      <w:r>
+        <w:t>Rishad</w:t>
+      </w:r>
+      <w:proofErr w:type="spellEnd"/>
+    </w:p>
+    <w:p>
+      <w:pPr>
+        <w:spacing w:line="240" w:lineRule="auto"/>
+      </w:pPr>
+      <w:r>
+        <w:tab/>
+        <w:t>-Gabriel</w:t>
+      </w:r>
+    </w:p>
+    <w:p>
+      <w:pPr>
+        <w:spacing w:line="240" w:lineRule="auto"/>
+      </w:pPr>
+    </w:p>
+    <w:p>
+      <w:pPr>
+        <w:spacing w:line="240" w:lineRule="auto"/>
+      </w:pPr>
+      <w:r>
+        <w:t>5. Datatype for Expression</w:t>
+      </w:r>
+    </w:p>
+    <w:p>
+      <w:pPr>
+        <w:spacing w:line="240" w:lineRule="auto"/>
+      </w:pPr>
+      <w:r>
+        <w:t>??</w:t>
       </w:r>
       <w:bookmarkStart w:id="0" w:name="_GoBack"/>
       <w:bookmarkEnd w:id="0"/>
-      <w:r>
-        <w:t>)</w:t>
-      </w:r>
-    </w:p>
-    <w:p>
-      <w:pPr>
-        <w:spacing w:line="240" w:lineRule="auto"/>
-      </w:pPr>
-      <w:r>
-        <w:tab/>
-        <w:t>a. Implementing</w:t>
-      </w:r>
-    </w:p>
-    <w:p>
-      <w:pPr>
-        <w:spacing w:line="240" w:lineRule="auto"/>
-      </w:pPr>
-      <w:r>
-        <w:tab/>
-        <w:t>-Vincent</w:t>
-      </w:r>
-    </w:p>
-    <w:p>
-      <w:pPr>
-        <w:spacing w:line="240" w:lineRule="auto"/>
-      </w:pPr>
-      <w:r>
-        <w:tab/>
-        <w:t>b. Reviewing</w:t>
-      </w:r>
-    </w:p>
-    <w:p>
-      <w:pPr>
-        <w:spacing w:line="240" w:lineRule="auto"/>
-      </w:pPr>
-      <w:r>
-        <w:tab/>
-        <w:t>-</w:t>
-      </w:r>
-      <w:proofErr w:type="spellStart"/>
-      <w:r>
-        <w:t>Rishad</w:t>
-      </w:r>
-      <w:proofErr w:type="spellEnd"/>
-    </w:p>
-    <w:p>
-      <w:pPr>
-        <w:spacing w:line="240" w:lineRule="auto"/>
-      </w:pPr>
-      <w:r>
-        <w:tab/>
-        <w:t>-Gabriel</w:t>
-      </w:r>
     </w:p>
     <w:sectPr>
       <w:pgSz w:w="12240" w:h="15840"/>

</xml_diff>

<commit_message>
Implemented the test file for the warm-up parser, added file to print out information in parse trees of the warm-up (still need to display), and updated schedule
</commit_message>
<xml_diff>
--- a/Schedule_KEEP_UPDATED.docx
+++ b/Schedule_KEEP_UPDATED.docx
@@ -1,6 +1,6 @@
 
 <file path=word/document.xml><?xml version="1.0" encoding="utf-8"?>
-<w:document xmlns:wpc="http://schemas.microsoft.com/office/word/2010/wordprocessingCanvas" xmlns:mc="http://schemas.openxmlformats.org/markup-compatibility/2006" xmlns:o="urn:schemas-microsoft-com:office:office" xmlns:r="http://schemas.openxmlformats.org/officeDocument/2006/relationships" xmlns:m="http://schemas.openxmlformats.org/officeDocument/2006/math" xmlns:v="urn:schemas-microsoft-com:vml" xmlns:wp14="http://schemas.microsoft.com/office/word/2010/wordprocessingDrawing" xmlns:wp="http://schemas.openxmlformats.org/drawingml/2006/wordprocessingDrawing" xmlns:w10="urn:schemas-microsoft-com:office:word" xmlns:w="http://schemas.openxmlformats.org/wordprocessingml/2006/main" xmlns:w14="http://schemas.microsoft.com/office/word/2010/wordml" xmlns:w15="http://schemas.microsoft.com/office/word/2012/wordml" xmlns:wpg="http://schemas.microsoft.com/office/word/2010/wordprocessingGroup" xmlns:wpi="http://schemas.microsoft.com/office/word/2010/wordprocessingInk" xmlns:wne="http://schemas.microsoft.com/office/word/2006/wordml" xmlns:wps="http://schemas.microsoft.com/office/word/2010/wordprocessingShape" mc:Ignorable="w14 w15 wp14">
+<w:document xmlns:wpc="http://schemas.microsoft.com/office/word/2010/wordprocessingCanvas" xmlns:mc="http://schemas.openxmlformats.org/markup-compatibility/2006" xmlns:o="urn:schemas-microsoft-com:office:office" xmlns:r="http://schemas.openxmlformats.org/officeDocument/2006/relationships" xmlns:m="http://schemas.openxmlformats.org/officeDocument/2006/math" xmlns:v="urn:schemas-microsoft-com:vml" xmlns:wp14="http://schemas.microsoft.com/office/word/2010/wordprocessingDrawing" xmlns:wp="http://schemas.openxmlformats.org/drawingml/2006/wordprocessingDrawing" xmlns:w10="urn:schemas-microsoft-com:office:word" xmlns:w="http://schemas.openxmlformats.org/wordprocessingml/2006/main" xmlns:w14="http://schemas.microsoft.com/office/word/2010/wordml" xmlns:wpg="http://schemas.microsoft.com/office/word/2010/wordprocessingGroup" xmlns:wpi="http://schemas.microsoft.com/office/word/2010/wordprocessingInk" xmlns:wne="http://schemas.microsoft.com/office/word/2006/wordml" xmlns:wps="http://schemas.microsoft.com/office/word/2010/wordprocessingShape" mc:Ignorable="w14 wp14">
   <w:body>
     <w:p>
       <w:pPr>
@@ -151,6 +151,17 @@
         <w:tab/>
         <w:t>-Gabriel</w:t>
       </w:r>
+      <w:r>
+        <w:t xml:space="preserve"> (Update: implemented tests for balanced-</w:t>
+      </w:r>
+      <w:proofErr w:type="spellStart"/>
+      <w:r>
+        <w:t>paren</w:t>
+      </w:r>
+      <w:proofErr w:type="spellEnd"/>
+      <w:r>
+        <w:t xml:space="preserve"> parser, added another class for the printouts and display of trees in the warm-up but unsure of how to use the inspect method)</w:t>
+      </w:r>
     </w:p>
     <w:p>
       <w:pPr>
@@ -304,8 +315,6 @@
       <w:r>
         <w:t>??</w:t>
       </w:r>
-      <w:bookmarkStart w:id="0" w:name="_GoBack"/>
-      <w:bookmarkEnd w:id="0"/>
     </w:p>
     <w:sectPr>
       <w:pgSz w:w="12240" w:h="15840"/>
@@ -318,7 +327,7 @@
 </file>
 
 <file path=word/styles.xml><?xml version="1.0" encoding="utf-8"?>
-<w:styles xmlns:mc="http://schemas.openxmlformats.org/markup-compatibility/2006" xmlns:r="http://schemas.openxmlformats.org/officeDocument/2006/relationships" xmlns:w="http://schemas.openxmlformats.org/wordprocessingml/2006/main" xmlns:w14="http://schemas.microsoft.com/office/word/2010/wordml" xmlns:w15="http://schemas.microsoft.com/office/word/2012/wordml" mc:Ignorable="w14 w15">
+<w:styles xmlns:mc="http://schemas.openxmlformats.org/markup-compatibility/2006" xmlns:r="http://schemas.openxmlformats.org/officeDocument/2006/relationships" xmlns:w="http://schemas.openxmlformats.org/wordprocessingml/2006/main" xmlns:w14="http://schemas.microsoft.com/office/word/2010/wordml" mc:Ignorable="w14">
   <w:docDefaults>
     <w:rPrDefault>
       <w:rPr>
@@ -334,378 +343,334 @@
       </w:pPr>
     </w:pPrDefault>
   </w:docDefaults>
-  <w:latentStyles w:defLockedState="0" w:defUIPriority="99" w:defSemiHidden="0" w:defUnhideWhenUsed="0" w:defQFormat="0" w:count="371">
-    <w:lsdException w:name="Normal" w:uiPriority="0" w:qFormat="1"/>
-    <w:lsdException w:name="heading 1" w:uiPriority="9" w:qFormat="1"/>
-    <w:lsdException w:name="heading 2" w:semiHidden="1" w:uiPriority="9" w:unhideWhenUsed="1" w:qFormat="1"/>
-    <w:lsdException w:name="heading 3" w:semiHidden="1" w:uiPriority="9" w:unhideWhenUsed="1" w:qFormat="1"/>
-    <w:lsdException w:name="heading 4" w:semiHidden="1" w:uiPriority="9" w:unhideWhenUsed="1" w:qFormat="1"/>
-    <w:lsdException w:name="heading 5" w:semiHidden="1" w:uiPriority="9" w:unhideWhenUsed="1" w:qFormat="1"/>
-    <w:lsdException w:name="heading 6" w:semiHidden="1" w:uiPriority="9" w:unhideWhenUsed="1" w:qFormat="1"/>
-    <w:lsdException w:name="heading 7" w:semiHidden="1" w:uiPriority="9" w:unhideWhenUsed="1" w:qFormat="1"/>
-    <w:lsdException w:name="heading 8" w:semiHidden="1" w:uiPriority="9" w:unhideWhenUsed="1" w:qFormat="1"/>
-    <w:lsdException w:name="heading 9" w:semiHidden="1" w:uiPriority="9" w:unhideWhenUsed="1" w:qFormat="1"/>
-    <w:lsdException w:name="index 1" w:semiHidden="1" w:unhideWhenUsed="1"/>
-    <w:lsdException w:name="index 2" w:semiHidden="1" w:unhideWhenUsed="1"/>
-    <w:lsdException w:name="index 3" w:semiHidden="1" w:unhideWhenUsed="1"/>
-    <w:lsdException w:name="index 4" w:semiHidden="1" w:unhideWhenUsed="1"/>
-    <w:lsdException w:name="index 5" w:semiHidden="1" w:unhideWhenUsed="1"/>
-    <w:lsdException w:name="index 6" w:semiHidden="1" w:unhideWhenUsed="1"/>
-    <w:lsdException w:name="index 7" w:semiHidden="1" w:unhideWhenUsed="1"/>
-    <w:lsdException w:name="index 8" w:semiHidden="1" w:unhideWhenUsed="1"/>
-    <w:lsdException w:name="index 9" w:semiHidden="1" w:unhideWhenUsed="1"/>
-    <w:lsdException w:name="toc 1" w:semiHidden="1" w:uiPriority="39" w:unhideWhenUsed="1"/>
-    <w:lsdException w:name="toc 2" w:semiHidden="1" w:uiPriority="39" w:unhideWhenUsed="1"/>
-    <w:lsdException w:name="toc 3" w:semiHidden="1" w:uiPriority="39" w:unhideWhenUsed="1"/>
-    <w:lsdException w:name="toc 4" w:semiHidden="1" w:uiPriority="39" w:unhideWhenUsed="1"/>
-    <w:lsdException w:name="toc 5" w:semiHidden="1" w:uiPriority="39" w:unhideWhenUsed="1"/>
-    <w:lsdException w:name="toc 6" w:semiHidden="1" w:uiPriority="39" w:unhideWhenUsed="1"/>
-    <w:lsdException w:name="toc 7" w:semiHidden="1" w:uiPriority="39" w:unhideWhenUsed="1"/>
-    <w:lsdException w:name="toc 8" w:semiHidden="1" w:uiPriority="39" w:unhideWhenUsed="1"/>
-    <w:lsdException w:name="toc 9" w:semiHidden="1" w:uiPriority="39" w:unhideWhenUsed="1"/>
-    <w:lsdException w:name="Normal Indent" w:semiHidden="1" w:unhideWhenUsed="1"/>
-    <w:lsdException w:name="footnote text" w:semiHidden="1" w:unhideWhenUsed="1"/>
-    <w:lsdException w:name="annotation text" w:semiHidden="1" w:unhideWhenUsed="1"/>
-    <w:lsdException w:name="header" w:semiHidden="1" w:unhideWhenUsed="1"/>
-    <w:lsdException w:name="footer" w:semiHidden="1" w:unhideWhenUsed="1"/>
-    <w:lsdException w:name="index heading" w:semiHidden="1" w:unhideWhenUsed="1"/>
-    <w:lsdException w:name="caption" w:semiHidden="1" w:uiPriority="35" w:unhideWhenUsed="1" w:qFormat="1"/>
-    <w:lsdException w:name="table of figures" w:semiHidden="1" w:unhideWhenUsed="1"/>
-    <w:lsdException w:name="envelope address" w:semiHidden="1" w:unhideWhenUsed="1"/>
-    <w:lsdException w:name="envelope return" w:semiHidden="1" w:unhideWhenUsed="1"/>
-    <w:lsdException w:name="footnote reference" w:semiHidden="1" w:unhideWhenUsed="1"/>
-    <w:lsdException w:name="annotation reference" w:semiHidden="1" w:unhideWhenUsed="1"/>
-    <w:lsdException w:name="line number" w:semiHidden="1" w:unhideWhenUsed="1"/>
-    <w:lsdException w:name="page number" w:semiHidden="1" w:unhideWhenUsed="1"/>
-    <w:lsdException w:name="endnote reference" w:semiHidden="1" w:unhideWhenUsed="1"/>
-    <w:lsdException w:name="endnote text" w:semiHidden="1" w:unhideWhenUsed="1"/>
-    <w:lsdException w:name="table of authorities" w:semiHidden="1" w:unhideWhenUsed="1"/>
-    <w:lsdException w:name="macro" w:semiHidden="1" w:unhideWhenUsed="1"/>
-    <w:lsdException w:name="toa heading" w:semiHidden="1" w:unhideWhenUsed="1"/>
-    <w:lsdException w:name="List" w:semiHidden="1" w:unhideWhenUsed="1"/>
-    <w:lsdException w:name="List Bullet" w:semiHidden="1" w:unhideWhenUsed="1"/>
-    <w:lsdException w:name="List Number" w:semiHidden="1" w:unhideWhenUsed="1"/>
-    <w:lsdException w:name="List 2" w:semiHidden="1" w:unhideWhenUsed="1"/>
-    <w:lsdException w:name="List 3" w:semiHidden="1" w:unhideWhenUsed="1"/>
-    <w:lsdException w:name="List 4" w:semiHidden="1" w:unhideWhenUsed="1"/>
-    <w:lsdException w:name="List 5" w:semiHidden="1" w:unhideWhenUsed="1"/>
-    <w:lsdException w:name="List Bullet 2" w:semiHidden="1" w:unhideWhenUsed="1"/>
-    <w:lsdException w:name="List Bullet 3" w:semiHidden="1" w:unhideWhenUsed="1"/>
-    <w:lsdException w:name="List Bullet 4" w:semiHidden="1" w:unhideWhenUsed="1"/>
-    <w:lsdException w:name="List Bullet 5" w:semiHidden="1" w:unhideWhenUsed="1"/>
-    <w:lsdException w:name="List Number 2" w:semiHidden="1" w:unhideWhenUsed="1"/>
-    <w:lsdException w:name="List Number 3" w:semiHidden="1" w:unhideWhenUsed="1"/>
-    <w:lsdException w:name="List Number 4" w:semiHidden="1" w:unhideWhenUsed="1"/>
-    <w:lsdException w:name="List Number 5" w:semiHidden="1" w:unhideWhenUsed="1"/>
-    <w:lsdException w:name="Title" w:uiPriority="10" w:qFormat="1"/>
-    <w:lsdException w:name="Closing" w:semiHidden="1" w:unhideWhenUsed="1"/>
-    <w:lsdException w:name="Signature" w:semiHidden="1" w:unhideWhenUsed="1"/>
-    <w:lsdException w:name="Default Paragraph Font" w:semiHidden="1" w:uiPriority="1" w:unhideWhenUsed="1"/>
-    <w:lsdException w:name="Body Text" w:semiHidden="1" w:unhideWhenUsed="1"/>
-    <w:lsdException w:name="Body Text Indent" w:semiHidden="1" w:unhideWhenUsed="1"/>
-    <w:lsdException w:name="List Continue" w:semiHidden="1" w:unhideWhenUsed="1"/>
-    <w:lsdException w:name="List Continue 2" w:semiHidden="1" w:unhideWhenUsed="1"/>
-    <w:lsdException w:name="List Continue 3" w:semiHidden="1" w:unhideWhenUsed="1"/>
-    <w:lsdException w:name="List Continue 4" w:semiHidden="1" w:unhideWhenUsed="1"/>
-    <w:lsdException w:name="List Continue 5" w:semiHidden="1" w:unhideWhenUsed="1"/>
-    <w:lsdException w:name="Message Header" w:semiHidden="1" w:unhideWhenUsed="1"/>
-    <w:lsdException w:name="Subtitle" w:uiPriority="11" w:qFormat="1"/>
-    <w:lsdException w:name="Salutation" w:semiHidden="1" w:unhideWhenUsed="1"/>
-    <w:lsdException w:name="Date" w:semiHidden="1" w:unhideWhenUsed="1"/>
-    <w:lsdException w:name="Body Text First Indent" w:semiHidden="1" w:unhideWhenUsed="1"/>
-    <w:lsdException w:name="Body Text First Indent 2" w:semiHidden="1" w:unhideWhenUsed="1"/>
-    <w:lsdException w:name="Note Heading" w:semiHidden="1" w:unhideWhenUsed="1"/>
-    <w:lsdException w:name="Body Text 2" w:semiHidden="1" w:unhideWhenUsed="1"/>
-    <w:lsdException w:name="Body Text 3" w:semiHidden="1" w:unhideWhenUsed="1"/>
-    <w:lsdException w:name="Body Text Indent 2" w:semiHidden="1" w:unhideWhenUsed="1"/>
-    <w:lsdException w:name="Body Text Indent 3" w:semiHidden="1" w:unhideWhenUsed="1"/>
-    <w:lsdException w:name="Block Text" w:semiHidden="1" w:unhideWhenUsed="1"/>
-    <w:lsdException w:name="Hyperlink" w:semiHidden="1" w:unhideWhenUsed="1"/>
-    <w:lsdException w:name="FollowedHyperlink" w:semiHidden="1" w:unhideWhenUsed="1"/>
-    <w:lsdException w:name="Strong" w:uiPriority="22" w:qFormat="1"/>
-    <w:lsdException w:name="Emphasis" w:uiPriority="20" w:qFormat="1"/>
-    <w:lsdException w:name="Document Map" w:semiHidden="1" w:unhideWhenUsed="1"/>
-    <w:lsdException w:name="Plain Text" w:semiHidden="1" w:unhideWhenUsed="1"/>
-    <w:lsdException w:name="E-mail Signature" w:semiHidden="1" w:unhideWhenUsed="1"/>
-    <w:lsdException w:name="HTML Top of Form" w:semiHidden="1" w:unhideWhenUsed="1"/>
-    <w:lsdException w:name="HTML Bottom of Form" w:semiHidden="1" w:unhideWhenUsed="1"/>
-    <w:lsdException w:name="Normal (Web)" w:semiHidden="1" w:unhideWhenUsed="1"/>
-    <w:lsdException w:name="HTML Acronym" w:semiHidden="1" w:unhideWhenUsed="1"/>
-    <w:lsdException w:name="HTML Address" w:semiHidden="1" w:unhideWhenUsed="1"/>
-    <w:lsdException w:name="HTML Cite" w:semiHidden="1" w:unhideWhenUsed="1"/>
-    <w:lsdException w:name="HTML Code" w:semiHidden="1" w:unhideWhenUsed="1"/>
-    <w:lsdException w:name="HTML Definition" w:semiHidden="1" w:unhideWhenUsed="1"/>
-    <w:lsdException w:name="HTML Keyboard" w:semiHidden="1" w:unhideWhenUsed="1"/>
-    <w:lsdException w:name="HTML Preformatted" w:semiHidden="1" w:unhideWhenUsed="1"/>
-    <w:lsdException w:name="HTML Sample" w:semiHidden="1" w:unhideWhenUsed="1"/>
-    <w:lsdException w:name="HTML Typewriter" w:semiHidden="1" w:unhideWhenUsed="1"/>
-    <w:lsdException w:name="HTML Variable" w:semiHidden="1" w:unhideWhenUsed="1"/>
-    <w:lsdException w:name="Normal Table" w:semiHidden="1" w:unhideWhenUsed="1"/>
-    <w:lsdException w:name="annotation subject" w:semiHidden="1" w:unhideWhenUsed="1"/>
-    <w:lsdException w:name="No List" w:semiHidden="1" w:unhideWhenUsed="1"/>
-    <w:lsdException w:name="Outline List 1" w:semiHidden="1" w:unhideWhenUsed="1"/>
-    <w:lsdException w:name="Outline List 2" w:semiHidden="1" w:unhideWhenUsed="1"/>
-    <w:lsdException w:name="Outline List 3" w:semiHidden="1" w:unhideWhenUsed="1"/>
-    <w:lsdException w:name="Table Simple 1" w:semiHidden="1" w:unhideWhenUsed="1"/>
-    <w:lsdException w:name="Table Simple 2" w:semiHidden="1" w:unhideWhenUsed="1"/>
-    <w:lsdException w:name="Table Simple 3" w:semiHidden="1" w:unhideWhenUsed="1"/>
-    <w:lsdException w:name="Table Classic 1" w:semiHidden="1" w:unhideWhenUsed="1"/>
-    <w:lsdException w:name="Table Classic 2" w:semiHidden="1" w:unhideWhenUsed="1"/>
-    <w:lsdException w:name="Table Classic 3" w:semiHidden="1" w:unhideWhenUsed="1"/>
-    <w:lsdException w:name="Table Classic 4" w:semiHidden="1" w:unhideWhenUsed="1"/>
-    <w:lsdException w:name="Table Colorful 1" w:semiHidden="1" w:unhideWhenUsed="1"/>
-    <w:lsdException w:name="Table Colorful 2" w:semiHidden="1" w:unhideWhenUsed="1"/>
-    <w:lsdException w:name="Table Colorful 3" w:semiHidden="1" w:unhideWhenUsed="1"/>
-    <w:lsdException w:name="Table Columns 1" w:semiHidden="1" w:unhideWhenUsed="1"/>
-    <w:lsdException w:name="Table Columns 2" w:semiHidden="1" w:unhideWhenUsed="1"/>
-    <w:lsdException w:name="Table Columns 3" w:semiHidden="1" w:unhideWhenUsed="1"/>
-    <w:lsdException w:name="Table Columns 4" w:semiHidden="1" w:unhideWhenUsed="1"/>
-    <w:lsdException w:name="Table Columns 5" w:semiHidden="1" w:unhideWhenUsed="1"/>
-    <w:lsdException w:name="Table Grid 1" w:semiHidden="1" w:unhideWhenUsed="1"/>
-    <w:lsdException w:name="Table Grid 2" w:semiHidden="1" w:unhideWhenUsed="1"/>
-    <w:lsdException w:name="Table Grid 3" w:semiHidden="1" w:unhideWhenUsed="1"/>
-    <w:lsdException w:name="Table Grid 4" w:semiHidden="1" w:unhideWhenUsed="1"/>
-    <w:lsdException w:name="Table Grid 5" w:semiHidden="1" w:unhideWhenUsed="1"/>
-    <w:lsdException w:name="Table Grid 6" w:semiHidden="1" w:unhideWhenUsed="1"/>
-    <w:lsdException w:name="Table Grid 7" w:semiHidden="1" w:unhideWhenUsed="1"/>
-    <w:lsdException w:name="Table Grid 8" w:semiHidden="1" w:unhideWhenUsed="1"/>
-    <w:lsdException w:name="Table List 1" w:semiHidden="1" w:unhideWhenUsed="1"/>
-    <w:lsdException w:name="Table List 2" w:semiHidden="1" w:unhideWhenUsed="1"/>
-    <w:lsdException w:name="Table List 3" w:semiHidden="1" w:unhideWhenUsed="1"/>
-    <w:lsdException w:name="Table List 4" w:semiHidden="1" w:unhideWhenUsed="1"/>
-    <w:lsdException w:name="Table List 5" w:semiHidden="1" w:unhideWhenUsed="1"/>
-    <w:lsdException w:name="Table List 6" w:semiHidden="1" w:unhideWhenUsed="1"/>
-    <w:lsdException w:name="Table List 7" w:semiHidden="1" w:unhideWhenUsed="1"/>
-    <w:lsdException w:name="Table List 8" w:semiHidden="1" w:unhideWhenUsed="1"/>
-    <w:lsdException w:name="Table 3D effects 1" w:semiHidden="1" w:unhideWhenUsed="1"/>
-    <w:lsdException w:name="Table 3D effects 2" w:semiHidden="1" w:unhideWhenUsed="1"/>
-    <w:lsdException w:name="Table 3D effects 3" w:semiHidden="1" w:unhideWhenUsed="1"/>
-    <w:lsdException w:name="Table Contemporary" w:semiHidden="1" w:unhideWhenUsed="1"/>
-    <w:lsdException w:name="Table Elegant" w:semiHidden="1" w:unhideWhenUsed="1"/>
-    <w:lsdException w:name="Table Professional" w:semiHidden="1" w:unhideWhenUsed="1"/>
-    <w:lsdException w:name="Table Subtle 1" w:semiHidden="1" w:unhideWhenUsed="1"/>
-    <w:lsdException w:name="Table Subtle 2" w:semiHidden="1" w:unhideWhenUsed="1"/>
-    <w:lsdException w:name="Table Web 1" w:semiHidden="1" w:unhideWhenUsed="1"/>
-    <w:lsdException w:name="Table Web 2" w:semiHidden="1" w:unhideWhenUsed="1"/>
-    <w:lsdException w:name="Table Web 3" w:semiHidden="1" w:unhideWhenUsed="1"/>
-    <w:lsdException w:name="Balloon Text" w:semiHidden="1" w:unhideWhenUsed="1"/>
-    <w:lsdException w:name="Table Grid" w:uiPriority="39"/>
-    <w:lsdException w:name="Table Theme" w:semiHidden="1" w:unhideWhenUsed="1"/>
-    <w:lsdException w:name="Placeholder Text" w:semiHidden="1"/>
-    <w:lsdException w:name="No Spacing" w:uiPriority="1" w:qFormat="1"/>
-    <w:lsdException w:name="Light Shading" w:uiPriority="60"/>
-    <w:lsdException w:name="Light List" w:uiPriority="61"/>
-    <w:lsdException w:name="Light Grid" w:uiPriority="62"/>
-    <w:lsdException w:name="Medium Shading 1" w:uiPriority="63"/>
-    <w:lsdException w:name="Medium Shading 2" w:uiPriority="64"/>
-    <w:lsdException w:name="Medium List 1" w:uiPriority="65"/>
-    <w:lsdException w:name="Medium List 2" w:uiPriority="66"/>
-    <w:lsdException w:name="Medium Grid 1" w:uiPriority="67"/>
-    <w:lsdException w:name="Medium Grid 2" w:uiPriority="68"/>
-    <w:lsdException w:name="Medium Grid 3" w:uiPriority="69"/>
-    <w:lsdException w:name="Dark List" w:uiPriority="70"/>
-    <w:lsdException w:name="Colorful Shading" w:uiPriority="71"/>
-    <w:lsdException w:name="Colorful List" w:uiPriority="72"/>
-    <w:lsdException w:name="Colorful Grid" w:uiPriority="73"/>
-    <w:lsdException w:name="Light Shading Accent 1" w:uiPriority="60"/>
-    <w:lsdException w:name="Light List Accent 1" w:uiPriority="61"/>
-    <w:lsdException w:name="Light Grid Accent 1" w:uiPriority="62"/>
-    <w:lsdException w:name="Medium Shading 1 Accent 1" w:uiPriority="63"/>
-    <w:lsdException w:name="Medium Shading 2 Accent 1" w:uiPriority="64"/>
-    <w:lsdException w:name="Medium List 1 Accent 1" w:uiPriority="65"/>
-    <w:lsdException w:name="Revision" w:semiHidden="1"/>
-    <w:lsdException w:name="List Paragraph" w:uiPriority="34" w:qFormat="1"/>
-    <w:lsdException w:name="Quote" w:uiPriority="29" w:qFormat="1"/>
-    <w:lsdException w:name="Intense Quote" w:uiPriority="30" w:qFormat="1"/>
-    <w:lsdException w:name="Medium List 2 Accent 1" w:uiPriority="66"/>
-    <w:lsdException w:name="Medium Grid 1 Accent 1" w:uiPriority="67"/>
-    <w:lsdException w:name="Medium Grid 2 Accent 1" w:uiPriority="68"/>
-    <w:lsdException w:name="Medium Grid 3 Accent 1" w:uiPriority="69"/>
-    <w:lsdException w:name="Dark List Accent 1" w:uiPriority="70"/>
-    <w:lsdException w:name="Colorful Shading Accent 1" w:uiPriority="71"/>
-    <w:lsdException w:name="Colorful List Accent 1" w:uiPriority="72"/>
-    <w:lsdException w:name="Colorful Grid Accent 1" w:uiPriority="73"/>
-    <w:lsdException w:name="Light Shading Accent 2" w:uiPriority="60"/>
-    <w:lsdException w:name="Light List Accent 2" w:uiPriority="61"/>
-    <w:lsdException w:name="Light Grid Accent 2" w:uiPriority="62"/>
-    <w:lsdException w:name="Medium Shading 1 Accent 2" w:uiPriority="63"/>
-    <w:lsdException w:name="Medium Shading 2 Accent 2" w:uiPriority="64"/>
-    <w:lsdException w:name="Medium List 1 Accent 2" w:uiPriority="65"/>
-    <w:lsdException w:name="Medium List 2 Accent 2" w:uiPriority="66"/>
-    <w:lsdException w:name="Medium Grid 1 Accent 2" w:uiPriority="67"/>
-    <w:lsdException w:name="Medium Grid 2 Accent 2" w:uiPriority="68"/>
-    <w:lsdException w:name="Medium Grid 3 Accent 2" w:uiPriority="69"/>
-    <w:lsdException w:name="Dark List Accent 2" w:uiPriority="70"/>
-    <w:lsdException w:name="Colorful Shading Accent 2" w:uiPriority="71"/>
-    <w:lsdException w:name="Colorful List Accent 2" w:uiPriority="72"/>
-    <w:lsdException w:name="Colorful Grid Accent 2" w:uiPriority="73"/>
-    <w:lsdException w:name="Light Shading Accent 3" w:uiPriority="60"/>
-    <w:lsdException w:name="Light List Accent 3" w:uiPriority="61"/>
-    <w:lsdException w:name="Light Grid Accent 3" w:uiPriority="62"/>
-    <w:lsdException w:name="Medium Shading 1 Accent 3" w:uiPriority="63"/>
-    <w:lsdException w:name="Medium Shading 2 Accent 3" w:uiPriority="64"/>
-    <w:lsdException w:name="Medium List 1 Accent 3" w:uiPriority="65"/>
-    <w:lsdException w:name="Medium List 2 Accent 3" w:uiPriority="66"/>
-    <w:lsdException w:name="Medium Grid 1 Accent 3" w:uiPriority="67"/>
-    <w:lsdException w:name="Medium Grid 2 Accent 3" w:uiPriority="68"/>
-    <w:lsdException w:name="Medium Grid 3 Accent 3" w:uiPriority="69"/>
-    <w:lsdException w:name="Dark List Accent 3" w:uiPriority="70"/>
-    <w:lsdException w:name="Colorful Shading Accent 3" w:uiPriority="71"/>
-    <w:lsdException w:name="Colorful List Accent 3" w:uiPriority="72"/>
-    <w:lsdException w:name="Colorful Grid Accent 3" w:uiPriority="73"/>
-    <w:lsdException w:name="Light Shading Accent 4" w:uiPriority="60"/>
-    <w:lsdException w:name="Light List Accent 4" w:uiPriority="61"/>
-    <w:lsdException w:name="Light Grid Accent 4" w:uiPriority="62"/>
-    <w:lsdException w:name="Medium Shading 1 Accent 4" w:uiPriority="63"/>
-    <w:lsdException w:name="Medium Shading 2 Accent 4" w:uiPriority="64"/>
-    <w:lsdException w:name="Medium List 1 Accent 4" w:uiPriority="65"/>
-    <w:lsdException w:name="Medium List 2 Accent 4" w:uiPriority="66"/>
-    <w:lsdException w:name="Medium Grid 1 Accent 4" w:uiPriority="67"/>
-    <w:lsdException w:name="Medium Grid 2 Accent 4" w:uiPriority="68"/>
-    <w:lsdException w:name="Medium Grid 3 Accent 4" w:uiPriority="69"/>
-    <w:lsdException w:name="Dark List Accent 4" w:uiPriority="70"/>
-    <w:lsdException w:name="Colorful Shading Accent 4" w:uiPriority="71"/>
-    <w:lsdException w:name="Colorful List Accent 4" w:uiPriority="72"/>
-    <w:lsdException w:name="Colorful Grid Accent 4" w:uiPriority="73"/>
-    <w:lsdException w:name="Light Shading Accent 5" w:uiPriority="60"/>
-    <w:lsdException w:name="Light List Accent 5" w:uiPriority="61"/>
-    <w:lsdException w:name="Light Grid Accent 5" w:uiPriority="62"/>
-    <w:lsdException w:name="Medium Shading 1 Accent 5" w:uiPriority="63"/>
-    <w:lsdException w:name="Medium Shading 2 Accent 5" w:uiPriority="64"/>
-    <w:lsdException w:name="Medium List 1 Accent 5" w:uiPriority="65"/>
-    <w:lsdException w:name="Medium List 2 Accent 5" w:uiPriority="66"/>
-    <w:lsdException w:name="Medium Grid 1 Accent 5" w:uiPriority="67"/>
-    <w:lsdException w:name="Medium Grid 2 Accent 5" w:uiPriority="68"/>
-    <w:lsdException w:name="Medium Grid 3 Accent 5" w:uiPriority="69"/>
-    <w:lsdException w:name="Dark List Accent 5" w:uiPriority="70"/>
-    <w:lsdException w:name="Colorful Shading Accent 5" w:uiPriority="71"/>
-    <w:lsdException w:name="Colorful List Accent 5" w:uiPriority="72"/>
-    <w:lsdException w:name="Colorful Grid Accent 5" w:uiPriority="73"/>
-    <w:lsdException w:name="Light Shading Accent 6" w:uiPriority="60"/>
-    <w:lsdException w:name="Light List Accent 6" w:uiPriority="61"/>
-    <w:lsdException w:name="Light Grid Accent 6" w:uiPriority="62"/>
-    <w:lsdException w:name="Medium Shading 1 Accent 6" w:uiPriority="63"/>
-    <w:lsdException w:name="Medium Shading 2 Accent 6" w:uiPriority="64"/>
-    <w:lsdException w:name="Medium List 1 Accent 6" w:uiPriority="65"/>
-    <w:lsdException w:name="Medium List 2 Accent 6" w:uiPriority="66"/>
-    <w:lsdException w:name="Medium Grid 1 Accent 6" w:uiPriority="67"/>
-    <w:lsdException w:name="Medium Grid 2 Accent 6" w:uiPriority="68"/>
-    <w:lsdException w:name="Medium Grid 3 Accent 6" w:uiPriority="69"/>
-    <w:lsdException w:name="Dark List Accent 6" w:uiPriority="70"/>
-    <w:lsdException w:name="Colorful Shading Accent 6" w:uiPriority="71"/>
-    <w:lsdException w:name="Colorful List Accent 6" w:uiPriority="72"/>
-    <w:lsdException w:name="Colorful Grid Accent 6" w:uiPriority="73"/>
-    <w:lsdException w:name="Subtle Emphasis" w:uiPriority="19" w:qFormat="1"/>
-    <w:lsdException w:name="Intense Emphasis" w:uiPriority="21" w:qFormat="1"/>
-    <w:lsdException w:name="Subtle Reference" w:uiPriority="31" w:qFormat="1"/>
-    <w:lsdException w:name="Intense Reference" w:uiPriority="32" w:qFormat="1"/>
-    <w:lsdException w:name="Book Title" w:uiPriority="33" w:qFormat="1"/>
-    <w:lsdException w:name="Bibliography" w:semiHidden="1" w:uiPriority="37" w:unhideWhenUsed="1"/>
-    <w:lsdException w:name="TOC Heading" w:semiHidden="1" w:uiPriority="39" w:unhideWhenUsed="1" w:qFormat="1"/>
-    <w:lsdException w:name="Plain Table 1" w:uiPriority="41"/>
-    <w:lsdException w:name="Plain Table 2" w:uiPriority="42"/>
-    <w:lsdException w:name="Plain Table 3" w:uiPriority="43"/>
-    <w:lsdException w:name="Plain Table 4" w:uiPriority="44"/>
-    <w:lsdException w:name="Plain Table 5" w:uiPriority="45"/>
-    <w:lsdException w:name="Grid Table Light" w:uiPriority="40"/>
-    <w:lsdException w:name="Grid Table 1 Light" w:uiPriority="46"/>
-    <w:lsdException w:name="Grid Table 2" w:uiPriority="47"/>
-    <w:lsdException w:name="Grid Table 3" w:uiPriority="48"/>
-    <w:lsdException w:name="Grid Table 4" w:uiPriority="49"/>
-    <w:lsdException w:name="Grid Table 5 Dark" w:uiPriority="50"/>
-    <w:lsdException w:name="Grid Table 6 Colorful" w:uiPriority="51"/>
-    <w:lsdException w:name="Grid Table 7 Colorful" w:uiPriority="52"/>
-    <w:lsdException w:name="Grid Table 1 Light Accent 1" w:uiPriority="46"/>
-    <w:lsdException w:name="Grid Table 2 Accent 1" w:uiPriority="47"/>
-    <w:lsdException w:name="Grid Table 3 Accent 1" w:uiPriority="48"/>
-    <w:lsdException w:name="Grid Table 4 Accent 1" w:uiPriority="49"/>
-    <w:lsdException w:name="Grid Table 5 Dark Accent 1" w:uiPriority="50"/>
-    <w:lsdException w:name="Grid Table 6 Colorful Accent 1" w:uiPriority="51"/>
-    <w:lsdException w:name="Grid Table 7 Colorful Accent 1" w:uiPriority="52"/>
-    <w:lsdException w:name="Grid Table 1 Light Accent 2" w:uiPriority="46"/>
-    <w:lsdException w:name="Grid Table 2 Accent 2" w:uiPriority="47"/>
-    <w:lsdException w:name="Grid Table 3 Accent 2" w:uiPriority="48"/>
-    <w:lsdException w:name="Grid Table 4 Accent 2" w:uiPriority="49"/>
-    <w:lsdException w:name="Grid Table 5 Dark Accent 2" w:uiPriority="50"/>
-    <w:lsdException w:name="Grid Table 6 Colorful Accent 2" w:uiPriority="51"/>
-    <w:lsdException w:name="Grid Table 7 Colorful Accent 2" w:uiPriority="52"/>
-    <w:lsdException w:name="Grid Table 1 Light Accent 3" w:uiPriority="46"/>
-    <w:lsdException w:name="Grid Table 2 Accent 3" w:uiPriority="47"/>
-    <w:lsdException w:name="Grid Table 3 Accent 3" w:uiPriority="48"/>
-    <w:lsdException w:name="Grid Table 4 Accent 3" w:uiPriority="49"/>
-    <w:lsdException w:name="Grid Table 5 Dark Accent 3" w:uiPriority="50"/>
-    <w:lsdException w:name="Grid Table 6 Colorful Accent 3" w:uiPriority="51"/>
-    <w:lsdException w:name="Grid Table 7 Colorful Accent 3" w:uiPriority="52"/>
-    <w:lsdException w:name="Grid Table 1 Light Accent 4" w:uiPriority="46"/>
-    <w:lsdException w:name="Grid Table 2 Accent 4" w:uiPriority="47"/>
-    <w:lsdException w:name="Grid Table 3 Accent 4" w:uiPriority="48"/>
-    <w:lsdException w:name="Grid Table 4 Accent 4" w:uiPriority="49"/>
-    <w:lsdException w:name="Grid Table 5 Dark Accent 4" w:uiPriority="50"/>
-    <w:lsdException w:name="Grid Table 6 Colorful Accent 4" w:uiPriority="51"/>
-    <w:lsdException w:name="Grid Table 7 Colorful Accent 4" w:uiPriority="52"/>
-    <w:lsdException w:name="Grid Table 1 Light Accent 5" w:uiPriority="46"/>
-    <w:lsdException w:name="Grid Table 2 Accent 5" w:uiPriority="47"/>
-    <w:lsdException w:name="Grid Table 3 Accent 5" w:uiPriority="48"/>
-    <w:lsdException w:name="Grid Table 4 Accent 5" w:uiPriority="49"/>
-    <w:lsdException w:name="Grid Table 5 Dark Accent 5" w:uiPriority="50"/>
-    <w:lsdException w:name="Grid Table 6 Colorful Accent 5" w:uiPriority="51"/>
-    <w:lsdException w:name="Grid Table 7 Colorful Accent 5" w:uiPriority="52"/>
-    <w:lsdException w:name="Grid Table 1 Light Accent 6" w:uiPriority="46"/>
-    <w:lsdException w:name="Grid Table 2 Accent 6" w:uiPriority="47"/>
-    <w:lsdException w:name="Grid Table 3 Accent 6" w:uiPriority="48"/>
-    <w:lsdException w:name="Grid Table 4 Accent 6" w:uiPriority="49"/>
-    <w:lsdException w:name="Grid Table 5 Dark Accent 6" w:uiPriority="50"/>
-    <w:lsdException w:name="Grid Table 6 Colorful Accent 6" w:uiPriority="51"/>
-    <w:lsdException w:name="Grid Table 7 Colorful Accent 6" w:uiPriority="52"/>
-    <w:lsdException w:name="List Table 1 Light" w:uiPriority="46"/>
-    <w:lsdException w:name="List Table 2" w:uiPriority="47"/>
-    <w:lsdException w:name="List Table 3" w:uiPriority="48"/>
-    <w:lsdException w:name="List Table 4" w:uiPriority="49"/>
-    <w:lsdException w:name="List Table 5 Dark" w:uiPriority="50"/>
-    <w:lsdException w:name="List Table 6 Colorful" w:uiPriority="51"/>
-    <w:lsdException w:name="List Table 7 Colorful" w:uiPriority="52"/>
-    <w:lsdException w:name="List Table 1 Light Accent 1" w:uiPriority="46"/>
-    <w:lsdException w:name="List Table 2 Accent 1" w:uiPriority="47"/>
-    <w:lsdException w:name="List Table 3 Accent 1" w:uiPriority="48"/>
-    <w:lsdException w:name="List Table 4 Accent 1" w:uiPriority="49"/>
-    <w:lsdException w:name="List Table 5 Dark Accent 1" w:uiPriority="50"/>
-    <w:lsdException w:name="List Table 6 Colorful Accent 1" w:uiPriority="51"/>
-    <w:lsdException w:name="List Table 7 Colorful Accent 1" w:uiPriority="52"/>
-    <w:lsdException w:name="List Table 1 Light Accent 2" w:uiPriority="46"/>
-    <w:lsdException w:name="List Table 2 Accent 2" w:uiPriority="47"/>
-    <w:lsdException w:name="List Table 3 Accent 2" w:uiPriority="48"/>
-    <w:lsdException w:name="List Table 4 Accent 2" w:uiPriority="49"/>
-    <w:lsdException w:name="List Table 5 Dark Accent 2" w:uiPriority="50"/>
-    <w:lsdException w:name="List Table 6 Colorful Accent 2" w:uiPriority="51"/>
-    <w:lsdException w:name="List Table 7 Colorful Accent 2" w:uiPriority="52"/>
-    <w:lsdException w:name="List Table 1 Light Accent 3" w:uiPriority="46"/>
-    <w:lsdException w:name="List Table 2 Accent 3" w:uiPriority="47"/>
-    <w:lsdException w:name="List Table 3 Accent 3" w:uiPriority="48"/>
-    <w:lsdException w:name="List Table 4 Accent 3" w:uiPriority="49"/>
-    <w:lsdException w:name="List Table 5 Dark Accent 3" w:uiPriority="50"/>
-    <w:lsdException w:name="List Table 6 Colorful Accent 3" w:uiPriority="51"/>
-    <w:lsdException w:name="List Table 7 Colorful Accent 3" w:uiPriority="52"/>
-    <w:lsdException w:name="List Table 1 Light Accent 4" w:uiPriority="46"/>
-    <w:lsdException w:name="List Table 2 Accent 4" w:uiPriority="47"/>
-    <w:lsdException w:name="List Table 3 Accent 4" w:uiPriority="48"/>
-    <w:lsdException w:name="List Table 4 Accent 4" w:uiPriority="49"/>
-    <w:lsdException w:name="List Table 5 Dark Accent 4" w:uiPriority="50"/>
-    <w:lsdException w:name="List Table 6 Colorful Accent 4" w:uiPriority="51"/>
-    <w:lsdException w:name="List Table 7 Colorful Accent 4" w:uiPriority="52"/>
-    <w:lsdException w:name="List Table 1 Light Accent 5" w:uiPriority="46"/>
-    <w:lsdException w:name="List Table 2 Accent 5" w:uiPriority="47"/>
-    <w:lsdException w:name="List Table 3 Accent 5" w:uiPriority="48"/>
-    <w:lsdException w:name="List Table 4 Accent 5" w:uiPriority="49"/>
-    <w:lsdException w:name="List Table 5 Dark Accent 5" w:uiPriority="50"/>
-    <w:lsdException w:name="List Table 6 Colorful Accent 5" w:uiPriority="51"/>
-    <w:lsdException w:name="List Table 7 Colorful Accent 5" w:uiPriority="52"/>
-    <w:lsdException w:name="List Table 1 Light Accent 6" w:uiPriority="46"/>
-    <w:lsdException w:name="List Table 2 Accent 6" w:uiPriority="47"/>
-    <w:lsdException w:name="List Table 3 Accent 6" w:uiPriority="48"/>
-    <w:lsdException w:name="List Table 4 Accent 6" w:uiPriority="49"/>
-    <w:lsdException w:name="List Table 5 Dark Accent 6" w:uiPriority="50"/>
-    <w:lsdException w:name="List Table 6 Colorful Accent 6" w:uiPriority="51"/>
-    <w:lsdException w:name="List Table 7 Colorful Accent 6" w:uiPriority="52"/>
+  <w:latentStyles w:defLockedState="0" w:defUIPriority="99" w:defSemiHidden="1" w:defUnhideWhenUsed="1" w:defQFormat="0" w:count="267">
+    <w:lsdException w:name="Normal" w:semiHidden="0" w:uiPriority="0" w:unhideWhenUsed="0" w:qFormat="1"/>
+    <w:lsdException w:name="heading 1" w:semiHidden="0" w:uiPriority="9" w:unhideWhenUsed="0" w:qFormat="1"/>
+    <w:lsdException w:name="heading 2" w:uiPriority="9" w:qFormat="1"/>
+    <w:lsdException w:name="heading 3" w:uiPriority="9" w:qFormat="1"/>
+    <w:lsdException w:name="heading 4" w:uiPriority="9" w:qFormat="1"/>
+    <w:lsdException w:name="heading 5" w:uiPriority="9" w:qFormat="1"/>
+    <w:lsdException w:name="heading 6" w:uiPriority="9" w:qFormat="1"/>
+    <w:lsdException w:name="heading 7" w:uiPriority="9" w:qFormat="1"/>
+    <w:lsdException w:name="heading 8" w:uiPriority="9" w:qFormat="1"/>
+    <w:lsdException w:name="heading 9" w:uiPriority="9" w:qFormat="1"/>
+    <w:lsdException w:name="toc 1" w:uiPriority="39"/>
+    <w:lsdException w:name="toc 2" w:uiPriority="39"/>
+    <w:lsdException w:name="toc 3" w:uiPriority="39"/>
+    <w:lsdException w:name="toc 4" w:uiPriority="39"/>
+    <w:lsdException w:name="toc 5" w:uiPriority="39"/>
+    <w:lsdException w:name="toc 6" w:uiPriority="39"/>
+    <w:lsdException w:name="toc 7" w:uiPriority="39"/>
+    <w:lsdException w:name="toc 8" w:uiPriority="39"/>
+    <w:lsdException w:name="toc 9" w:uiPriority="39"/>
+    <w:lsdException w:name="caption" w:uiPriority="35" w:qFormat="1"/>
+    <w:lsdException w:name="Title" w:semiHidden="0" w:uiPriority="10" w:unhideWhenUsed="0" w:qFormat="1"/>
+    <w:lsdException w:name="Default Paragraph Font" w:uiPriority="1"/>
+    <w:lsdException w:name="Subtitle" w:semiHidden="0" w:uiPriority="11" w:unhideWhenUsed="0" w:qFormat="1"/>
+    <w:lsdException w:name="Strong" w:semiHidden="0" w:uiPriority="22" w:unhideWhenUsed="0" w:qFormat="1"/>
+    <w:lsdException w:name="Emphasis" w:semiHidden="0" w:uiPriority="20" w:unhideWhenUsed="0" w:qFormat="1"/>
+    <w:lsdException w:name="Table Grid" w:semiHidden="0" w:uiPriority="39" w:unhideWhenUsed="0"/>
+    <w:lsdException w:name="Placeholder Text" w:unhideWhenUsed="0"/>
+    <w:lsdException w:name="No Spacing" w:semiHidden="0" w:uiPriority="1" w:unhideWhenUsed="0" w:qFormat="1"/>
+    <w:lsdException w:name="Light Shading" w:semiHidden="0" w:uiPriority="60" w:unhideWhenUsed="0"/>
+    <w:lsdException w:name="Light List" w:semiHidden="0" w:uiPriority="61" w:unhideWhenUsed="0"/>
+    <w:lsdException w:name="Light Grid" w:semiHidden="0" w:uiPriority="62" w:unhideWhenUsed="0"/>
+    <w:lsdException w:name="Medium Shading 1" w:semiHidden="0" w:uiPriority="63" w:unhideWhenUsed="0"/>
+    <w:lsdException w:name="Medium Shading 2" w:semiHidden="0" w:uiPriority="64" w:unhideWhenUsed="0"/>
+    <w:lsdException w:name="Medium List 1" w:semiHidden="0" w:uiPriority="65" w:unhideWhenUsed="0"/>
+    <w:lsdException w:name="Medium List 2" w:semiHidden="0" w:uiPriority="66" w:unhideWhenUsed="0"/>
+    <w:lsdException w:name="Medium Grid 1" w:semiHidden="0" w:uiPriority="67" w:unhideWhenUsed="0"/>
+    <w:lsdException w:name="Medium Grid 2" w:semiHidden="0" w:uiPriority="68" w:unhideWhenUsed="0"/>
+    <w:lsdException w:name="Medium Grid 3" w:semiHidden="0" w:uiPriority="69" w:unhideWhenUsed="0"/>
+    <w:lsdException w:name="Dark List" w:semiHidden="0" w:uiPriority="70" w:unhideWhenUsed="0"/>
+    <w:lsdException w:name="Colorful Shading" w:semiHidden="0" w:uiPriority="71" w:unhideWhenUsed="0"/>
+    <w:lsdException w:name="Colorful List" w:semiHidden="0" w:uiPriority="72" w:unhideWhenUsed="0"/>
+    <w:lsdException w:name="Colorful Grid" w:semiHidden="0" w:uiPriority="73" w:unhideWhenUsed="0"/>
+    <w:lsdException w:name="Light Shading Accent 1" w:semiHidden="0" w:uiPriority="60" w:unhideWhenUsed="0"/>
+    <w:lsdException w:name="Light List Accent 1" w:semiHidden="0" w:uiPriority="61" w:unhideWhenUsed="0"/>
+    <w:lsdException w:name="Light Grid Accent 1" w:semiHidden="0" w:uiPriority="62" w:unhideWhenUsed="0"/>
+    <w:lsdException w:name="Medium Shading 1 Accent 1" w:semiHidden="0" w:uiPriority="63" w:unhideWhenUsed="0"/>
+    <w:lsdException w:name="Medium Shading 2 Accent 1" w:semiHidden="0" w:uiPriority="64" w:unhideWhenUsed="0"/>
+    <w:lsdException w:name="Medium List 1 Accent 1" w:semiHidden="0" w:uiPriority="65" w:unhideWhenUsed="0"/>
+    <w:lsdException w:name="Revision" w:unhideWhenUsed="0"/>
+    <w:lsdException w:name="List Paragraph" w:semiHidden="0" w:uiPriority="34" w:unhideWhenUsed="0" w:qFormat="1"/>
+    <w:lsdException w:name="Quote" w:semiHidden="0" w:uiPriority="29" w:unhideWhenUsed="0" w:qFormat="1"/>
+    <w:lsdException w:name="Intense Quote" w:semiHidden="0" w:uiPriority="30" w:unhideWhenUsed="0" w:qFormat="1"/>
+    <w:lsdException w:name="Medium List 2 Accent 1" w:semiHidden="0" w:uiPriority="66" w:unhideWhenUsed="0"/>
+    <w:lsdException w:name="Medium Grid 1 Accent 1" w:semiHidden="0" w:uiPriority="67" w:unhideWhenUsed="0"/>
+    <w:lsdException w:name="Medium Grid 2 Accent 1" w:semiHidden="0" w:uiPriority="68" w:unhideWhenUsed="0"/>
+    <w:lsdException w:name="Medium Grid 3 Accent 1" w:semiHidden="0" w:uiPriority="69" w:unhideWhenUsed="0"/>
+    <w:lsdException w:name="Dark List Accent 1" w:semiHidden="0" w:uiPriority="70" w:unhideWhenUsed="0"/>
+    <w:lsdException w:name="Colorful Shading Accent 1" w:semiHidden="0" w:uiPriority="71" w:unhideWhenUsed="0"/>
+    <w:lsdException w:name="Colorful List Accent 1" w:semiHidden="0" w:uiPriority="72" w:unhideWhenUsed="0"/>
+    <w:lsdException w:name="Colorful Grid Accent 1" w:semiHidden="0" w:uiPriority="73" w:unhideWhenUsed="0"/>
+    <w:lsdException w:name="Light Shading Accent 2" w:semiHidden="0" w:uiPriority="60" w:unhideWhenUsed="0"/>
+    <w:lsdException w:name="Light List Accent 2" w:semiHidden="0" w:uiPriority="61" w:unhideWhenUsed="0"/>
+    <w:lsdException w:name="Light Grid Accent 2" w:semiHidden="0" w:uiPriority="62" w:unhideWhenUsed="0"/>
+    <w:lsdException w:name="Medium Shading 1 Accent 2" w:semiHidden="0" w:uiPriority="63" w:unhideWhenUsed="0"/>
+    <w:lsdException w:name="Medium Shading 2 Accent 2" w:semiHidden="0" w:uiPriority="64" w:unhideWhenUsed="0"/>
+    <w:lsdException w:name="Medium List 1 Accent 2" w:semiHidden="0" w:uiPriority="65" w:unhideWhenUsed="0"/>
+    <w:lsdException w:name="Medium List 2 Accent 2" w:semiHidden="0" w:uiPriority="66" w:unhideWhenUsed="0"/>
+    <w:lsdException w:name="Medium Grid 1 Accent 2" w:semiHidden="0" w:uiPriority="67" w:unhideWhenUsed="0"/>
+    <w:lsdException w:name="Medium Grid 2 Accent 2" w:semiHidden="0" w:uiPriority="68" w:unhideWhenUsed="0"/>
+    <w:lsdException w:name="Medium Grid 3 Accent 2" w:semiHidden="0" w:uiPriority="69" w:unhideWhenUsed="0"/>
+    <w:lsdException w:name="Dark List Accent 2" w:semiHidden="0" w:uiPriority="70" w:unhideWhenUsed="0"/>
+    <w:lsdException w:name="Colorful Shading Accent 2" w:semiHidden="0" w:uiPriority="71" w:unhideWhenUsed="0"/>
+    <w:lsdException w:name="Colorful List Accent 2" w:semiHidden="0" w:uiPriority="72" w:unhideWhenUsed="0"/>
+    <w:lsdException w:name="Colorful Grid Accent 2" w:semiHidden="0" w:uiPriority="73" w:unhideWhenUsed="0"/>
+    <w:lsdException w:name="Light Shading Accent 3" w:semiHidden="0" w:uiPriority="60" w:unhideWhenUsed="0"/>
+    <w:lsdException w:name="Light List Accent 3" w:semiHidden="0" w:uiPriority="61" w:unhideWhenUsed="0"/>
+    <w:lsdException w:name="Light Grid Accent 3" w:semiHidden="0" w:uiPriority="62" w:unhideWhenUsed="0"/>
+    <w:lsdException w:name="Medium Shading 1 Accent 3" w:semiHidden="0" w:uiPriority="63" w:unhideWhenUsed="0"/>
+    <w:lsdException w:name="Medium Shading 2 Accent 3" w:semiHidden="0" w:uiPriority="64" w:unhideWhenUsed="0"/>
+    <w:lsdException w:name="Medium List 1 Accent 3" w:semiHidden="0" w:uiPriority="65" w:unhideWhenUsed="0"/>
+    <w:lsdException w:name="Medium List 2 Accent 3" w:semiHidden="0" w:uiPriority="66" w:unhideWhenUsed="0"/>
+    <w:lsdException w:name="Medium Grid 1 Accent 3" w:semiHidden="0" w:uiPriority="67" w:unhideWhenUsed="0"/>
+    <w:lsdException w:name="Medium Grid 2 Accent 3" w:semiHidden="0" w:uiPriority="68" w:unhideWhenUsed="0"/>
+    <w:lsdException w:name="Medium Grid 3 Accent 3" w:semiHidden="0" w:uiPriority="69" w:unhideWhenUsed="0"/>
+    <w:lsdException w:name="Dark List Accent 3" w:semiHidden="0" w:uiPriority="70" w:unhideWhenUsed="0"/>
+    <w:lsdException w:name="Colorful Shading Accent 3" w:semiHidden="0" w:uiPriority="71" w:unhideWhenUsed="0"/>
+    <w:lsdException w:name="Colorful List Accent 3" w:semiHidden="0" w:uiPriority="72" w:unhideWhenUsed="0"/>
+    <w:lsdException w:name="Colorful Grid Accent 3" w:semiHidden="0" w:uiPriority="73" w:unhideWhenUsed="0"/>
+    <w:lsdException w:name="Light Shading Accent 4" w:semiHidden="0" w:uiPriority="60" w:unhideWhenUsed="0"/>
+    <w:lsdException w:name="Light List Accent 4" w:semiHidden="0" w:uiPriority="61" w:unhideWhenUsed="0"/>
+    <w:lsdException w:name="Light Grid Accent 4" w:semiHidden="0" w:uiPriority="62" w:unhideWhenUsed="0"/>
+    <w:lsdException w:name="Medium Shading 1 Accent 4" w:semiHidden="0" w:uiPriority="63" w:unhideWhenUsed="0"/>
+    <w:lsdException w:name="Medium Shading 2 Accent 4" w:semiHidden="0" w:uiPriority="64" w:unhideWhenUsed="0"/>
+    <w:lsdException w:name="Medium List 1 Accent 4" w:semiHidden="0" w:uiPriority="65" w:unhideWhenUsed="0"/>
+    <w:lsdException w:name="Medium List 2 Accent 4" w:semiHidden="0" w:uiPriority="66" w:unhideWhenUsed="0"/>
+    <w:lsdException w:name="Medium Grid 1 Accent 4" w:semiHidden="0" w:uiPriority="67" w:unhideWhenUsed="0"/>
+    <w:lsdException w:name="Medium Grid 2 Accent 4" w:semiHidden="0" w:uiPriority="68" w:unhideWhenUsed="0"/>
+    <w:lsdException w:name="Medium Grid 3 Accent 4" w:semiHidden="0" w:uiPriority="69" w:unhideWhenUsed="0"/>
+    <w:lsdException w:name="Dark List Accent 4" w:semiHidden="0" w:uiPriority="70" w:unhideWhenUsed="0"/>
+    <w:lsdException w:name="Colorful Shading Accent 4" w:semiHidden="0" w:uiPriority="71" w:unhideWhenUsed="0"/>
+    <w:lsdException w:name="Colorful List Accent 4" w:semiHidden="0" w:uiPriority="72" w:unhideWhenUsed="0"/>
+    <w:lsdException w:name="Colorful Grid Accent 4" w:semiHidden="0" w:uiPriority="73" w:unhideWhenUsed="0"/>
+    <w:lsdException w:name="Light Shading Accent 5" w:semiHidden="0" w:uiPriority="60" w:unhideWhenUsed="0"/>
+    <w:lsdException w:name="Light List Accent 5" w:semiHidden="0" w:uiPriority="61" w:unhideWhenUsed="0"/>
+    <w:lsdException w:name="Light Grid Accent 5" w:semiHidden="0" w:uiPriority="62" w:unhideWhenUsed="0"/>
+    <w:lsdException w:name="Medium Shading 1 Accent 5" w:semiHidden="0" w:uiPriority="63" w:unhideWhenUsed="0"/>
+    <w:lsdException w:name="Medium Shading 2 Accent 5" w:semiHidden="0" w:uiPriority="64" w:unhideWhenUsed="0"/>
+    <w:lsdException w:name="Medium List 1 Accent 5" w:semiHidden="0" w:uiPriority="65" w:unhideWhenUsed="0"/>
+    <w:lsdException w:name="Medium List 2 Accent 5" w:semiHidden="0" w:uiPriority="66" w:unhideWhenUsed="0"/>
+    <w:lsdException w:name="Medium Grid 1 Accent 5" w:semiHidden="0" w:uiPriority="67" w:unhideWhenUsed="0"/>
+    <w:lsdException w:name="Medium Grid 2 Accent 5" w:semiHidden="0" w:uiPriority="68" w:unhideWhenUsed="0"/>
+    <w:lsdException w:name="Medium Grid 3 Accent 5" w:semiHidden="0" w:uiPriority="69" w:unhideWhenUsed="0"/>
+    <w:lsdException w:name="Dark List Accent 5" w:semiHidden="0" w:uiPriority="70" w:unhideWhenUsed="0"/>
+    <w:lsdException w:name="Colorful Shading Accent 5" w:semiHidden="0" w:uiPriority="71" w:unhideWhenUsed="0"/>
+    <w:lsdException w:name="Colorful List Accent 5" w:semiHidden="0" w:uiPriority="72" w:unhideWhenUsed="0"/>
+    <w:lsdException w:name="Colorful Grid Accent 5" w:semiHidden="0" w:uiPriority="73" w:unhideWhenUsed="0"/>
+    <w:lsdException w:name="Light Shading Accent 6" w:semiHidden="0" w:uiPriority="60" w:unhideWhenUsed="0"/>
+    <w:lsdException w:name="Light List Accent 6" w:semiHidden="0" w:uiPriority="61" w:unhideWhenUsed="0"/>
+    <w:lsdException w:name="Light Grid Accent 6" w:semiHidden="0" w:uiPriority="62" w:unhideWhenUsed="0"/>
+    <w:lsdException w:name="Medium Shading 1 Accent 6" w:semiHidden="0" w:uiPriority="63" w:unhideWhenUsed="0"/>
+    <w:lsdException w:name="Medium Shading 2 Accent 6" w:semiHidden="0" w:uiPriority="64" w:unhideWhenUsed="0"/>
+    <w:lsdException w:name="Medium List 1 Accent 6" w:semiHidden="0" w:uiPriority="65" w:unhideWhenUsed="0"/>
+    <w:lsdException w:name="Medium List 2 Accent 6" w:semiHidden="0" w:uiPriority="66" w:unhideWhenUsed="0"/>
+    <w:lsdException w:name="Medium Grid 1 Accent 6" w:semiHidden="0" w:uiPriority="67" w:unhideWhenUsed="0"/>
+    <w:lsdException w:name="Medium Grid 2 Accent 6" w:semiHidden="0" w:uiPriority="68" w:unhideWhenUsed="0"/>
+    <w:lsdException w:name="Medium Grid 3 Accent 6" w:semiHidden="0" w:uiPriority="69" w:unhideWhenUsed="0"/>
+    <w:lsdException w:name="Dark List Accent 6" w:semiHidden="0" w:uiPriority="70" w:unhideWhenUsed="0"/>
+    <w:lsdException w:name="Colorful Shading Accent 6" w:semiHidden="0" w:uiPriority="71" w:unhideWhenUsed="0"/>
+    <w:lsdException w:name="Colorful List Accent 6" w:semiHidden="0" w:uiPriority="72" w:unhideWhenUsed="0"/>
+    <w:lsdException w:name="Colorful Grid Accent 6" w:semiHidden="0" w:uiPriority="73" w:unhideWhenUsed="0"/>
+    <w:lsdException w:name="Subtle Emphasis" w:semiHidden="0" w:uiPriority="19" w:unhideWhenUsed="0" w:qFormat="1"/>
+    <w:lsdException w:name="Intense Emphasis" w:semiHidden="0" w:uiPriority="21" w:unhideWhenUsed="0" w:qFormat="1"/>
+    <w:lsdException w:name="Subtle Reference" w:semiHidden="0" w:uiPriority="31" w:unhideWhenUsed="0" w:qFormat="1"/>
+    <w:lsdException w:name="Intense Reference" w:semiHidden="0" w:uiPriority="32" w:unhideWhenUsed="0" w:qFormat="1"/>
+    <w:lsdException w:name="Book Title" w:semiHidden="0" w:uiPriority="33" w:unhideWhenUsed="0" w:qFormat="1"/>
+    <w:lsdException w:name="Bibliography" w:uiPriority="37"/>
+    <w:lsdException w:name="TOC Heading" w:uiPriority="39" w:qFormat="1"/>
+  </w:latentStyles>
+  <w:style w:type="paragraph" w:default="1" w:styleId="Normal">
+    <w:name w:val="Normal"/>
+    <w:qFormat/>
+  </w:style>
+  <w:style w:type="character" w:default="1" w:styleId="DefaultParagraphFont">
+    <w:name w:val="Default Paragraph Font"/>
+    <w:uiPriority w:val="1"/>
+    <w:semiHidden/>
+    <w:unhideWhenUsed/>
+  </w:style>
+  <w:style w:type="table" w:default="1" w:styleId="TableNormal">
+    <w:name w:val="Normal Table"/>
+    <w:uiPriority w:val="99"/>
+    <w:semiHidden/>
+    <w:unhideWhenUsed/>
+    <w:tblPr>
+      <w:tblInd w:w="0" w:type="dxa"/>
+      <w:tblCellMar>
+        <w:top w:w="0" w:type="dxa"/>
+        <w:left w:w="108" w:type="dxa"/>
+        <w:bottom w:w="0" w:type="dxa"/>
+        <w:right w:w="108" w:type="dxa"/>
+      </w:tblCellMar>
+    </w:tblPr>
+  </w:style>
+  <w:style w:type="numbering" w:default="1" w:styleId="NoList">
+    <w:name w:val="No List"/>
+    <w:uiPriority w:val="99"/>
+    <w:semiHidden/>
+    <w:unhideWhenUsed/>
+  </w:style>
+</w:styles>
+</file>
+
+<file path=word/stylesWithEffects.xml><?xml version="1.0" encoding="utf-8"?>
+<w:styles xmlns:wpc="http://schemas.microsoft.com/office/word/2010/wordprocessingCanvas" xmlns:mc="http://schemas.openxmlformats.org/markup-compatibility/2006" xmlns:o="urn:schemas-microsoft-com:office:office" xmlns:r="http://schemas.openxmlformats.org/officeDocument/2006/relationships" xmlns:m="http://schemas.openxmlformats.org/officeDocument/2006/math" xmlns:v="urn:schemas-microsoft-com:vml" xmlns:wp14="http://schemas.microsoft.com/office/word/2010/wordprocessingDrawing" xmlns:wp="http://schemas.openxmlformats.org/drawingml/2006/wordprocessingDrawing" xmlns:w10="urn:schemas-microsoft-com:office:word" xmlns:w="http://schemas.openxmlformats.org/wordprocessingml/2006/main" xmlns:w14="http://schemas.microsoft.com/office/word/2010/wordml" xmlns:wpg="http://schemas.microsoft.com/office/word/2010/wordprocessingGroup" xmlns:wpi="http://schemas.microsoft.com/office/word/2010/wordprocessingInk" xmlns:wne="http://schemas.microsoft.com/office/word/2006/wordml" xmlns:wps="http://schemas.microsoft.com/office/word/2010/wordprocessingShape" mc:Ignorable="w14 wp14">
+  <w:docDefaults>
+    <w:rPrDefault>
+      <w:rPr>
+        <w:rFonts w:ascii="Times New Roman" w:eastAsiaTheme="minorEastAsia" w:hAnsi="Times New Roman" w:cs="Times New Roman"/>
+        <w:sz w:val="24"/>
+        <w:szCs w:val="24"/>
+        <w:lang w:val="en-US" w:eastAsia="ja-JP" w:bidi="ar-SA"/>
+      </w:rPr>
+    </w:rPrDefault>
+    <w:pPrDefault>
+      <w:pPr>
+        <w:spacing w:line="480" w:lineRule="auto"/>
+      </w:pPr>
+    </w:pPrDefault>
+  </w:docDefaults>
+  <w:latentStyles w:defLockedState="0" w:defUIPriority="99" w:defSemiHidden="1" w:defUnhideWhenUsed="1" w:defQFormat="0" w:count="267">
+    <w:lsdException w:name="Normal" w:semiHidden="0" w:uiPriority="0" w:unhideWhenUsed="0" w:qFormat="1"/>
+    <w:lsdException w:name="heading 1" w:semiHidden="0" w:uiPriority="9" w:unhideWhenUsed="0" w:qFormat="1"/>
+    <w:lsdException w:name="heading 2" w:uiPriority="9" w:qFormat="1"/>
+    <w:lsdException w:name="heading 3" w:uiPriority="9" w:qFormat="1"/>
+    <w:lsdException w:name="heading 4" w:uiPriority="9" w:qFormat="1"/>
+    <w:lsdException w:name="heading 5" w:uiPriority="9" w:qFormat="1"/>
+    <w:lsdException w:name="heading 6" w:uiPriority="9" w:qFormat="1"/>
+    <w:lsdException w:name="heading 7" w:uiPriority="9" w:qFormat="1"/>
+    <w:lsdException w:name="heading 8" w:uiPriority="9" w:qFormat="1"/>
+    <w:lsdException w:name="heading 9" w:uiPriority="9" w:qFormat="1"/>
+    <w:lsdException w:name="toc 1" w:uiPriority="39"/>
+    <w:lsdException w:name="toc 2" w:uiPriority="39"/>
+    <w:lsdException w:name="toc 3" w:uiPriority="39"/>
+    <w:lsdException w:name="toc 4" w:uiPriority="39"/>
+    <w:lsdException w:name="toc 5" w:uiPriority="39"/>
+    <w:lsdException w:name="toc 6" w:uiPriority="39"/>
+    <w:lsdException w:name="toc 7" w:uiPriority="39"/>
+    <w:lsdException w:name="toc 8" w:uiPriority="39"/>
+    <w:lsdException w:name="toc 9" w:uiPriority="39"/>
+    <w:lsdException w:name="caption" w:uiPriority="35" w:qFormat="1"/>
+    <w:lsdException w:name="Title" w:semiHidden="0" w:uiPriority="10" w:unhideWhenUsed="0" w:qFormat="1"/>
+    <w:lsdException w:name="Default Paragraph Font" w:uiPriority="1"/>
+    <w:lsdException w:name="Subtitle" w:semiHidden="0" w:uiPriority="11" w:unhideWhenUsed="0" w:qFormat="1"/>
+    <w:lsdException w:name="Strong" w:semiHidden="0" w:uiPriority="22" w:unhideWhenUsed="0" w:qFormat="1"/>
+    <w:lsdException w:name="Emphasis" w:semiHidden="0" w:uiPriority="20" w:unhideWhenUsed="0" w:qFormat="1"/>
+    <w:lsdException w:name="Table Grid" w:semiHidden="0" w:uiPriority="39" w:unhideWhenUsed="0"/>
+    <w:lsdException w:name="Placeholder Text" w:unhideWhenUsed="0"/>
+    <w:lsdException w:name="No Spacing" w:semiHidden="0" w:uiPriority="1" w:unhideWhenUsed="0" w:qFormat="1"/>
+    <w:lsdException w:name="Light Shading" w:semiHidden="0" w:uiPriority="60" w:unhideWhenUsed="0"/>
+    <w:lsdException w:name="Light List" w:semiHidden="0" w:uiPriority="61" w:unhideWhenUsed="0"/>
+    <w:lsdException w:name="Light Grid" w:semiHidden="0" w:uiPriority="62" w:unhideWhenUsed="0"/>
+    <w:lsdException w:name="Medium Shading 1" w:semiHidden="0" w:uiPriority="63" w:unhideWhenUsed="0"/>
+    <w:lsdException w:name="Medium Shading 2" w:semiHidden="0" w:uiPriority="64" w:unhideWhenUsed="0"/>
+    <w:lsdException w:name="Medium List 1" w:semiHidden="0" w:uiPriority="65" w:unhideWhenUsed="0"/>
+    <w:lsdException w:name="Medium List 2" w:semiHidden="0" w:uiPriority="66" w:unhideWhenUsed="0"/>
+    <w:lsdException w:name="Medium Grid 1" w:semiHidden="0" w:uiPriority="67" w:unhideWhenUsed="0"/>
+    <w:lsdException w:name="Medium Grid 2" w:semiHidden="0" w:uiPriority="68" w:unhideWhenUsed="0"/>
+    <w:lsdException w:name="Medium Grid 3" w:semiHidden="0" w:uiPriority="69" w:unhideWhenUsed="0"/>
+    <w:lsdException w:name="Dark List" w:semiHidden="0" w:uiPriority="70" w:unhideWhenUsed="0"/>
+    <w:lsdException w:name="Colorful Shading" w:semiHidden="0" w:uiPriority="71" w:unhideWhenUsed="0"/>
+    <w:lsdException w:name="Colorful List" w:semiHidden="0" w:uiPriority="72" w:unhideWhenUsed="0"/>
+    <w:lsdException w:name="Colorful Grid" w:semiHidden="0" w:uiPriority="73" w:unhideWhenUsed="0"/>
+    <w:lsdException w:name="Light Shading Accent 1" w:semiHidden="0" w:uiPriority="60" w:unhideWhenUsed="0"/>
+    <w:lsdException w:name="Light List Accent 1" w:semiHidden="0" w:uiPriority="61" w:unhideWhenUsed="0"/>
+    <w:lsdException w:name="Light Grid Accent 1" w:semiHidden="0" w:uiPriority="62" w:unhideWhenUsed="0"/>
+    <w:lsdException w:name="Medium Shading 1 Accent 1" w:semiHidden="0" w:uiPriority="63" w:unhideWhenUsed="0"/>
+    <w:lsdException w:name="Medium Shading 2 Accent 1" w:semiHidden="0" w:uiPriority="64" w:unhideWhenUsed="0"/>
+    <w:lsdException w:name="Medium List 1 Accent 1" w:semiHidden="0" w:uiPriority="65" w:unhideWhenUsed="0"/>
+    <w:lsdException w:name="Revision" w:unhideWhenUsed="0"/>
+    <w:lsdException w:name="List Paragraph" w:semiHidden="0" w:uiPriority="34" w:unhideWhenUsed="0" w:qFormat="1"/>
+    <w:lsdException w:name="Quote" w:semiHidden="0" w:uiPriority="29" w:unhideWhenUsed="0" w:qFormat="1"/>
+    <w:lsdException w:name="Intense Quote" w:semiHidden="0" w:uiPriority="30" w:unhideWhenUsed="0" w:qFormat="1"/>
+    <w:lsdException w:name="Medium List 2 Accent 1" w:semiHidden="0" w:uiPriority="66" w:unhideWhenUsed="0"/>
+    <w:lsdException w:name="Medium Grid 1 Accent 1" w:semiHidden="0" w:uiPriority="67" w:unhideWhenUsed="0"/>
+    <w:lsdException w:name="Medium Grid 2 Accent 1" w:semiHidden="0" w:uiPriority="68" w:unhideWhenUsed="0"/>
+    <w:lsdException w:name="Medium Grid 3 Accent 1" w:semiHidden="0" w:uiPriority="69" w:unhideWhenUsed="0"/>
+    <w:lsdException w:name="Dark List Accent 1" w:semiHidden="0" w:uiPriority="70" w:unhideWhenUsed="0"/>
+    <w:lsdException w:name="Colorful Shading Accent 1" w:semiHidden="0" w:uiPriority="71" w:unhideWhenUsed="0"/>
+    <w:lsdException w:name="Colorful List Accent 1" w:semiHidden="0" w:uiPriority="72" w:unhideWhenUsed="0"/>
+    <w:lsdException w:name="Colorful Grid Accent 1" w:semiHidden="0" w:uiPriority="73" w:unhideWhenUsed="0"/>
+    <w:lsdException w:name="Light Shading Accent 2" w:semiHidden="0" w:uiPriority="60" w:unhideWhenUsed="0"/>
+    <w:lsdException w:name="Light List Accent 2" w:semiHidden="0" w:uiPriority="61" w:unhideWhenUsed="0"/>
+    <w:lsdException w:name="Light Grid Accent 2" w:semiHidden="0" w:uiPriority="62" w:unhideWhenUsed="0"/>
+    <w:lsdException w:name="Medium Shading 1 Accent 2" w:semiHidden="0" w:uiPriority="63" w:unhideWhenUsed="0"/>
+    <w:lsdException w:name="Medium Shading 2 Accent 2" w:semiHidden="0" w:uiPriority="64" w:unhideWhenUsed="0"/>
+    <w:lsdException w:name="Medium List 1 Accent 2" w:semiHidden="0" w:uiPriority="65" w:unhideWhenUsed="0"/>
+    <w:lsdException w:name="Medium List 2 Accent 2" w:semiHidden="0" w:uiPriority="66" w:unhideWhenUsed="0"/>
+    <w:lsdException w:name="Medium Grid 1 Accent 2" w:semiHidden="0" w:uiPriority="67" w:unhideWhenUsed="0"/>
+    <w:lsdException w:name="Medium Grid 2 Accent 2" w:semiHidden="0" w:uiPriority="68" w:unhideWhenUsed="0"/>
+    <w:lsdException w:name="Medium Grid 3 Accent 2" w:semiHidden="0" w:uiPriority="69" w:unhideWhenUsed="0"/>
+    <w:lsdException w:name="Dark List Accent 2" w:semiHidden="0" w:uiPriority="70" w:unhideWhenUsed="0"/>
+    <w:lsdException w:name="Colorful Shading Accent 2" w:semiHidden="0" w:uiPriority="71" w:unhideWhenUsed="0"/>
+    <w:lsdException w:name="Colorful List Accent 2" w:semiHidden="0" w:uiPriority="72" w:unhideWhenUsed="0"/>
+    <w:lsdException w:name="Colorful Grid Accent 2" w:semiHidden="0" w:uiPriority="73" w:unhideWhenUsed="0"/>
+    <w:lsdException w:name="Light Shading Accent 3" w:semiHidden="0" w:uiPriority="60" w:unhideWhenUsed="0"/>
+    <w:lsdException w:name="Light List Accent 3" w:semiHidden="0" w:uiPriority="61" w:unhideWhenUsed="0"/>
+    <w:lsdException w:name="Light Grid Accent 3" w:semiHidden="0" w:uiPriority="62" w:unhideWhenUsed="0"/>
+    <w:lsdException w:name="Medium Shading 1 Accent 3" w:semiHidden="0" w:uiPriority="63" w:unhideWhenUsed="0"/>
+    <w:lsdException w:name="Medium Shading 2 Accent 3" w:semiHidden="0" w:uiPriority="64" w:unhideWhenUsed="0"/>
+    <w:lsdException w:name="Medium List 1 Accent 3" w:semiHidden="0" w:uiPriority="65" w:unhideWhenUsed="0"/>
+    <w:lsdException w:name="Medium List 2 Accent 3" w:semiHidden="0" w:uiPriority="66" w:unhideWhenUsed="0"/>
+    <w:lsdException w:name="Medium Grid 1 Accent 3" w:semiHidden="0" w:uiPriority="67" w:unhideWhenUsed="0"/>
+    <w:lsdException w:name="Medium Grid 2 Accent 3" w:semiHidden="0" w:uiPriority="68" w:unhideWhenUsed="0"/>
+    <w:lsdException w:name="Medium Grid 3 Accent 3" w:semiHidden="0" w:uiPriority="69" w:unhideWhenUsed="0"/>
+    <w:lsdException w:name="Dark List Accent 3" w:semiHidden="0" w:uiPriority="70" w:unhideWhenUsed="0"/>
+    <w:lsdException w:name="Colorful Shading Accent 3" w:semiHidden="0" w:uiPriority="71" w:unhideWhenUsed="0"/>
+    <w:lsdException w:name="Colorful List Accent 3" w:semiHidden="0" w:uiPriority="72" w:unhideWhenUsed="0"/>
+    <w:lsdException w:name="Colorful Grid Accent 3" w:semiHidden="0" w:uiPriority="73" w:unhideWhenUsed="0"/>
+    <w:lsdException w:name="Light Shading Accent 4" w:semiHidden="0" w:uiPriority="60" w:unhideWhenUsed="0"/>
+    <w:lsdException w:name="Light List Accent 4" w:semiHidden="0" w:uiPriority="61" w:unhideWhenUsed="0"/>
+    <w:lsdException w:name="Light Grid Accent 4" w:semiHidden="0" w:uiPriority="62" w:unhideWhenUsed="0"/>
+    <w:lsdException w:name="Medium Shading 1 Accent 4" w:semiHidden="0" w:uiPriority="63" w:unhideWhenUsed="0"/>
+    <w:lsdException w:name="Medium Shading 2 Accent 4" w:semiHidden="0" w:uiPriority="64" w:unhideWhenUsed="0"/>
+    <w:lsdException w:name="Medium List 1 Accent 4" w:semiHidden="0" w:uiPriority="65" w:unhideWhenUsed="0"/>
+    <w:lsdException w:name="Medium List 2 Accent 4" w:semiHidden="0" w:uiPriority="66" w:unhideWhenUsed="0"/>
+    <w:lsdException w:name="Medium Grid 1 Accent 4" w:semiHidden="0" w:uiPriority="67" w:unhideWhenUsed="0"/>
+    <w:lsdException w:name="Medium Grid 2 Accent 4" w:semiHidden="0" w:uiPriority="68" w:unhideWhenUsed="0"/>
+    <w:lsdException w:name="Medium Grid 3 Accent 4" w:semiHidden="0" w:uiPriority="69" w:unhideWhenUsed="0"/>
+    <w:lsdException w:name="Dark List Accent 4" w:semiHidden="0" w:uiPriority="70" w:unhideWhenUsed="0"/>
+    <w:lsdException w:name="Colorful Shading Accent 4" w:semiHidden="0" w:uiPriority="71" w:unhideWhenUsed="0"/>
+    <w:lsdException w:name="Colorful List Accent 4" w:semiHidden="0" w:uiPriority="72" w:unhideWhenUsed="0"/>
+    <w:lsdException w:name="Colorful Grid Accent 4" w:semiHidden="0" w:uiPriority="73" w:unhideWhenUsed="0"/>
+    <w:lsdException w:name="Light Shading Accent 5" w:semiHidden="0" w:uiPriority="60" w:unhideWhenUsed="0"/>
+    <w:lsdException w:name="Light List Accent 5" w:semiHidden="0" w:uiPriority="61" w:unhideWhenUsed="0"/>
+    <w:lsdException w:name="Light Grid Accent 5" w:semiHidden="0" w:uiPriority="62" w:unhideWhenUsed="0"/>
+    <w:lsdException w:name="Medium Shading 1 Accent 5" w:semiHidden="0" w:uiPriority="63" w:unhideWhenUsed="0"/>
+    <w:lsdException w:name="Medium Shading 2 Accent 5" w:semiHidden="0" w:uiPriority="64" w:unhideWhenUsed="0"/>
+    <w:lsdException w:name="Medium List 1 Accent 5" w:semiHidden="0" w:uiPriority="65" w:unhideWhenUsed="0"/>
+    <w:lsdException w:name="Medium List 2 Accent 5" w:semiHidden="0" w:uiPriority="66" w:unhideWhenUsed="0"/>
+    <w:lsdException w:name="Medium Grid 1 Accent 5" w:semiHidden="0" w:uiPriority="67" w:unhideWhenUsed="0"/>
+    <w:lsdException w:name="Medium Grid 2 Accent 5" w:semiHidden="0" w:uiPriority="68" w:unhideWhenUsed="0"/>
+    <w:lsdException w:name="Medium Grid 3 Accent 5" w:semiHidden="0" w:uiPriority="69" w:unhideWhenUsed="0"/>
+    <w:lsdException w:name="Dark List Accent 5" w:semiHidden="0" w:uiPriority="70" w:unhideWhenUsed="0"/>
+    <w:lsdException w:name="Colorful Shading Accent 5" w:semiHidden="0" w:uiPriority="71" w:unhideWhenUsed="0"/>
+    <w:lsdException w:name="Colorful List Accent 5" w:semiHidden="0" w:uiPriority="72" w:unhideWhenUsed="0"/>
+    <w:lsdException w:name="Colorful Grid Accent 5" w:semiHidden="0" w:uiPriority="73" w:unhideWhenUsed="0"/>
+    <w:lsdException w:name="Light Shading Accent 6" w:semiHidden="0" w:uiPriority="60" w:unhideWhenUsed="0"/>
+    <w:lsdException w:name="Light List Accent 6" w:semiHidden="0" w:uiPriority="61" w:unhideWhenUsed="0"/>
+    <w:lsdException w:name="Light Grid Accent 6" w:semiHidden="0" w:uiPriority="62" w:unhideWhenUsed="0"/>
+    <w:lsdException w:name="Medium Shading 1 Accent 6" w:semiHidden="0" w:uiPriority="63" w:unhideWhenUsed="0"/>
+    <w:lsdException w:name="Medium Shading 2 Accent 6" w:semiHidden="0" w:uiPriority="64" w:unhideWhenUsed="0"/>
+    <w:lsdException w:name="Medium List 1 Accent 6" w:semiHidden="0" w:uiPriority="65" w:unhideWhenUsed="0"/>
+    <w:lsdException w:name="Medium List 2 Accent 6" w:semiHidden="0" w:uiPriority="66" w:unhideWhenUsed="0"/>
+    <w:lsdException w:name="Medium Grid 1 Accent 6" w:semiHidden="0" w:uiPriority="67" w:unhideWhenUsed="0"/>
+    <w:lsdException w:name="Medium Grid 2 Accent 6" w:semiHidden="0" w:uiPriority="68" w:unhideWhenUsed="0"/>
+    <w:lsdException w:name="Medium Grid 3 Accent 6" w:semiHidden="0" w:uiPriority="69" w:unhideWhenUsed="0"/>
+    <w:lsdException w:name="Dark List Accent 6" w:semiHidden="0" w:uiPriority="70" w:unhideWhenUsed="0"/>
+    <w:lsdException w:name="Colorful Shading Accent 6" w:semiHidden="0" w:uiPriority="71" w:unhideWhenUsed="0"/>
+    <w:lsdException w:name="Colorful List Accent 6" w:semiHidden="0" w:uiPriority="72" w:unhideWhenUsed="0"/>
+    <w:lsdException w:name="Colorful Grid Accent 6" w:semiHidden="0" w:uiPriority="73" w:unhideWhenUsed="0"/>
+    <w:lsdException w:name="Subtle Emphasis" w:semiHidden="0" w:uiPriority="19" w:unhideWhenUsed="0" w:qFormat="1"/>
+    <w:lsdException w:name="Intense Emphasis" w:semiHidden="0" w:uiPriority="21" w:unhideWhenUsed="0" w:qFormat="1"/>
+    <w:lsdException w:name="Subtle Reference" w:semiHidden="0" w:uiPriority="31" w:unhideWhenUsed="0" w:qFormat="1"/>
+    <w:lsdException w:name="Intense Reference" w:semiHidden="0" w:uiPriority="32" w:unhideWhenUsed="0" w:qFormat="1"/>
+    <w:lsdException w:name="Book Title" w:semiHidden="0" w:uiPriority="33" w:unhideWhenUsed="0" w:qFormat="1"/>
+    <w:lsdException w:name="Bibliography" w:uiPriority="37"/>
+    <w:lsdException w:name="TOC Heading" w:uiPriority="39" w:qFormat="1"/>
   </w:latentStyles>
   <w:style w:type="paragraph" w:default="1" w:styleId="Normal">
     <w:name w:val="Normal"/>
@@ -996,7 +961,7 @@
   <a:extraClrSchemeLst/>
   <a:extLst>
     <a:ext uri="{05A4C25C-085E-4340-85A3-A5531E510DB2}">
-      <thm15:themeFamily xmlns:thm15="http://schemas.microsoft.com/office/thememl/2012/main" name="Office Theme" id="{62F939B6-93AF-4DB8-9C6B-D6C7DFDC589F}" vid="{4A3C46E8-61CC-4603-A589-7422A47A8E4A}"/>
+      <thm15:themeFamily xmlns:thm15="http://schemas.microsoft.com/office/thememl/2012/main" xmlns="" name="Office Theme" id="{62F939B6-93AF-4DB8-9C6B-D6C7DFDC589F}" vid="{4A3C46E8-61CC-4603-A589-7422A47A8E4A}"/>
     </a:ext>
   </a:extLst>
 </a:theme>

</xml_diff>

<commit_message>
cleaned up data type definition and wrote specs
</commit_message>
<xml_diff>
--- a/Schedule_KEEP_UPDATED.docx
+++ b/Schedule_KEEP_UPDATED.docx
@@ -177,119 +177,104 @@
         <w:t>-Rishad</w:t>
       </w:r>
       <w:r>
-        <w:t xml:space="preserve"> (Update: Did data type def)</w:t>
+        <w:t xml:space="preserve"> (Update: </w:t>
+      </w:r>
+      <w:r>
+        <w:t>wrote specs, need reviewing</w:t>
+      </w:r>
+      <w:r>
+        <w:t>)</w:t>
+      </w:r>
+    </w:p>
+    <w:p>
+      <w:pPr>
+        <w:spacing w:line="240" w:lineRule="auto"/>
+      </w:pPr>
+      <w:r>
+        <w:tab/>
+        <w:t>b. Reviewing</w:t>
+      </w:r>
+    </w:p>
+    <w:p>
+      <w:pPr>
+        <w:spacing w:line="240" w:lineRule="auto"/>
+      </w:pPr>
+      <w:r>
+        <w:tab/>
+        <w:t>-Vincent</w:t>
+      </w:r>
+    </w:p>
+    <w:p>
+      <w:pPr>
+        <w:spacing w:line="240" w:lineRule="auto"/>
+      </w:pPr>
+      <w:r>
+        <w:tab/>
+        <w:t>-Gabriel</w:t>
+      </w:r>
+    </w:p>
+    <w:p>
+      <w:pPr>
+        <w:spacing w:line="240" w:lineRule="auto"/>
+      </w:pPr>
+    </w:p>
+    <w:p>
+      <w:pPr>
+        <w:spacing w:line="240" w:lineRule="auto"/>
+      </w:pPr>
+      <w:r>
+        <w:t>4. Specs for an additional component</w:t>
+      </w:r>
+      <w:r>
+        <w:t xml:space="preserve"> (write which component you decide to do Vincent)</w:t>
+      </w:r>
+    </w:p>
+    <w:p>
+      <w:pPr>
+        <w:spacing w:line="240" w:lineRule="auto"/>
+      </w:pPr>
+      <w:r>
+        <w:tab/>
+        <w:t>a. Implementing</w:t>
+      </w:r>
+    </w:p>
+    <w:p>
+      <w:pPr>
+        <w:spacing w:line="240" w:lineRule="auto"/>
+      </w:pPr>
+      <w:r>
+        <w:tab/>
+        <w:t>-Vincent</w:t>
+      </w:r>
+    </w:p>
+    <w:p>
+      <w:pPr>
+        <w:spacing w:line="240" w:lineRule="auto"/>
+      </w:pPr>
+      <w:r>
+        <w:tab/>
+        <w:t>b. Reviewing</w:t>
+      </w:r>
+    </w:p>
+    <w:p>
+      <w:pPr>
+        <w:spacing w:line="240" w:lineRule="auto"/>
+      </w:pPr>
+      <w:r>
+        <w:tab/>
+        <w:t>-Rishad</w:t>
+      </w:r>
+    </w:p>
+    <w:p>
+      <w:pPr>
+        <w:spacing w:line="240" w:lineRule="auto"/>
+      </w:pPr>
+      <w:r>
+        <w:tab/>
+        <w:t>-Gabriel</w:t>
       </w:r>
       <w:bookmarkStart w:id="0" w:name="_GoBack"/>
       <w:bookmarkEnd w:id="0"/>
-    </w:p>
-    <w:p>
-      <w:pPr>
-        <w:spacing w:line="240" w:lineRule="auto"/>
-      </w:pPr>
-      <w:r>
-        <w:tab/>
-        <w:t>b. Reviewing</w:t>
-      </w:r>
-    </w:p>
-    <w:p>
-      <w:pPr>
-        <w:spacing w:line="240" w:lineRule="auto"/>
-      </w:pPr>
-      <w:r>
-        <w:tab/>
-        <w:t>-Vincent</w:t>
-      </w:r>
-    </w:p>
-    <w:p>
-      <w:pPr>
-        <w:spacing w:line="240" w:lineRule="auto"/>
-      </w:pPr>
-      <w:r>
-        <w:tab/>
-        <w:t>-Gabriel</w:t>
-      </w:r>
-    </w:p>
-    <w:p>
-      <w:pPr>
-        <w:spacing w:line="240" w:lineRule="auto"/>
-      </w:pPr>
-    </w:p>
-    <w:p>
-      <w:pPr>
-        <w:spacing w:line="240" w:lineRule="auto"/>
-      </w:pPr>
-      <w:r>
-        <w:t>4. Specs for an additional component</w:t>
-      </w:r>
-      <w:r>
-        <w:t xml:space="preserve"> (write which component you decide to do Vincent)</w:t>
-      </w:r>
-    </w:p>
-    <w:p>
-      <w:pPr>
-        <w:spacing w:line="240" w:lineRule="auto"/>
-      </w:pPr>
-      <w:r>
-        <w:tab/>
-        <w:t>a. Implementing</w:t>
-      </w:r>
-    </w:p>
-    <w:p>
-      <w:pPr>
-        <w:spacing w:line="240" w:lineRule="auto"/>
-      </w:pPr>
-      <w:r>
-        <w:tab/>
-        <w:t>-Vincent</w:t>
-      </w:r>
-    </w:p>
-    <w:p>
-      <w:pPr>
-        <w:spacing w:line="240" w:lineRule="auto"/>
-      </w:pPr>
-      <w:r>
-        <w:tab/>
-        <w:t>b. Reviewing</w:t>
-      </w:r>
-    </w:p>
-    <w:p>
-      <w:pPr>
-        <w:spacing w:line="240" w:lineRule="auto"/>
-      </w:pPr>
-      <w:r>
-        <w:tab/>
-        <w:t>-Rishad</w:t>
-      </w:r>
-    </w:p>
-    <w:p>
-      <w:pPr>
-        <w:spacing w:line="240" w:lineRule="auto"/>
-      </w:pPr>
-      <w:r>
-        <w:tab/>
-        <w:t>-Gabriel</w:t>
-      </w:r>
-    </w:p>
-    <w:p>
-      <w:pPr>
-        <w:spacing w:line="240" w:lineRule="auto"/>
-      </w:pPr>
-    </w:p>
-    <w:p>
-      <w:pPr>
-        <w:spacing w:line="240" w:lineRule="auto"/>
-      </w:pPr>
-      <w:r>
-        <w:t>5. Datatype for Expression</w:t>
-      </w:r>
-    </w:p>
-    <w:p>
-      <w:pPr>
-        <w:spacing w:line="240" w:lineRule="auto"/>
-      </w:pPr>
-      <w:r>
-        <w:t>??</w:t>
-      </w:r>
     </w:p>
     <w:sectPr>
       <w:pgSz w:w="12240" w:h="15840"/>

</xml_diff>

<commit_message>
Updated schedule after code-reviewing Rishad and Gabriel's code, added the proof of correctness file for parser, everything looks good so far, warmup is complete
</commit_message>
<xml_diff>
--- a/Schedule_KEEP_UPDATED.docx
+++ b/Schedule_KEEP_UPDATED.docx
@@ -44,8 +44,13 @@
         <w:spacing w:line="240" w:lineRule="auto"/>
       </w:pPr>
       <w:r>
-        <w:t>-Rishad</w:t>
-      </w:r>
+        <w:t>-</w:t>
+      </w:r>
+      <w:proofErr w:type="spellStart"/>
+      <w:r>
+        <w:t>Rishad</w:t>
+      </w:r>
+      <w:proofErr w:type="spellEnd"/>
       <w:r>
         <w:t xml:space="preserve"> (Done)</w:t>
       </w:r>
@@ -79,7 +84,15 @@
         <w:spacing w:line="240" w:lineRule="auto"/>
       </w:pPr>
       <w:r>
-        <w:t>2. A parser for the balanced-paren language</w:t>
+        <w:t>2. A parser for the balanced-</w:t>
+      </w:r>
+      <w:proofErr w:type="spellStart"/>
+      <w:r>
+        <w:t>paren</w:t>
+      </w:r>
+      <w:proofErr w:type="spellEnd"/>
+      <w:r>
+        <w:t xml:space="preserve"> language</w:t>
       </w:r>
     </w:p>
     <w:p>
@@ -113,7 +126,15 @@
         <w:t>-Vincent</w:t>
       </w:r>
       <w:r>
-        <w:t xml:space="preserve"> (Update: implemented balanced-paren parser, needs code reviewing)</w:t>
+        <w:t xml:space="preserve"> (Update: implemented balanced-</w:t>
+      </w:r>
+      <w:proofErr w:type="spellStart"/>
+      <w:r>
+        <w:t>paren</w:t>
+      </w:r>
+      <w:proofErr w:type="spellEnd"/>
+      <w:r>
+        <w:t xml:space="preserve"> parser, needs code reviewing)</w:t>
       </w:r>
     </w:p>
     <w:p>
@@ -134,7 +155,15 @@
         <w:t>-Gabriel</w:t>
       </w:r>
       <w:r>
-        <w:t xml:space="preserve"> (Update: implemented tests for balanced-paren parser, added another class for the printouts and display of trees in the warm-up but unsure of how to use the inspect method)</w:t>
+        <w:t xml:space="preserve"> (Update: implemented tests for balanced-</w:t>
+      </w:r>
+      <w:proofErr w:type="spellStart"/>
+      <w:r>
+        <w:t>paren</w:t>
+      </w:r>
+      <w:proofErr w:type="spellEnd"/>
+      <w:r>
+        <w:t xml:space="preserve"> parser, added another class for the printouts and display of trees in the warm-up but unsure of how to use the inspect method)</w:t>
       </w:r>
     </w:p>
     <w:p>
@@ -174,8 +203,13 @@
       </w:pPr>
       <w:r>
         <w:tab/>
-        <w:t>-Rishad</w:t>
-      </w:r>
+        <w:t>-</w:t>
+      </w:r>
+      <w:proofErr w:type="spellStart"/>
+      <w:r>
+        <w:t>Rishad</w:t>
+      </w:r>
+      <w:proofErr w:type="spellEnd"/>
       <w:r>
         <w:t xml:space="preserve"> (Update: </w:t>
       </w:r>
@@ -203,78 +237,89 @@
         <w:tab/>
         <w:t>-Vincent</w:t>
       </w:r>
-    </w:p>
-    <w:p>
-      <w:pPr>
-        <w:spacing w:line="240" w:lineRule="auto"/>
-      </w:pPr>
-      <w:r>
-        <w:tab/>
-        <w:t>-Gabriel</w:t>
-      </w:r>
-    </w:p>
-    <w:p>
-      <w:pPr>
-        <w:spacing w:line="240" w:lineRule="auto"/>
-      </w:pPr>
-    </w:p>
-    <w:p>
-      <w:pPr>
-        <w:spacing w:line="240" w:lineRule="auto"/>
-      </w:pPr>
-      <w:r>
-        <w:t>4. Specs for an additional component</w:t>
-      </w:r>
-      <w:r>
-        <w:t xml:space="preserve"> (write which component you decide to do Vincent)</w:t>
-      </w:r>
-    </w:p>
-    <w:p>
-      <w:pPr>
-        <w:spacing w:line="240" w:lineRule="auto"/>
-      </w:pPr>
-      <w:r>
-        <w:tab/>
-        <w:t>a. Implementing</w:t>
-      </w:r>
-    </w:p>
-    <w:p>
-      <w:pPr>
-        <w:spacing w:line="240" w:lineRule="auto"/>
-      </w:pPr>
-      <w:r>
-        <w:tab/>
-        <w:t>-Vincent</w:t>
-      </w:r>
-    </w:p>
-    <w:p>
-      <w:pPr>
-        <w:spacing w:line="240" w:lineRule="auto"/>
-      </w:pPr>
-      <w:r>
-        <w:tab/>
-        <w:t>b. Reviewing</w:t>
-      </w:r>
-    </w:p>
-    <w:p>
-      <w:pPr>
-        <w:spacing w:line="240" w:lineRule="auto"/>
-      </w:pPr>
-      <w:r>
-        <w:tab/>
-        <w:t>-Rishad</w:t>
-      </w:r>
-    </w:p>
-    <w:p>
-      <w:pPr>
-        <w:spacing w:line="240" w:lineRule="auto"/>
-      </w:pPr>
-      <w:r>
-        <w:tab/>
-        <w:t>-Gabriel</w:t>
+      <w:r>
+        <w:t xml:space="preserve"> (Done)</w:t>
       </w:r>
       <w:bookmarkStart w:id="0" w:name="_GoBack"/>
       <w:bookmarkEnd w:id="0"/>
+    </w:p>
+    <w:p>
+      <w:pPr>
+        <w:spacing w:line="240" w:lineRule="auto"/>
+      </w:pPr>
+      <w:r>
+        <w:tab/>
+        <w:t>-Gabriel</w:t>
+      </w:r>
+    </w:p>
+    <w:p>
+      <w:pPr>
+        <w:spacing w:line="240" w:lineRule="auto"/>
+      </w:pPr>
+    </w:p>
+    <w:p>
+      <w:pPr>
+        <w:spacing w:line="240" w:lineRule="auto"/>
+      </w:pPr>
+      <w:r>
+        <w:t>4. Specs for an additional component</w:t>
+      </w:r>
+      <w:r>
+        <w:t xml:space="preserve"> (write which component you decide to do Vincent)</w:t>
+      </w:r>
+    </w:p>
+    <w:p>
+      <w:pPr>
+        <w:spacing w:line="240" w:lineRule="auto"/>
+      </w:pPr>
+      <w:r>
+        <w:tab/>
+        <w:t>a. Implementing</w:t>
+      </w:r>
+    </w:p>
+    <w:p>
+      <w:pPr>
+        <w:spacing w:line="240" w:lineRule="auto"/>
+      </w:pPr>
+      <w:r>
+        <w:tab/>
+        <w:t>-Vincent</w:t>
+      </w:r>
+      <w:r>
+        <w:t xml:space="preserve"> (Done)</w:t>
+      </w:r>
+    </w:p>
+    <w:p>
+      <w:pPr>
+        <w:spacing w:line="240" w:lineRule="auto"/>
+      </w:pPr>
+      <w:r>
+        <w:tab/>
+        <w:t>b. Reviewing</w:t>
+      </w:r>
+    </w:p>
+    <w:p>
+      <w:pPr>
+        <w:spacing w:line="240" w:lineRule="auto"/>
+      </w:pPr>
+      <w:r>
+        <w:tab/>
+        <w:t>-</w:t>
+      </w:r>
+      <w:proofErr w:type="spellStart"/>
+      <w:r>
+        <w:t>Rishad</w:t>
+      </w:r>
+      <w:proofErr w:type="spellEnd"/>
+    </w:p>
+    <w:p>
+      <w:pPr>
+        <w:spacing w:line="240" w:lineRule="auto"/>
+      </w:pPr>
+      <w:r>
+        <w:tab/>
+        <w:t>-Gabriel</w:t>
+      </w:r>
     </w:p>
     <w:sectPr>
       <w:pgSz w:w="12240" w:h="15840"/>

</xml_diff>

<commit_message>
Updated schedule for the next tasks we should do
</commit_message>
<xml_diff>
--- a/Schedule_KEEP_UPDATED.docx
+++ b/Schedule_KEEP_UPDATED.docx
@@ -1,6 +1,6 @@
 
 <file path=word/document.xml><?xml version="1.0" encoding="utf-8"?>
-<w:document xmlns:wpc="http://schemas.microsoft.com/office/word/2010/wordprocessingCanvas" xmlns:mc="http://schemas.openxmlformats.org/markup-compatibility/2006" xmlns:o="urn:schemas-microsoft-com:office:office" xmlns:r="http://schemas.openxmlformats.org/officeDocument/2006/relationships" xmlns:m="http://schemas.openxmlformats.org/officeDocument/2006/math" xmlns:v="urn:schemas-microsoft-com:vml" xmlns:wp14="http://schemas.microsoft.com/office/word/2010/wordprocessingDrawing" xmlns:wp="http://schemas.openxmlformats.org/drawingml/2006/wordprocessingDrawing" xmlns:w10="urn:schemas-microsoft-com:office:word" xmlns:w="http://schemas.openxmlformats.org/wordprocessingml/2006/main" xmlns:w14="http://schemas.microsoft.com/office/word/2010/wordml" xmlns:wpg="http://schemas.microsoft.com/office/word/2010/wordprocessingGroup" xmlns:wpi="http://schemas.microsoft.com/office/word/2010/wordprocessingInk" xmlns:wne="http://schemas.microsoft.com/office/word/2006/wordml" xmlns:wps="http://schemas.microsoft.com/office/word/2010/wordprocessingShape" mc:Ignorable="w14 wp14">
+<w:document xmlns:wpc="http://schemas.microsoft.com/office/word/2010/wordprocessingCanvas" xmlns:mc="http://schemas.openxmlformats.org/markup-compatibility/2006" xmlns:o="urn:schemas-microsoft-com:office:office" xmlns:r="http://schemas.openxmlformats.org/officeDocument/2006/relationships" xmlns:m="http://schemas.openxmlformats.org/officeDocument/2006/math" xmlns:v="urn:schemas-microsoft-com:vml" xmlns:wp14="http://schemas.microsoft.com/office/word/2010/wordprocessingDrawing" xmlns:wp="http://schemas.openxmlformats.org/drawingml/2006/wordprocessingDrawing" xmlns:w10="urn:schemas-microsoft-com:office:word" xmlns:w="http://schemas.openxmlformats.org/wordprocessingml/2006/main" xmlns:w14="http://schemas.microsoft.com/office/word/2010/wordml" xmlns:w15="http://schemas.microsoft.com/office/word/2012/wordml" xmlns:wpg="http://schemas.microsoft.com/office/word/2010/wordprocessingGroup" xmlns:wpi="http://schemas.microsoft.com/office/word/2010/wordprocessingInk" xmlns:wne="http://schemas.microsoft.com/office/word/2006/wordml" xmlns:wps="http://schemas.microsoft.com/office/word/2010/wordprocessingShape" mc:Ignorable="w14 w15 wp14">
   <w:body>
     <w:p>
       <w:pPr>
@@ -44,8 +44,13 @@
         <w:spacing w:line="240" w:lineRule="auto"/>
       </w:pPr>
       <w:r>
-        <w:t>-Rishad</w:t>
-      </w:r>
+        <w:t>-</w:t>
+      </w:r>
+      <w:proofErr w:type="spellStart"/>
+      <w:r>
+        <w:t>Rishad</w:t>
+      </w:r>
+      <w:proofErr w:type="spellEnd"/>
       <w:r>
         <w:t xml:space="preserve"> (Done)</w:t>
       </w:r>
@@ -82,7 +87,15 @@
         <w:spacing w:line="240" w:lineRule="auto"/>
       </w:pPr>
       <w:r>
-        <w:t>2. A parser for the balanced-paren language</w:t>
+        <w:t>2. A parser for the balanced-</w:t>
+      </w:r>
+      <w:proofErr w:type="spellStart"/>
+      <w:r>
+        <w:t>paren</w:t>
+      </w:r>
+      <w:proofErr w:type="spellEnd"/>
+      <w:r>
+        <w:t xml:space="preserve"> language</w:t>
       </w:r>
     </w:p>
     <w:p>
@@ -116,7 +129,15 @@
         <w:t>-Vincent</w:t>
       </w:r>
       <w:r>
-        <w:t xml:space="preserve"> (Update: implemented balanced-paren parser, needs code reviewing)</w:t>
+        <w:t xml:space="preserve"> (Update: implemented balanced-</w:t>
+      </w:r>
+      <w:proofErr w:type="spellStart"/>
+      <w:r>
+        <w:t>paren</w:t>
+      </w:r>
+      <w:proofErr w:type="spellEnd"/>
+      <w:r>
+        <w:t xml:space="preserve"> parser, needs code reviewing)</w:t>
       </w:r>
     </w:p>
     <w:p>
@@ -137,7 +158,15 @@
         <w:t>-Gabriel</w:t>
       </w:r>
       <w:r>
-        <w:t xml:space="preserve"> (Update: implemented tests for balanced-paren parser, added another class for the printouts and </w:t>
+        <w:t xml:space="preserve"> (Update: implemented tests for balanced-</w:t>
+      </w:r>
+      <w:proofErr w:type="spellStart"/>
+      <w:r>
+        <w:t>paren</w:t>
+      </w:r>
+      <w:proofErr w:type="spellEnd"/>
+      <w:r>
+        <w:t xml:space="preserve"> parser, added another class for the printouts and </w:t>
       </w:r>
       <w:r>
         <w:t>display of trees in the warm-up)</w:t>
@@ -180,8 +209,13 @@
       </w:pPr>
       <w:r>
         <w:tab/>
-        <w:t>-Rishad</w:t>
-      </w:r>
+        <w:t>-</w:t>
+      </w:r>
+      <w:proofErr w:type="spellStart"/>
+      <w:r>
+        <w:t>Rishad</w:t>
+      </w:r>
+      <w:proofErr w:type="spellEnd"/>
       <w:r>
         <w:t xml:space="preserve"> (Update: </w:t>
       </w:r>
@@ -277,8 +311,13 @@
       </w:pPr>
       <w:r>
         <w:tab/>
-        <w:t>-Rishad</w:t>
-      </w:r>
+        <w:t>-</w:t>
+      </w:r>
+      <w:proofErr w:type="spellStart"/>
+      <w:r>
+        <w:t>Rishad</w:t>
+      </w:r>
+      <w:proofErr w:type="spellEnd"/>
     </w:p>
     <w:p>
       <w:pPr>
@@ -307,14 +346,51 @@
     </w:p>
     <w:p>
       <w:pPr>
-        <w:spacing w:line="240" w:lineRule="auto"/>
-      </w:pPr>
-      <w:r>
-        <w:t>1. Gramm</w:t>
-      </w:r>
-      <w:r>
-        <w:t>ar for Expression language: Work in progress</w:t>
-      </w:r>
+        <w:pStyle w:val="ListParagraph"/>
+        <w:numPr>
+          <w:ilvl w:val="0"/>
+          <w:numId w:val="2"/>
+        </w:numPr>
+        <w:spacing w:line="240" w:lineRule="auto"/>
+      </w:pPr>
+      <w:r>
+        <w:t>Gramm</w:t>
+      </w:r>
+      <w:r>
+        <w:t>ar for Expre</w:t>
+      </w:r>
+      <w:r>
+        <w:t>ssion language</w:t>
+      </w:r>
+    </w:p>
+    <w:p>
+      <w:pPr>
+        <w:pStyle w:val="ListParagraph"/>
+        <w:spacing w:line="240" w:lineRule="auto"/>
+      </w:pPr>
+      <w:proofErr w:type="spellStart"/>
+      <w:r>
+        <w:t>Rishad</w:t>
+      </w:r>
+      <w:proofErr w:type="spellEnd"/>
+      <w:r>
+        <w:t xml:space="preserve"> (Done)</w:t>
+      </w:r>
+    </w:p>
+    <w:p>
+      <w:pPr>
+        <w:pStyle w:val="ListParagraph"/>
+        <w:spacing w:line="240" w:lineRule="auto"/>
+      </w:pPr>
+      <w:r>
+        <w:t>Testing (Vincent, not done)</w:t>
+      </w:r>
+    </w:p>
+    <w:p>
+      <w:pPr>
+        <w:pStyle w:val="ListParagraph"/>
+        <w:spacing w:line="240" w:lineRule="auto"/>
+      </w:pPr>
     </w:p>
     <w:p>
       <w:pPr>
@@ -324,16 +400,36 @@
         <w:t>2. Specs for all classes and methods:</w:t>
       </w:r>
       <w:r>
-        <w:t xml:space="preserve"> Work in progress</w:t>
-      </w:r>
-    </w:p>
-    <w:p>
-      <w:pPr>
-        <w:spacing w:line="240" w:lineRule="auto"/>
-      </w:pPr>
-      <w:r>
-        <w:t>3. Testing and implementation:</w:t>
-      </w:r>
+        <w:t xml:space="preserve"> Vincent</w:t>
+      </w:r>
+    </w:p>
+    <w:p>
+      <w:pPr>
+        <w:spacing w:line="240" w:lineRule="auto"/>
+      </w:pPr>
+      <w:r>
+        <w:t>3. Testing and implementation</w:t>
+      </w:r>
+      <w:r>
+        <w:t xml:space="preserve"> (everything but simplify)</w:t>
+      </w:r>
+      <w:r>
+        <w:t>:</w:t>
+      </w:r>
+    </w:p>
+    <w:p>
+      <w:pPr>
+        <w:spacing w:line="240" w:lineRule="auto"/>
+      </w:pPr>
+      <w:r>
+        <w:tab/>
+        <w:t xml:space="preserve">Tests for Expression: </w:t>
+      </w:r>
+      <w:proofErr w:type="spellStart"/>
+      <w:r>
+        <w:t>Rishad</w:t>
+      </w:r>
+      <w:proofErr w:type="spellEnd"/>
     </w:p>
     <w:p>
       <w:pPr>
@@ -343,6 +439,9 @@
         <w:tab/>
         <w:t>Number:</w:t>
       </w:r>
+      <w:r>
+        <w:t xml:space="preserve"> Gabriel</w:t>
+      </w:r>
     </w:p>
     <w:p>
       <w:pPr>
@@ -352,6 +451,9 @@
         <w:tab/>
         <w:t>Product:</w:t>
       </w:r>
+      <w:r>
+        <w:t xml:space="preserve"> Vincent</w:t>
+      </w:r>
     </w:p>
     <w:p>
       <w:pPr>
@@ -361,6 +463,9 @@
         <w:tab/>
         <w:t>Sum:</w:t>
       </w:r>
+      <w:r>
+        <w:t xml:space="preserve"> Gabriel</w:t>
+      </w:r>
     </w:p>
     <w:p>
       <w:pPr>
@@ -369,6 +474,9 @@
       <w:r>
         <w:tab/>
         <w:t>Variable:</w:t>
+      </w:r>
+      <w:r>
+        <w:t xml:space="preserve"> Vincent</w:t>
       </w:r>
       <w:bookmarkStart w:id="0" w:name="_GoBack"/>
       <w:bookmarkEnd w:id="0"/>
@@ -384,8 +492,97 @@
 </file>
 
 <file path=word/numbering.xml><?xml version="1.0" encoding="utf-8"?>
-<w:numbering xmlns:wpc="http://schemas.microsoft.com/office/word/2010/wordprocessingCanvas" xmlns:mc="http://schemas.openxmlformats.org/markup-compatibility/2006" xmlns:o="urn:schemas-microsoft-com:office:office" xmlns:r="http://schemas.openxmlformats.org/officeDocument/2006/relationships" xmlns:m="http://schemas.openxmlformats.org/officeDocument/2006/math" xmlns:v="urn:schemas-microsoft-com:vml" xmlns:wp14="http://schemas.microsoft.com/office/word/2010/wordprocessingDrawing" xmlns:wp="http://schemas.openxmlformats.org/drawingml/2006/wordprocessingDrawing" xmlns:w10="urn:schemas-microsoft-com:office:word" xmlns:w="http://schemas.openxmlformats.org/wordprocessingml/2006/main" xmlns:w14="http://schemas.microsoft.com/office/word/2010/wordml" xmlns:wpg="http://schemas.microsoft.com/office/word/2010/wordprocessingGroup" xmlns:wpi="http://schemas.microsoft.com/office/word/2010/wordprocessingInk" xmlns:wne="http://schemas.microsoft.com/office/word/2006/wordml" xmlns:wps="http://schemas.microsoft.com/office/word/2010/wordprocessingShape" mc:Ignorable="w14 wp14">
+<w:numbering xmlns:wpc="http://schemas.microsoft.com/office/word/2010/wordprocessingCanvas" xmlns:mc="http://schemas.openxmlformats.org/markup-compatibility/2006" xmlns:o="urn:schemas-microsoft-com:office:office" xmlns:r="http://schemas.openxmlformats.org/officeDocument/2006/relationships" xmlns:m="http://schemas.openxmlformats.org/officeDocument/2006/math" xmlns:v="urn:schemas-microsoft-com:vml" xmlns:wp14="http://schemas.microsoft.com/office/word/2010/wordprocessingDrawing" xmlns:wp="http://schemas.openxmlformats.org/drawingml/2006/wordprocessingDrawing" xmlns:w10="urn:schemas-microsoft-com:office:word" xmlns:w="http://schemas.openxmlformats.org/wordprocessingml/2006/main" xmlns:w14="http://schemas.microsoft.com/office/word/2010/wordml" xmlns:w15="http://schemas.microsoft.com/office/word/2012/wordml" xmlns:wpg="http://schemas.microsoft.com/office/word/2010/wordprocessingGroup" xmlns:wpi="http://schemas.microsoft.com/office/word/2010/wordprocessingInk" xmlns:wne="http://schemas.microsoft.com/office/word/2006/wordml" xmlns:wps="http://schemas.microsoft.com/office/word/2010/wordprocessingShape" mc:Ignorable="w14 w15 wp14">
   <w:abstractNum w:abstractNumId="0">
+    <w:nsid w:val="0ACB472A"/>
+    <w:multiLevelType w:val="hybridMultilevel"/>
+    <w:tmpl w:val="6904420A"/>
+    <w:lvl w:ilvl="0" w:tplc="0409000F">
+      <w:start w:val="1"/>
+      <w:numFmt w:val="decimal"/>
+      <w:lvlText w:val="%1."/>
+      <w:lvlJc w:val="left"/>
+      <w:pPr>
+        <w:ind w:left="720" w:hanging="360"/>
+      </w:pPr>
+      <w:rPr>
+        <w:rFonts w:hint="default"/>
+      </w:rPr>
+    </w:lvl>
+    <w:lvl w:ilvl="1" w:tplc="04090019" w:tentative="1">
+      <w:start w:val="1"/>
+      <w:numFmt w:val="lowerLetter"/>
+      <w:lvlText w:val="%2."/>
+      <w:lvlJc w:val="left"/>
+      <w:pPr>
+        <w:ind w:left="1440" w:hanging="360"/>
+      </w:pPr>
+    </w:lvl>
+    <w:lvl w:ilvl="2" w:tplc="0409001B" w:tentative="1">
+      <w:start w:val="1"/>
+      <w:numFmt w:val="lowerRoman"/>
+      <w:lvlText w:val="%3."/>
+      <w:lvlJc w:val="right"/>
+      <w:pPr>
+        <w:ind w:left="2160" w:hanging="180"/>
+      </w:pPr>
+    </w:lvl>
+    <w:lvl w:ilvl="3" w:tplc="0409000F" w:tentative="1">
+      <w:start w:val="1"/>
+      <w:numFmt w:val="decimal"/>
+      <w:lvlText w:val="%4."/>
+      <w:lvlJc w:val="left"/>
+      <w:pPr>
+        <w:ind w:left="2880" w:hanging="360"/>
+      </w:pPr>
+    </w:lvl>
+    <w:lvl w:ilvl="4" w:tplc="04090019" w:tentative="1">
+      <w:start w:val="1"/>
+      <w:numFmt w:val="lowerLetter"/>
+      <w:lvlText w:val="%5."/>
+      <w:lvlJc w:val="left"/>
+      <w:pPr>
+        <w:ind w:left="3600" w:hanging="360"/>
+      </w:pPr>
+    </w:lvl>
+    <w:lvl w:ilvl="5" w:tplc="0409001B" w:tentative="1">
+      <w:start w:val="1"/>
+      <w:numFmt w:val="lowerRoman"/>
+      <w:lvlText w:val="%6."/>
+      <w:lvlJc w:val="right"/>
+      <w:pPr>
+        <w:ind w:left="4320" w:hanging="180"/>
+      </w:pPr>
+    </w:lvl>
+    <w:lvl w:ilvl="6" w:tplc="0409000F" w:tentative="1">
+      <w:start w:val="1"/>
+      <w:numFmt w:val="decimal"/>
+      <w:lvlText w:val="%7."/>
+      <w:lvlJc w:val="left"/>
+      <w:pPr>
+        <w:ind w:left="5040" w:hanging="360"/>
+      </w:pPr>
+    </w:lvl>
+    <w:lvl w:ilvl="7" w:tplc="04090019" w:tentative="1">
+      <w:start w:val="1"/>
+      <w:numFmt w:val="lowerLetter"/>
+      <w:lvlText w:val="%8."/>
+      <w:lvlJc w:val="left"/>
+      <w:pPr>
+        <w:ind w:left="5760" w:hanging="360"/>
+      </w:pPr>
+    </w:lvl>
+    <w:lvl w:ilvl="8" w:tplc="0409001B" w:tentative="1">
+      <w:start w:val="1"/>
+      <w:numFmt w:val="lowerRoman"/>
+      <w:lvlText w:val="%9."/>
+      <w:lvlJc w:val="right"/>
+      <w:pPr>
+        <w:ind w:left="6480" w:hanging="180"/>
+      </w:pPr>
+    </w:lvl>
+  </w:abstractNum>
+  <w:abstractNum w:abstractNumId="1">
     <w:nsid w:val="77D879CA"/>
     <w:multiLevelType w:val="hybridMultilevel"/>
     <w:tmpl w:val="09B6095C"/>
@@ -475,13 +672,16 @@
     </w:lvl>
   </w:abstractNum>
   <w:num w:numId="1">
+    <w:abstractNumId w:val="1"/>
+  </w:num>
+  <w:num w:numId="2">
     <w:abstractNumId w:val="0"/>
   </w:num>
 </w:numbering>
 </file>
 
 <file path=word/styles.xml><?xml version="1.0" encoding="utf-8"?>
-<w:styles xmlns:mc="http://schemas.openxmlformats.org/markup-compatibility/2006" xmlns:r="http://schemas.openxmlformats.org/officeDocument/2006/relationships" xmlns:w="http://schemas.openxmlformats.org/wordprocessingml/2006/main" xmlns:w14="http://schemas.microsoft.com/office/word/2010/wordml" mc:Ignorable="w14">
+<w:styles xmlns:mc="http://schemas.openxmlformats.org/markup-compatibility/2006" xmlns:r="http://schemas.openxmlformats.org/officeDocument/2006/relationships" xmlns:w="http://schemas.openxmlformats.org/wordprocessingml/2006/main" xmlns:w14="http://schemas.microsoft.com/office/word/2010/wordml" xmlns:w15="http://schemas.microsoft.com/office/word/2012/wordml" mc:Ignorable="w14 w15">
   <w:docDefaults>
     <w:rPrDefault>
       <w:rPr>
@@ -497,345 +697,378 @@
       </w:pPr>
     </w:pPrDefault>
   </w:docDefaults>
-  <w:latentStyles w:defLockedState="0" w:defUIPriority="99" w:defSemiHidden="1" w:defUnhideWhenUsed="1" w:defQFormat="0" w:count="267">
-    <w:lsdException w:name="Normal" w:semiHidden="0" w:uiPriority="0" w:unhideWhenUsed="0" w:qFormat="1"/>
-    <w:lsdException w:name="heading 1" w:semiHidden="0" w:uiPriority="9" w:unhideWhenUsed="0" w:qFormat="1"/>
-    <w:lsdException w:name="heading 2" w:uiPriority="9" w:qFormat="1"/>
-    <w:lsdException w:name="heading 3" w:uiPriority="9" w:qFormat="1"/>
-    <w:lsdException w:name="heading 4" w:uiPriority="9" w:qFormat="1"/>
-    <w:lsdException w:name="heading 5" w:uiPriority="9" w:qFormat="1"/>
-    <w:lsdException w:name="heading 6" w:uiPriority="9" w:qFormat="1"/>
-    <w:lsdException w:name="heading 7" w:uiPriority="9" w:qFormat="1"/>
-    <w:lsdException w:name="heading 8" w:uiPriority="9" w:qFormat="1"/>
-    <w:lsdException w:name="heading 9" w:uiPriority="9" w:qFormat="1"/>
-    <w:lsdException w:name="toc 1" w:uiPriority="39"/>
-    <w:lsdException w:name="toc 2" w:uiPriority="39"/>
-    <w:lsdException w:name="toc 3" w:uiPriority="39"/>
-    <w:lsdException w:name="toc 4" w:uiPriority="39"/>
-    <w:lsdException w:name="toc 5" w:uiPriority="39"/>
-    <w:lsdException w:name="toc 6" w:uiPriority="39"/>
-    <w:lsdException w:name="toc 7" w:uiPriority="39"/>
-    <w:lsdException w:name="toc 8" w:uiPriority="39"/>
-    <w:lsdException w:name="toc 9" w:uiPriority="39"/>
-    <w:lsdException w:name="caption" w:uiPriority="35" w:qFormat="1"/>
-    <w:lsdException w:name="Title" w:semiHidden="0" w:uiPriority="10" w:unhideWhenUsed="0" w:qFormat="1"/>
-    <w:lsdException w:name="Default Paragraph Font" w:uiPriority="1"/>
-    <w:lsdException w:name="Subtitle" w:semiHidden="0" w:uiPriority="11" w:unhideWhenUsed="0" w:qFormat="1"/>
-    <w:lsdException w:name="Strong" w:semiHidden="0" w:uiPriority="22" w:unhideWhenUsed="0" w:qFormat="1"/>
-    <w:lsdException w:name="Emphasis" w:semiHidden="0" w:uiPriority="20" w:unhideWhenUsed="0" w:qFormat="1"/>
-    <w:lsdException w:name="Table Grid" w:semiHidden="0" w:uiPriority="39" w:unhideWhenUsed="0"/>
-    <w:lsdException w:name="Placeholder Text" w:unhideWhenUsed="0"/>
-    <w:lsdException w:name="No Spacing" w:semiHidden="0" w:uiPriority="1" w:unhideWhenUsed="0" w:qFormat="1"/>
-    <w:lsdException w:name="Light Shading" w:semiHidden="0" w:uiPriority="60" w:unhideWhenUsed="0"/>
-    <w:lsdException w:name="Light List" w:semiHidden="0" w:uiPriority="61" w:unhideWhenUsed="0"/>
-    <w:lsdException w:name="Light Grid" w:semiHidden="0" w:uiPriority="62" w:unhideWhenUsed="0"/>
-    <w:lsdException w:name="Medium Shading 1" w:semiHidden="0" w:uiPriority="63" w:unhideWhenUsed="0"/>
-    <w:lsdException w:name="Medium Shading 2" w:semiHidden="0" w:uiPriority="64" w:unhideWhenUsed="0"/>
-    <w:lsdException w:name="Medium List 1" w:semiHidden="0" w:uiPriority="65" w:unhideWhenUsed="0"/>
-    <w:lsdException w:name="Medium List 2" w:semiHidden="0" w:uiPriority="66" w:unhideWhenUsed="0"/>
-    <w:lsdException w:name="Medium Grid 1" w:semiHidden="0" w:uiPriority="67" w:unhideWhenUsed="0"/>
-    <w:lsdException w:name="Medium Grid 2" w:semiHidden="0" w:uiPriority="68" w:unhideWhenUsed="0"/>
-    <w:lsdException w:name="Medium Grid 3" w:semiHidden="0" w:uiPriority="69" w:unhideWhenUsed="0"/>
-    <w:lsdException w:name="Dark List" w:semiHidden="0" w:uiPriority="70" w:unhideWhenUsed="0"/>
-    <w:lsdException w:name="Colorful Shading" w:semiHidden="0" w:uiPriority="71" w:unhideWhenUsed="0"/>
-    <w:lsdException w:name="Colorful List" w:semiHidden="0" w:uiPriority="72" w:unhideWhenUsed="0"/>
-    <w:lsdException w:name="Colorful Grid" w:semiHidden="0" w:uiPriority="73" w:unhideWhenUsed="0"/>
-    <w:lsdException w:name="Light Shading Accent 1" w:semiHidden="0" w:uiPriority="60" w:unhideWhenUsed="0"/>
-    <w:lsdException w:name="Light List Accent 1" w:semiHidden="0" w:uiPriority="61" w:unhideWhenUsed="0"/>
-    <w:lsdException w:name="Light Grid Accent 1" w:semiHidden="0" w:uiPriority="62" w:unhideWhenUsed="0"/>
-    <w:lsdException w:name="Medium Shading 1 Accent 1" w:semiHidden="0" w:uiPriority="63" w:unhideWhenUsed="0"/>
-    <w:lsdException w:name="Medium Shading 2 Accent 1" w:semiHidden="0" w:uiPriority="64" w:unhideWhenUsed="0"/>
-    <w:lsdException w:name="Medium List 1 Accent 1" w:semiHidden="0" w:uiPriority="65" w:unhideWhenUsed="0"/>
-    <w:lsdException w:name="Revision" w:unhideWhenUsed="0"/>
-    <w:lsdException w:name="List Paragraph" w:semiHidden="0" w:uiPriority="34" w:unhideWhenUsed="0" w:qFormat="1"/>
-    <w:lsdException w:name="Quote" w:semiHidden="0" w:uiPriority="29" w:unhideWhenUsed="0" w:qFormat="1"/>
-    <w:lsdException w:name="Intense Quote" w:semiHidden="0" w:uiPriority="30" w:unhideWhenUsed="0" w:qFormat="1"/>
-    <w:lsdException w:name="Medium List 2 Accent 1" w:semiHidden="0" w:uiPriority="66" w:unhideWhenUsed="0"/>
-    <w:lsdException w:name="Medium Grid 1 Accent 1" w:semiHidden="0" w:uiPriority="67" w:unhideWhenUsed="0"/>
-    <w:lsdException w:name="Medium Grid 2 Accent 1" w:semiHidden="0" w:uiPriority="68" w:unhideWhenUsed="0"/>
-    <w:lsdException w:name="Medium Grid 3 Accent 1" w:semiHidden="0" w:uiPriority="69" w:unhideWhenUsed="0"/>
-    <w:lsdException w:name="Dark List Accent 1" w:semiHidden="0" w:uiPriority="70" w:unhideWhenUsed="0"/>
-    <w:lsdException w:name="Colorful Shading Accent 1" w:semiHidden="0" w:uiPriority="71" w:unhideWhenUsed="0"/>
-    <w:lsdException w:name="Colorful List Accent 1" w:semiHidden="0" w:uiPriority="72" w:unhideWhenUsed="0"/>
-    <w:lsdException w:name="Colorful Grid Accent 1" w:semiHidden="0" w:uiPriority="73" w:unhideWhenUsed="0"/>
-    <w:lsdException w:name="Light Shading Accent 2" w:semiHidden="0" w:uiPriority="60" w:unhideWhenUsed="0"/>
-    <w:lsdException w:name="Light List Accent 2" w:semiHidden="0" w:uiPriority="61" w:unhideWhenUsed="0"/>
-    <w:lsdException w:name="Light Grid Accent 2" w:semiHidden="0" w:uiPriority="62" w:unhideWhenUsed="0"/>
-    <w:lsdException w:name="Medium Shading 1 Accent 2" w:semiHidden="0" w:uiPriority="63" w:unhideWhenUsed="0"/>
-    <w:lsdException w:name="Medium Shading 2 Accent 2" w:semiHidden="0" w:uiPriority="64" w:unhideWhenUsed="0"/>
-    <w:lsdException w:name="Medium List 1 Accent 2" w:semiHidden="0" w:uiPriority="65" w:unhideWhenUsed="0"/>
-    <w:lsdException w:name="Medium List 2 Accent 2" w:semiHidden="0" w:uiPriority="66" w:unhideWhenUsed="0"/>
-    <w:lsdException w:name="Medium Grid 1 Accent 2" w:semiHidden="0" w:uiPriority="67" w:unhideWhenUsed="0"/>
-    <w:lsdException w:name="Medium Grid 2 Accent 2" w:semiHidden="0" w:uiPriority="68" w:unhideWhenUsed="0"/>
-    <w:lsdException w:name="Medium Grid 3 Accent 2" w:semiHidden="0" w:uiPriority="69" w:unhideWhenUsed="0"/>
-    <w:lsdException w:name="Dark List Accent 2" w:semiHidden="0" w:uiPriority="70" w:unhideWhenUsed="0"/>
-    <w:lsdException w:name="Colorful Shading Accent 2" w:semiHidden="0" w:uiPriority="71" w:unhideWhenUsed="0"/>
-    <w:lsdException w:name="Colorful List Accent 2" w:semiHidden="0" w:uiPriority="72" w:unhideWhenUsed="0"/>
-    <w:lsdException w:name="Colorful Grid Accent 2" w:semiHidden="0" w:uiPriority="73" w:unhideWhenUsed="0"/>
-    <w:lsdException w:name="Light Shading Accent 3" w:semiHidden="0" w:uiPriority="60" w:unhideWhenUsed="0"/>
-    <w:lsdException w:name="Light List Accent 3" w:semiHidden="0" w:uiPriority="61" w:unhideWhenUsed="0"/>
-    <w:lsdException w:name="Light Grid Accent 3" w:semiHidden="0" w:uiPriority="62" w:unhideWhenUsed="0"/>
-    <w:lsdException w:name="Medium Shading 1 Accent 3" w:semiHidden="0" w:uiPriority="63" w:unhideWhenUsed="0"/>
-    <w:lsdException w:name="Medium Shading 2 Accent 3" w:semiHidden="0" w:uiPriority="64" w:unhideWhenUsed="0"/>
-    <w:lsdException w:name="Medium List 1 Accent 3" w:semiHidden="0" w:uiPriority="65" w:unhideWhenUsed="0"/>
-    <w:lsdException w:name="Medium List 2 Accent 3" w:semiHidden="0" w:uiPriority="66" w:unhideWhenUsed="0"/>
-    <w:lsdException w:name="Medium Grid 1 Accent 3" w:semiHidden="0" w:uiPriority="67" w:unhideWhenUsed="0"/>
-    <w:lsdException w:name="Medium Grid 2 Accent 3" w:semiHidden="0" w:uiPriority="68" w:unhideWhenUsed="0"/>
-    <w:lsdException w:name="Medium Grid 3 Accent 3" w:semiHidden="0" w:uiPriority="69" w:unhideWhenUsed="0"/>
-    <w:lsdException w:name="Dark List Accent 3" w:semiHidden="0" w:uiPriority="70" w:unhideWhenUsed="0"/>
-    <w:lsdException w:name="Colorful Shading Accent 3" w:semiHidden="0" w:uiPriority="71" w:unhideWhenUsed="0"/>
-    <w:lsdException w:name="Colorful List Accent 3" w:semiHidden="0" w:uiPriority="72" w:unhideWhenUsed="0"/>
-    <w:lsdException w:name="Colorful Grid Accent 3" w:semiHidden="0" w:uiPriority="73" w:unhideWhenUsed="0"/>
-    <w:lsdException w:name="Light Shading Accent 4" w:semiHidden="0" w:uiPriority="60" w:unhideWhenUsed="0"/>
-    <w:lsdException w:name="Light List Accent 4" w:semiHidden="0" w:uiPriority="61" w:unhideWhenUsed="0"/>
-    <w:lsdException w:name="Light Grid Accent 4" w:semiHidden="0" w:uiPriority="62" w:unhideWhenUsed="0"/>
-    <w:lsdException w:name="Medium Shading 1 Accent 4" w:semiHidden="0" w:uiPriority="63" w:unhideWhenUsed="0"/>
-    <w:lsdException w:name="Medium Shading 2 Accent 4" w:semiHidden="0" w:uiPriority="64" w:unhideWhenUsed="0"/>
-    <w:lsdException w:name="Medium List 1 Accent 4" w:semiHidden="0" w:uiPriority="65" w:unhideWhenUsed="0"/>
-    <w:lsdException w:name="Medium List 2 Accent 4" w:semiHidden="0" w:uiPriority="66" w:unhideWhenUsed="0"/>
-    <w:lsdException w:name="Medium Grid 1 Accent 4" w:semiHidden="0" w:uiPriority="67" w:unhideWhenUsed="0"/>
-    <w:lsdException w:name="Medium Grid 2 Accent 4" w:semiHidden="0" w:uiPriority="68" w:unhideWhenUsed="0"/>
-    <w:lsdException w:name="Medium Grid 3 Accent 4" w:semiHidden="0" w:uiPriority="69" w:unhideWhenUsed="0"/>
-    <w:lsdException w:name="Dark List Accent 4" w:semiHidden="0" w:uiPriority="70" w:unhideWhenUsed="0"/>
-    <w:lsdException w:name="Colorful Shading Accent 4" w:semiHidden="0" w:uiPriority="71" w:unhideWhenUsed="0"/>
-    <w:lsdException w:name="Colorful List Accent 4" w:semiHidden="0" w:uiPriority="72" w:unhideWhenUsed="0"/>
-    <w:lsdException w:name="Colorful Grid Accent 4" w:semiHidden="0" w:uiPriority="73" w:unhideWhenUsed="0"/>
-    <w:lsdException w:name="Light Shading Accent 5" w:semiHidden="0" w:uiPriority="60" w:unhideWhenUsed="0"/>
-    <w:lsdException w:name="Light List Accent 5" w:semiHidden="0" w:uiPriority="61" w:unhideWhenUsed="0"/>
-    <w:lsdException w:name="Light Grid Accent 5" w:semiHidden="0" w:uiPriority="62" w:unhideWhenUsed="0"/>
-    <w:lsdException w:name="Medium Shading 1 Accent 5" w:semiHidden="0" w:uiPriority="63" w:unhideWhenUsed="0"/>
-    <w:lsdException w:name="Medium Shading 2 Accent 5" w:semiHidden="0" w:uiPriority="64" w:unhideWhenUsed="0"/>
-    <w:lsdException w:name="Medium List 1 Accent 5" w:semiHidden="0" w:uiPriority="65" w:unhideWhenUsed="0"/>
-    <w:lsdException w:name="Medium List 2 Accent 5" w:semiHidden="0" w:uiPriority="66" w:unhideWhenUsed="0"/>
-    <w:lsdException w:name="Medium Grid 1 Accent 5" w:semiHidden="0" w:uiPriority="67" w:unhideWhenUsed="0"/>
-    <w:lsdException w:name="Medium Grid 2 Accent 5" w:semiHidden="0" w:uiPriority="68" w:unhideWhenUsed="0"/>
-    <w:lsdException w:name="Medium Grid 3 Accent 5" w:semiHidden="0" w:uiPriority="69" w:unhideWhenUsed="0"/>
-    <w:lsdException w:name="Dark List Accent 5" w:semiHidden="0" w:uiPriority="70" w:unhideWhenUsed="0"/>
-    <w:lsdException w:name="Colorful Shading Accent 5" w:semiHidden="0" w:uiPriority="71" w:unhideWhenUsed="0"/>
-    <w:lsdException w:name="Colorful List Accent 5" w:semiHidden="0" w:uiPriority="72" w:unhideWhenUsed="0"/>
-    <w:lsdException w:name="Colorful Grid Accent 5" w:semiHidden="0" w:uiPriority="73" w:unhideWhenUsed="0"/>
-    <w:lsdException w:name="Light Shading Accent 6" w:semiHidden="0" w:uiPriority="60" w:unhideWhenUsed="0"/>
-    <w:lsdException w:name="Light List Accent 6" w:semiHidden="0" w:uiPriority="61" w:unhideWhenUsed="0"/>
-    <w:lsdException w:name="Light Grid Accent 6" w:semiHidden="0" w:uiPriority="62" w:unhideWhenUsed="0"/>
-    <w:lsdException w:name="Medium Shading 1 Accent 6" w:semiHidden="0" w:uiPriority="63" w:unhideWhenUsed="0"/>
-    <w:lsdException w:name="Medium Shading 2 Accent 6" w:semiHidden="0" w:uiPriority="64" w:unhideWhenUsed="0"/>
-    <w:lsdException w:name="Medium List 1 Accent 6" w:semiHidden="0" w:uiPriority="65" w:unhideWhenUsed="0"/>
-    <w:lsdException w:name="Medium List 2 Accent 6" w:semiHidden="0" w:uiPriority="66" w:unhideWhenUsed="0"/>
-    <w:lsdException w:name="Medium Grid 1 Accent 6" w:semiHidden="0" w:uiPriority="67" w:unhideWhenUsed="0"/>
-    <w:lsdException w:name="Medium Grid 2 Accent 6" w:semiHidden="0" w:uiPriority="68" w:unhideWhenUsed="0"/>
-    <w:lsdException w:name="Medium Grid 3 Accent 6" w:semiHidden="0" w:uiPriority="69" w:unhideWhenUsed="0"/>
-    <w:lsdException w:name="Dark List Accent 6" w:semiHidden="0" w:uiPriority="70" w:unhideWhenUsed="0"/>
-    <w:lsdException w:name="Colorful Shading Accent 6" w:semiHidden="0" w:uiPriority="71" w:unhideWhenUsed="0"/>
-    <w:lsdException w:name="Colorful List Accent 6" w:semiHidden="0" w:uiPriority="72" w:unhideWhenUsed="0"/>
-    <w:lsdException w:name="Colorful Grid Accent 6" w:semiHidden="0" w:uiPriority="73" w:unhideWhenUsed="0"/>
-    <w:lsdException w:name="Subtle Emphasis" w:semiHidden="0" w:uiPriority="19" w:unhideWhenUsed="0" w:qFormat="1"/>
-    <w:lsdException w:name="Intense Emphasis" w:semiHidden="0" w:uiPriority="21" w:unhideWhenUsed="0" w:qFormat="1"/>
-    <w:lsdException w:name="Subtle Reference" w:semiHidden="0" w:uiPriority="31" w:unhideWhenUsed="0" w:qFormat="1"/>
-    <w:lsdException w:name="Intense Reference" w:semiHidden="0" w:uiPriority="32" w:unhideWhenUsed="0" w:qFormat="1"/>
-    <w:lsdException w:name="Book Title" w:semiHidden="0" w:uiPriority="33" w:unhideWhenUsed="0" w:qFormat="1"/>
-    <w:lsdException w:name="Bibliography" w:uiPriority="37"/>
-    <w:lsdException w:name="TOC Heading" w:uiPriority="39" w:qFormat="1"/>
-  </w:latentStyles>
-  <w:style w:type="paragraph" w:default="1" w:styleId="Normal">
-    <w:name w:val="Normal"/>
-    <w:qFormat/>
-  </w:style>
-  <w:style w:type="character" w:default="1" w:styleId="DefaultParagraphFont">
-    <w:name w:val="Default Paragraph Font"/>
-    <w:uiPriority w:val="1"/>
-    <w:semiHidden/>
-    <w:unhideWhenUsed/>
-  </w:style>
-  <w:style w:type="table" w:default="1" w:styleId="TableNormal">
-    <w:name w:val="Normal Table"/>
-    <w:uiPriority w:val="99"/>
-    <w:semiHidden/>
-    <w:unhideWhenUsed/>
-    <w:tblPr>
-      <w:tblInd w:w="0" w:type="dxa"/>
-      <w:tblCellMar>
-        <w:top w:w="0" w:type="dxa"/>
-        <w:left w:w="108" w:type="dxa"/>
-        <w:bottom w:w="0" w:type="dxa"/>
-        <w:right w:w="108" w:type="dxa"/>
-      </w:tblCellMar>
-    </w:tblPr>
-  </w:style>
-  <w:style w:type="numbering" w:default="1" w:styleId="NoList">
-    <w:name w:val="No List"/>
-    <w:uiPriority w:val="99"/>
-    <w:semiHidden/>
-    <w:unhideWhenUsed/>
-  </w:style>
-  <w:style w:type="paragraph" w:styleId="ListParagraph">
-    <w:name w:val="List Paragraph"/>
-    <w:basedOn w:val="Normal"/>
-    <w:uiPriority w:val="34"/>
-    <w:qFormat/>
-    <w:rsid w:val="00FD382D"/>
-    <w:pPr>
-      <w:ind w:left="720"/>
-      <w:contextualSpacing/>
-    </w:pPr>
-  </w:style>
-</w:styles>
-</file>
-
-<file path=word/stylesWithEffects.xml><?xml version="1.0" encoding="utf-8"?>
-<w:styles xmlns:wpc="http://schemas.microsoft.com/office/word/2010/wordprocessingCanvas" xmlns:mc="http://schemas.openxmlformats.org/markup-compatibility/2006" xmlns:o="urn:schemas-microsoft-com:office:office" xmlns:r="http://schemas.openxmlformats.org/officeDocument/2006/relationships" xmlns:m="http://schemas.openxmlformats.org/officeDocument/2006/math" xmlns:v="urn:schemas-microsoft-com:vml" xmlns:wp14="http://schemas.microsoft.com/office/word/2010/wordprocessingDrawing" xmlns:wp="http://schemas.openxmlformats.org/drawingml/2006/wordprocessingDrawing" xmlns:w10="urn:schemas-microsoft-com:office:word" xmlns:w="http://schemas.openxmlformats.org/wordprocessingml/2006/main" xmlns:w14="http://schemas.microsoft.com/office/word/2010/wordml" xmlns:wpg="http://schemas.microsoft.com/office/word/2010/wordprocessingGroup" xmlns:wpi="http://schemas.microsoft.com/office/word/2010/wordprocessingInk" xmlns:wne="http://schemas.microsoft.com/office/word/2006/wordml" xmlns:wps="http://schemas.microsoft.com/office/word/2010/wordprocessingShape" mc:Ignorable="w14 wp14">
-  <w:docDefaults>
-    <w:rPrDefault>
-      <w:rPr>
-        <w:rFonts w:ascii="Times New Roman" w:eastAsiaTheme="minorEastAsia" w:hAnsi="Times New Roman" w:cs="Times New Roman"/>
-        <w:sz w:val="24"/>
-        <w:szCs w:val="24"/>
-        <w:lang w:val="en-US" w:eastAsia="ja-JP" w:bidi="ar-SA"/>
-      </w:rPr>
-    </w:rPrDefault>
-    <w:pPrDefault>
-      <w:pPr>
-        <w:spacing w:line="480" w:lineRule="auto"/>
-      </w:pPr>
-    </w:pPrDefault>
-  </w:docDefaults>
-  <w:latentStyles w:defLockedState="0" w:defUIPriority="99" w:defSemiHidden="1" w:defUnhideWhenUsed="1" w:defQFormat="0" w:count="267">
-    <w:lsdException w:name="Normal" w:semiHidden="0" w:uiPriority="0" w:unhideWhenUsed="0" w:qFormat="1"/>
-    <w:lsdException w:name="heading 1" w:semiHidden="0" w:uiPriority="9" w:unhideWhenUsed="0" w:qFormat="1"/>
-    <w:lsdException w:name="heading 2" w:uiPriority="9" w:qFormat="1"/>
-    <w:lsdException w:name="heading 3" w:uiPriority="9" w:qFormat="1"/>
-    <w:lsdException w:name="heading 4" w:uiPriority="9" w:qFormat="1"/>
-    <w:lsdException w:name="heading 5" w:uiPriority="9" w:qFormat="1"/>
-    <w:lsdException w:name="heading 6" w:uiPriority="9" w:qFormat="1"/>
-    <w:lsdException w:name="heading 7" w:uiPriority="9" w:qFormat="1"/>
-    <w:lsdException w:name="heading 8" w:uiPriority="9" w:qFormat="1"/>
-    <w:lsdException w:name="heading 9" w:uiPriority="9" w:qFormat="1"/>
-    <w:lsdException w:name="toc 1" w:uiPriority="39"/>
-    <w:lsdException w:name="toc 2" w:uiPriority="39"/>
-    <w:lsdException w:name="toc 3" w:uiPriority="39"/>
-    <w:lsdException w:name="toc 4" w:uiPriority="39"/>
-    <w:lsdException w:name="toc 5" w:uiPriority="39"/>
-    <w:lsdException w:name="toc 6" w:uiPriority="39"/>
-    <w:lsdException w:name="toc 7" w:uiPriority="39"/>
-    <w:lsdException w:name="toc 8" w:uiPriority="39"/>
-    <w:lsdException w:name="toc 9" w:uiPriority="39"/>
-    <w:lsdException w:name="caption" w:uiPriority="35" w:qFormat="1"/>
-    <w:lsdException w:name="Title" w:semiHidden="0" w:uiPriority="10" w:unhideWhenUsed="0" w:qFormat="1"/>
-    <w:lsdException w:name="Default Paragraph Font" w:uiPriority="1"/>
-    <w:lsdException w:name="Subtitle" w:semiHidden="0" w:uiPriority="11" w:unhideWhenUsed="0" w:qFormat="1"/>
-    <w:lsdException w:name="Strong" w:semiHidden="0" w:uiPriority="22" w:unhideWhenUsed="0" w:qFormat="1"/>
-    <w:lsdException w:name="Emphasis" w:semiHidden="0" w:uiPriority="20" w:unhideWhenUsed="0" w:qFormat="1"/>
-    <w:lsdException w:name="Table Grid" w:semiHidden="0" w:uiPriority="39" w:unhideWhenUsed="0"/>
-    <w:lsdException w:name="Placeholder Text" w:unhideWhenUsed="0"/>
-    <w:lsdException w:name="No Spacing" w:semiHidden="0" w:uiPriority="1" w:unhideWhenUsed="0" w:qFormat="1"/>
-    <w:lsdException w:name="Light Shading" w:semiHidden="0" w:uiPriority="60" w:unhideWhenUsed="0"/>
-    <w:lsdException w:name="Light List" w:semiHidden="0" w:uiPriority="61" w:unhideWhenUsed="0"/>
-    <w:lsdException w:name="Light Grid" w:semiHidden="0" w:uiPriority="62" w:unhideWhenUsed="0"/>
-    <w:lsdException w:name="Medium Shading 1" w:semiHidden="0" w:uiPriority="63" w:unhideWhenUsed="0"/>
-    <w:lsdException w:name="Medium Shading 2" w:semiHidden="0" w:uiPriority="64" w:unhideWhenUsed="0"/>
-    <w:lsdException w:name="Medium List 1" w:semiHidden="0" w:uiPriority="65" w:unhideWhenUsed="0"/>
-    <w:lsdException w:name="Medium List 2" w:semiHidden="0" w:uiPriority="66" w:unhideWhenUsed="0"/>
-    <w:lsdException w:name="Medium Grid 1" w:semiHidden="0" w:uiPriority="67" w:unhideWhenUsed="0"/>
-    <w:lsdException w:name="Medium Grid 2" w:semiHidden="0" w:uiPriority="68" w:unhideWhenUsed="0"/>
-    <w:lsdException w:name="Medium Grid 3" w:semiHidden="0" w:uiPriority="69" w:unhideWhenUsed="0"/>
-    <w:lsdException w:name="Dark List" w:semiHidden="0" w:uiPriority="70" w:unhideWhenUsed="0"/>
-    <w:lsdException w:name="Colorful Shading" w:semiHidden="0" w:uiPriority="71" w:unhideWhenUsed="0"/>
-    <w:lsdException w:name="Colorful List" w:semiHidden="0" w:uiPriority="72" w:unhideWhenUsed="0"/>
-    <w:lsdException w:name="Colorful Grid" w:semiHidden="0" w:uiPriority="73" w:unhideWhenUsed="0"/>
-    <w:lsdException w:name="Light Shading Accent 1" w:semiHidden="0" w:uiPriority="60" w:unhideWhenUsed="0"/>
-    <w:lsdException w:name="Light List Accent 1" w:semiHidden="0" w:uiPriority="61" w:unhideWhenUsed="0"/>
-    <w:lsdException w:name="Light Grid Accent 1" w:semiHidden="0" w:uiPriority="62" w:unhideWhenUsed="0"/>
-    <w:lsdException w:name="Medium Shading 1 Accent 1" w:semiHidden="0" w:uiPriority="63" w:unhideWhenUsed="0"/>
-    <w:lsdException w:name="Medium Shading 2 Accent 1" w:semiHidden="0" w:uiPriority="64" w:unhideWhenUsed="0"/>
-    <w:lsdException w:name="Medium List 1 Accent 1" w:semiHidden="0" w:uiPriority="65" w:unhideWhenUsed="0"/>
-    <w:lsdException w:name="Revision" w:unhideWhenUsed="0"/>
-    <w:lsdException w:name="List Paragraph" w:semiHidden="0" w:uiPriority="34" w:unhideWhenUsed="0" w:qFormat="1"/>
-    <w:lsdException w:name="Quote" w:semiHidden="0" w:uiPriority="29" w:unhideWhenUsed="0" w:qFormat="1"/>
-    <w:lsdException w:name="Intense Quote" w:semiHidden="0" w:uiPriority="30" w:unhideWhenUsed="0" w:qFormat="1"/>
-    <w:lsdException w:name="Medium List 2 Accent 1" w:semiHidden="0" w:uiPriority="66" w:unhideWhenUsed="0"/>
-    <w:lsdException w:name="Medium Grid 1 Accent 1" w:semiHidden="0" w:uiPriority="67" w:unhideWhenUsed="0"/>
-    <w:lsdException w:name="Medium Grid 2 Accent 1" w:semiHidden="0" w:uiPriority="68" w:unhideWhenUsed="0"/>
-    <w:lsdException w:name="Medium Grid 3 Accent 1" w:semiHidden="0" w:uiPriority="69" w:unhideWhenUsed="0"/>
-    <w:lsdException w:name="Dark List Accent 1" w:semiHidden="0" w:uiPriority="70" w:unhideWhenUsed="0"/>
-    <w:lsdException w:name="Colorful Shading Accent 1" w:semiHidden="0" w:uiPriority="71" w:unhideWhenUsed="0"/>
-    <w:lsdException w:name="Colorful List Accent 1" w:semiHidden="0" w:uiPriority="72" w:unhideWhenUsed="0"/>
-    <w:lsdException w:name="Colorful Grid Accent 1" w:semiHidden="0" w:uiPriority="73" w:unhideWhenUsed="0"/>
-    <w:lsdException w:name="Light Shading Accent 2" w:semiHidden="0" w:uiPriority="60" w:unhideWhenUsed="0"/>
-    <w:lsdException w:name="Light List Accent 2" w:semiHidden="0" w:uiPriority="61" w:unhideWhenUsed="0"/>
-    <w:lsdException w:name="Light Grid Accent 2" w:semiHidden="0" w:uiPriority="62" w:unhideWhenUsed="0"/>
-    <w:lsdException w:name="Medium Shading 1 Accent 2" w:semiHidden="0" w:uiPriority="63" w:unhideWhenUsed="0"/>
-    <w:lsdException w:name="Medium Shading 2 Accent 2" w:semiHidden="0" w:uiPriority="64" w:unhideWhenUsed="0"/>
-    <w:lsdException w:name="Medium List 1 Accent 2" w:semiHidden="0" w:uiPriority="65" w:unhideWhenUsed="0"/>
-    <w:lsdException w:name="Medium List 2 Accent 2" w:semiHidden="0" w:uiPriority="66" w:unhideWhenUsed="0"/>
-    <w:lsdException w:name="Medium Grid 1 Accent 2" w:semiHidden="0" w:uiPriority="67" w:unhideWhenUsed="0"/>
-    <w:lsdException w:name="Medium Grid 2 Accent 2" w:semiHidden="0" w:uiPriority="68" w:unhideWhenUsed="0"/>
-    <w:lsdException w:name="Medium Grid 3 Accent 2" w:semiHidden="0" w:uiPriority="69" w:unhideWhenUsed="0"/>
-    <w:lsdException w:name="Dark List Accent 2" w:semiHidden="0" w:uiPriority="70" w:unhideWhenUsed="0"/>
-    <w:lsdException w:name="Colorful Shading Accent 2" w:semiHidden="0" w:uiPriority="71" w:unhideWhenUsed="0"/>
-    <w:lsdException w:name="Colorful List Accent 2" w:semiHidden="0" w:uiPriority="72" w:unhideWhenUsed="0"/>
-    <w:lsdException w:name="Colorful Grid Accent 2" w:semiHidden="0" w:uiPriority="73" w:unhideWhenUsed="0"/>
-    <w:lsdException w:name="Light Shading Accent 3" w:semiHidden="0" w:uiPriority="60" w:unhideWhenUsed="0"/>
-    <w:lsdException w:name="Light List Accent 3" w:semiHidden="0" w:uiPriority="61" w:unhideWhenUsed="0"/>
-    <w:lsdException w:name="Light Grid Accent 3" w:semiHidden="0" w:uiPriority="62" w:unhideWhenUsed="0"/>
-    <w:lsdException w:name="Medium Shading 1 Accent 3" w:semiHidden="0" w:uiPriority="63" w:unhideWhenUsed="0"/>
-    <w:lsdException w:name="Medium Shading 2 Accent 3" w:semiHidden="0" w:uiPriority="64" w:unhideWhenUsed="0"/>
-    <w:lsdException w:name="Medium List 1 Accent 3" w:semiHidden="0" w:uiPriority="65" w:unhideWhenUsed="0"/>
-    <w:lsdException w:name="Medium List 2 Accent 3" w:semiHidden="0" w:uiPriority="66" w:unhideWhenUsed="0"/>
-    <w:lsdException w:name="Medium Grid 1 Accent 3" w:semiHidden="0" w:uiPriority="67" w:unhideWhenUsed="0"/>
-    <w:lsdException w:name="Medium Grid 2 Accent 3" w:semiHidden="0" w:uiPriority="68" w:unhideWhenUsed="0"/>
-    <w:lsdException w:name="Medium Grid 3 Accent 3" w:semiHidden="0" w:uiPriority="69" w:unhideWhenUsed="0"/>
-    <w:lsdException w:name="Dark List Accent 3" w:semiHidden="0" w:uiPriority="70" w:unhideWhenUsed="0"/>
-    <w:lsdException w:name="Colorful Shading Accent 3" w:semiHidden="0" w:uiPriority="71" w:unhideWhenUsed="0"/>
-    <w:lsdException w:name="Colorful List Accent 3" w:semiHidden="0" w:uiPriority="72" w:unhideWhenUsed="0"/>
-    <w:lsdException w:name="Colorful Grid Accent 3" w:semiHidden="0" w:uiPriority="73" w:unhideWhenUsed="0"/>
-    <w:lsdException w:name="Light Shading Accent 4" w:semiHidden="0" w:uiPriority="60" w:unhideWhenUsed="0"/>
-    <w:lsdException w:name="Light List Accent 4" w:semiHidden="0" w:uiPriority="61" w:unhideWhenUsed="0"/>
-    <w:lsdException w:name="Light Grid Accent 4" w:semiHidden="0" w:uiPriority="62" w:unhideWhenUsed="0"/>
-    <w:lsdException w:name="Medium Shading 1 Accent 4" w:semiHidden="0" w:uiPriority="63" w:unhideWhenUsed="0"/>
-    <w:lsdException w:name="Medium Shading 2 Accent 4" w:semiHidden="0" w:uiPriority="64" w:unhideWhenUsed="0"/>
-    <w:lsdException w:name="Medium List 1 Accent 4" w:semiHidden="0" w:uiPriority="65" w:unhideWhenUsed="0"/>
-    <w:lsdException w:name="Medium List 2 Accent 4" w:semiHidden="0" w:uiPriority="66" w:unhideWhenUsed="0"/>
-    <w:lsdException w:name="Medium Grid 1 Accent 4" w:semiHidden="0" w:uiPriority="67" w:unhideWhenUsed="0"/>
-    <w:lsdException w:name="Medium Grid 2 Accent 4" w:semiHidden="0" w:uiPriority="68" w:unhideWhenUsed="0"/>
-    <w:lsdException w:name="Medium Grid 3 Accent 4" w:semiHidden="0" w:uiPriority="69" w:unhideWhenUsed="0"/>
-    <w:lsdException w:name="Dark List Accent 4" w:semiHidden="0" w:uiPriority="70" w:unhideWhenUsed="0"/>
-    <w:lsdException w:name="Colorful Shading Accent 4" w:semiHidden="0" w:uiPriority="71" w:unhideWhenUsed="0"/>
-    <w:lsdException w:name="Colorful List Accent 4" w:semiHidden="0" w:uiPriority="72" w:unhideWhenUsed="0"/>
-    <w:lsdException w:name="Colorful Grid Accent 4" w:semiHidden="0" w:uiPriority="73" w:unhideWhenUsed="0"/>
-    <w:lsdException w:name="Light Shading Accent 5" w:semiHidden="0" w:uiPriority="60" w:unhideWhenUsed="0"/>
-    <w:lsdException w:name="Light List Accent 5" w:semiHidden="0" w:uiPriority="61" w:unhideWhenUsed="0"/>
-    <w:lsdException w:name="Light Grid Accent 5" w:semiHidden="0" w:uiPriority="62" w:unhideWhenUsed="0"/>
-    <w:lsdException w:name="Medium Shading 1 Accent 5" w:semiHidden="0" w:uiPriority="63" w:unhideWhenUsed="0"/>
-    <w:lsdException w:name="Medium Shading 2 Accent 5" w:semiHidden="0" w:uiPriority="64" w:unhideWhenUsed="0"/>
-    <w:lsdException w:name="Medium List 1 Accent 5" w:semiHidden="0" w:uiPriority="65" w:unhideWhenUsed="0"/>
-    <w:lsdException w:name="Medium List 2 Accent 5" w:semiHidden="0" w:uiPriority="66" w:unhideWhenUsed="0"/>
-    <w:lsdException w:name="Medium Grid 1 Accent 5" w:semiHidden="0" w:uiPriority="67" w:unhideWhenUsed="0"/>
-    <w:lsdException w:name="Medium Grid 2 Accent 5" w:semiHidden="0" w:uiPriority="68" w:unhideWhenUsed="0"/>
-    <w:lsdException w:name="Medium Grid 3 Accent 5" w:semiHidden="0" w:uiPriority="69" w:unhideWhenUsed="0"/>
-    <w:lsdException w:name="Dark List Accent 5" w:semiHidden="0" w:uiPriority="70" w:unhideWhenUsed="0"/>
-    <w:lsdException w:name="Colorful Shading Accent 5" w:semiHidden="0" w:uiPriority="71" w:unhideWhenUsed="0"/>
-    <w:lsdException w:name="Colorful List Accent 5" w:semiHidden="0" w:uiPriority="72" w:unhideWhenUsed="0"/>
-    <w:lsdException w:name="Colorful Grid Accent 5" w:semiHidden="0" w:uiPriority="73" w:unhideWhenUsed="0"/>
-    <w:lsdException w:name="Light Shading Accent 6" w:semiHidden="0" w:uiPriority="60" w:unhideWhenUsed="0"/>
-    <w:lsdException w:name="Light List Accent 6" w:semiHidden="0" w:uiPriority="61" w:unhideWhenUsed="0"/>
-    <w:lsdException w:name="Light Grid Accent 6" w:semiHidden="0" w:uiPriority="62" w:unhideWhenUsed="0"/>
-    <w:lsdException w:name="Medium Shading 1 Accent 6" w:semiHidden="0" w:uiPriority="63" w:unhideWhenUsed="0"/>
-    <w:lsdException w:name="Medium Shading 2 Accent 6" w:semiHidden="0" w:uiPriority="64" w:unhideWhenUsed="0"/>
-    <w:lsdException w:name="Medium List 1 Accent 6" w:semiHidden="0" w:uiPriority="65" w:unhideWhenUsed="0"/>
-    <w:lsdException w:name="Medium List 2 Accent 6" w:semiHidden="0" w:uiPriority="66" w:unhideWhenUsed="0"/>
-    <w:lsdException w:name="Medium Grid 1 Accent 6" w:semiHidden="0" w:uiPriority="67" w:unhideWhenUsed="0"/>
-    <w:lsdException w:name="Medium Grid 2 Accent 6" w:semiHidden="0" w:uiPriority="68" w:unhideWhenUsed="0"/>
-    <w:lsdException w:name="Medium Grid 3 Accent 6" w:semiHidden="0" w:uiPriority="69" w:unhideWhenUsed="0"/>
-    <w:lsdException w:name="Dark List Accent 6" w:semiHidden="0" w:uiPriority="70" w:unhideWhenUsed="0"/>
-    <w:lsdException w:name="Colorful Shading Accent 6" w:semiHidden="0" w:uiPriority="71" w:unhideWhenUsed="0"/>
-    <w:lsdException w:name="Colorful List Accent 6" w:semiHidden="0" w:uiPriority="72" w:unhideWhenUsed="0"/>
-    <w:lsdException w:name="Colorful Grid Accent 6" w:semiHidden="0" w:uiPriority="73" w:unhideWhenUsed="0"/>
-    <w:lsdException w:name="Subtle Emphasis" w:semiHidden="0" w:uiPriority="19" w:unhideWhenUsed="0" w:qFormat="1"/>
-    <w:lsdException w:name="Intense Emphasis" w:semiHidden="0" w:uiPriority="21" w:unhideWhenUsed="0" w:qFormat="1"/>
-    <w:lsdException w:name="Subtle Reference" w:semiHidden="0" w:uiPriority="31" w:unhideWhenUsed="0" w:qFormat="1"/>
-    <w:lsdException w:name="Intense Reference" w:semiHidden="0" w:uiPriority="32" w:unhideWhenUsed="0" w:qFormat="1"/>
-    <w:lsdException w:name="Book Title" w:semiHidden="0" w:uiPriority="33" w:unhideWhenUsed="0" w:qFormat="1"/>
-    <w:lsdException w:name="Bibliography" w:uiPriority="37"/>
-    <w:lsdException w:name="TOC Heading" w:uiPriority="39" w:qFormat="1"/>
+  <w:latentStyles w:defLockedState="0" w:defUIPriority="99" w:defSemiHidden="0" w:defUnhideWhenUsed="0" w:defQFormat="0" w:count="371">
+    <w:lsdException w:name="Normal" w:uiPriority="0" w:qFormat="1"/>
+    <w:lsdException w:name="heading 1" w:uiPriority="9" w:qFormat="1"/>
+    <w:lsdException w:name="heading 2" w:semiHidden="1" w:uiPriority="9" w:unhideWhenUsed="1" w:qFormat="1"/>
+    <w:lsdException w:name="heading 3" w:semiHidden="1" w:uiPriority="9" w:unhideWhenUsed="1" w:qFormat="1"/>
+    <w:lsdException w:name="heading 4" w:semiHidden="1" w:uiPriority="9" w:unhideWhenUsed="1" w:qFormat="1"/>
+    <w:lsdException w:name="heading 5" w:semiHidden="1" w:uiPriority="9" w:unhideWhenUsed="1" w:qFormat="1"/>
+    <w:lsdException w:name="heading 6" w:semiHidden="1" w:uiPriority="9" w:unhideWhenUsed="1" w:qFormat="1"/>
+    <w:lsdException w:name="heading 7" w:semiHidden="1" w:uiPriority="9" w:unhideWhenUsed="1" w:qFormat="1"/>
+    <w:lsdException w:name="heading 8" w:semiHidden="1" w:uiPriority="9" w:unhideWhenUsed="1" w:qFormat="1"/>
+    <w:lsdException w:name="heading 9" w:semiHidden="1" w:uiPriority="9" w:unhideWhenUsed="1" w:qFormat="1"/>
+    <w:lsdException w:name="index 1" w:semiHidden="1" w:unhideWhenUsed="1"/>
+    <w:lsdException w:name="index 2" w:semiHidden="1" w:unhideWhenUsed="1"/>
+    <w:lsdException w:name="index 3" w:semiHidden="1" w:unhideWhenUsed="1"/>
+    <w:lsdException w:name="index 4" w:semiHidden="1" w:unhideWhenUsed="1"/>
+    <w:lsdException w:name="index 5" w:semiHidden="1" w:unhideWhenUsed="1"/>
+    <w:lsdException w:name="index 6" w:semiHidden="1" w:unhideWhenUsed="1"/>
+    <w:lsdException w:name="index 7" w:semiHidden="1" w:unhideWhenUsed="1"/>
+    <w:lsdException w:name="index 8" w:semiHidden="1" w:unhideWhenUsed="1"/>
+    <w:lsdException w:name="index 9" w:semiHidden="1" w:unhideWhenUsed="1"/>
+    <w:lsdException w:name="toc 1" w:semiHidden="1" w:uiPriority="39" w:unhideWhenUsed="1"/>
+    <w:lsdException w:name="toc 2" w:semiHidden="1" w:uiPriority="39" w:unhideWhenUsed="1"/>
+    <w:lsdException w:name="toc 3" w:semiHidden="1" w:uiPriority="39" w:unhideWhenUsed="1"/>
+    <w:lsdException w:name="toc 4" w:semiHidden="1" w:uiPriority="39" w:unhideWhenUsed="1"/>
+    <w:lsdException w:name="toc 5" w:semiHidden="1" w:uiPriority="39" w:unhideWhenUsed="1"/>
+    <w:lsdException w:name="toc 6" w:semiHidden="1" w:uiPriority="39" w:unhideWhenUsed="1"/>
+    <w:lsdException w:name="toc 7" w:semiHidden="1" w:uiPriority="39" w:unhideWhenUsed="1"/>
+    <w:lsdException w:name="toc 8" w:semiHidden="1" w:uiPriority="39" w:unhideWhenUsed="1"/>
+    <w:lsdException w:name="toc 9" w:semiHidden="1" w:uiPriority="39" w:unhideWhenUsed="1"/>
+    <w:lsdException w:name="Normal Indent" w:semiHidden="1" w:unhideWhenUsed="1"/>
+    <w:lsdException w:name="footnote text" w:semiHidden="1" w:unhideWhenUsed="1"/>
+    <w:lsdException w:name="annotation text" w:semiHidden="1" w:unhideWhenUsed="1"/>
+    <w:lsdException w:name="header" w:semiHidden="1" w:unhideWhenUsed="1"/>
+    <w:lsdException w:name="footer" w:semiHidden="1" w:unhideWhenUsed="1"/>
+    <w:lsdException w:name="index heading" w:semiHidden="1" w:unhideWhenUsed="1"/>
+    <w:lsdException w:name="caption" w:semiHidden="1" w:uiPriority="35" w:unhideWhenUsed="1" w:qFormat="1"/>
+    <w:lsdException w:name="table of figures" w:semiHidden="1" w:unhideWhenUsed="1"/>
+    <w:lsdException w:name="envelope address" w:semiHidden="1" w:unhideWhenUsed="1"/>
+    <w:lsdException w:name="envelope return" w:semiHidden="1" w:unhideWhenUsed="1"/>
+    <w:lsdException w:name="footnote reference" w:semiHidden="1" w:unhideWhenUsed="1"/>
+    <w:lsdException w:name="annotation reference" w:semiHidden="1" w:unhideWhenUsed="1"/>
+    <w:lsdException w:name="line number" w:semiHidden="1" w:unhideWhenUsed="1"/>
+    <w:lsdException w:name="page number" w:semiHidden="1" w:unhideWhenUsed="1"/>
+    <w:lsdException w:name="endnote reference" w:semiHidden="1" w:unhideWhenUsed="1"/>
+    <w:lsdException w:name="endnote text" w:semiHidden="1" w:unhideWhenUsed="1"/>
+    <w:lsdException w:name="table of authorities" w:semiHidden="1" w:unhideWhenUsed="1"/>
+    <w:lsdException w:name="macro" w:semiHidden="1" w:unhideWhenUsed="1"/>
+    <w:lsdException w:name="toa heading" w:semiHidden="1" w:unhideWhenUsed="1"/>
+    <w:lsdException w:name="List" w:semiHidden="1" w:unhideWhenUsed="1"/>
+    <w:lsdException w:name="List Bullet" w:semiHidden="1" w:unhideWhenUsed="1"/>
+    <w:lsdException w:name="List Number" w:semiHidden="1" w:unhideWhenUsed="1"/>
+    <w:lsdException w:name="List 2" w:semiHidden="1" w:unhideWhenUsed="1"/>
+    <w:lsdException w:name="List 3" w:semiHidden="1" w:unhideWhenUsed="1"/>
+    <w:lsdException w:name="List 4" w:semiHidden="1" w:unhideWhenUsed="1"/>
+    <w:lsdException w:name="List 5" w:semiHidden="1" w:unhideWhenUsed="1"/>
+    <w:lsdException w:name="List Bullet 2" w:semiHidden="1" w:unhideWhenUsed="1"/>
+    <w:lsdException w:name="List Bullet 3" w:semiHidden="1" w:unhideWhenUsed="1"/>
+    <w:lsdException w:name="List Bullet 4" w:semiHidden="1" w:unhideWhenUsed="1"/>
+    <w:lsdException w:name="List Bullet 5" w:semiHidden="1" w:unhideWhenUsed="1"/>
+    <w:lsdException w:name="List Number 2" w:semiHidden="1" w:unhideWhenUsed="1"/>
+    <w:lsdException w:name="List Number 3" w:semiHidden="1" w:unhideWhenUsed="1"/>
+    <w:lsdException w:name="List Number 4" w:semiHidden="1" w:unhideWhenUsed="1"/>
+    <w:lsdException w:name="List Number 5" w:semiHidden="1" w:unhideWhenUsed="1"/>
+    <w:lsdException w:name="Title" w:uiPriority="10" w:qFormat="1"/>
+    <w:lsdException w:name="Closing" w:semiHidden="1" w:unhideWhenUsed="1"/>
+    <w:lsdException w:name="Signature" w:semiHidden="1" w:unhideWhenUsed="1"/>
+    <w:lsdException w:name="Default Paragraph Font" w:semiHidden="1" w:uiPriority="1" w:unhideWhenUsed="1"/>
+    <w:lsdException w:name="Body Text" w:semiHidden="1" w:unhideWhenUsed="1"/>
+    <w:lsdException w:name="Body Text Indent" w:semiHidden="1" w:unhideWhenUsed="1"/>
+    <w:lsdException w:name="List Continue" w:semiHidden="1" w:unhideWhenUsed="1"/>
+    <w:lsdException w:name="List Continue 2" w:semiHidden="1" w:unhideWhenUsed="1"/>
+    <w:lsdException w:name="List Continue 3" w:semiHidden="1" w:unhideWhenUsed="1"/>
+    <w:lsdException w:name="List Continue 4" w:semiHidden="1" w:unhideWhenUsed="1"/>
+    <w:lsdException w:name="List Continue 5" w:semiHidden="1" w:unhideWhenUsed="1"/>
+    <w:lsdException w:name="Message Header" w:semiHidden="1" w:unhideWhenUsed="1"/>
+    <w:lsdException w:name="Subtitle" w:uiPriority="11" w:qFormat="1"/>
+    <w:lsdException w:name="Salutation" w:semiHidden="1" w:unhideWhenUsed="1"/>
+    <w:lsdException w:name="Date" w:semiHidden="1" w:unhideWhenUsed="1"/>
+    <w:lsdException w:name="Body Text First Indent" w:semiHidden="1" w:unhideWhenUsed="1"/>
+    <w:lsdException w:name="Body Text First Indent 2" w:semiHidden="1" w:unhideWhenUsed="1"/>
+    <w:lsdException w:name="Note Heading" w:semiHidden="1" w:unhideWhenUsed="1"/>
+    <w:lsdException w:name="Body Text 2" w:semiHidden="1" w:unhideWhenUsed="1"/>
+    <w:lsdException w:name="Body Text 3" w:semiHidden="1" w:unhideWhenUsed="1"/>
+    <w:lsdException w:name="Body Text Indent 2" w:semiHidden="1" w:unhideWhenUsed="1"/>
+    <w:lsdException w:name="Body Text Indent 3" w:semiHidden="1" w:unhideWhenUsed="1"/>
+    <w:lsdException w:name="Block Text" w:semiHidden="1" w:unhideWhenUsed="1"/>
+    <w:lsdException w:name="Hyperlink" w:semiHidden="1" w:unhideWhenUsed="1"/>
+    <w:lsdException w:name="FollowedHyperlink" w:semiHidden="1" w:unhideWhenUsed="1"/>
+    <w:lsdException w:name="Strong" w:uiPriority="22" w:qFormat="1"/>
+    <w:lsdException w:name="Emphasis" w:uiPriority="20" w:qFormat="1"/>
+    <w:lsdException w:name="Document Map" w:semiHidden="1" w:unhideWhenUsed="1"/>
+    <w:lsdException w:name="Plain Text" w:semiHidden="1" w:unhideWhenUsed="1"/>
+    <w:lsdException w:name="E-mail Signature" w:semiHidden="1" w:unhideWhenUsed="1"/>
+    <w:lsdException w:name="HTML Top of Form" w:semiHidden="1" w:unhideWhenUsed="1"/>
+    <w:lsdException w:name="HTML Bottom of Form" w:semiHidden="1" w:unhideWhenUsed="1"/>
+    <w:lsdException w:name="Normal (Web)" w:semiHidden="1" w:unhideWhenUsed="1"/>
+    <w:lsdException w:name="HTML Acronym" w:semiHidden="1" w:unhideWhenUsed="1"/>
+    <w:lsdException w:name="HTML Address" w:semiHidden="1" w:unhideWhenUsed="1"/>
+    <w:lsdException w:name="HTML Cite" w:semiHidden="1" w:unhideWhenUsed="1"/>
+    <w:lsdException w:name="HTML Code" w:semiHidden="1" w:unhideWhenUsed="1"/>
+    <w:lsdException w:name="HTML Definition" w:semiHidden="1" w:unhideWhenUsed="1"/>
+    <w:lsdException w:name="HTML Keyboard" w:semiHidden="1" w:unhideWhenUsed="1"/>
+    <w:lsdException w:name="HTML Preformatted" w:semiHidden="1" w:unhideWhenUsed="1"/>
+    <w:lsdException w:name="HTML Sample" w:semiHidden="1" w:unhideWhenUsed="1"/>
+    <w:lsdException w:name="HTML Typewriter" w:semiHidden="1" w:unhideWhenUsed="1"/>
+    <w:lsdException w:name="HTML Variable" w:semiHidden="1" w:unhideWhenUsed="1"/>
+    <w:lsdException w:name="Normal Table" w:semiHidden="1" w:unhideWhenUsed="1"/>
+    <w:lsdException w:name="annotation subject" w:semiHidden="1" w:unhideWhenUsed="1"/>
+    <w:lsdException w:name="No List" w:semiHidden="1" w:unhideWhenUsed="1"/>
+    <w:lsdException w:name="Outline List 1" w:semiHidden="1" w:unhideWhenUsed="1"/>
+    <w:lsdException w:name="Outline List 2" w:semiHidden="1" w:unhideWhenUsed="1"/>
+    <w:lsdException w:name="Outline List 3" w:semiHidden="1" w:unhideWhenUsed="1"/>
+    <w:lsdException w:name="Table Simple 1" w:semiHidden="1" w:unhideWhenUsed="1"/>
+    <w:lsdException w:name="Table Simple 2" w:semiHidden="1" w:unhideWhenUsed="1"/>
+    <w:lsdException w:name="Table Simple 3" w:semiHidden="1" w:unhideWhenUsed="1"/>
+    <w:lsdException w:name="Table Classic 1" w:semiHidden="1" w:unhideWhenUsed="1"/>
+    <w:lsdException w:name="Table Classic 2" w:semiHidden="1" w:unhideWhenUsed="1"/>
+    <w:lsdException w:name="Table Classic 3" w:semiHidden="1" w:unhideWhenUsed="1"/>
+    <w:lsdException w:name="Table Classic 4" w:semiHidden="1" w:unhideWhenUsed="1"/>
+    <w:lsdException w:name="Table Colorful 1" w:semiHidden="1" w:unhideWhenUsed="1"/>
+    <w:lsdException w:name="Table Colorful 2" w:semiHidden="1" w:unhideWhenUsed="1"/>
+    <w:lsdException w:name="Table Colorful 3" w:semiHidden="1" w:unhideWhenUsed="1"/>
+    <w:lsdException w:name="Table Columns 1" w:semiHidden="1" w:unhideWhenUsed="1"/>
+    <w:lsdException w:name="Table Columns 2" w:semiHidden="1" w:unhideWhenUsed="1"/>
+    <w:lsdException w:name="Table Columns 3" w:semiHidden="1" w:unhideWhenUsed="1"/>
+    <w:lsdException w:name="Table Columns 4" w:semiHidden="1" w:unhideWhenUsed="1"/>
+    <w:lsdException w:name="Table Columns 5" w:semiHidden="1" w:unhideWhenUsed="1"/>
+    <w:lsdException w:name="Table Grid 1" w:semiHidden="1" w:unhideWhenUsed="1"/>
+    <w:lsdException w:name="Table Grid 2" w:semiHidden="1" w:unhideWhenUsed="1"/>
+    <w:lsdException w:name="Table Grid 3" w:semiHidden="1" w:unhideWhenUsed="1"/>
+    <w:lsdException w:name="Table Grid 4" w:semiHidden="1" w:unhideWhenUsed="1"/>
+    <w:lsdException w:name="Table Grid 5" w:semiHidden="1" w:unhideWhenUsed="1"/>
+    <w:lsdException w:name="Table Grid 6" w:semiHidden="1" w:unhideWhenUsed="1"/>
+    <w:lsdException w:name="Table Grid 7" w:semiHidden="1" w:unhideWhenUsed="1"/>
+    <w:lsdException w:name="Table Grid 8" w:semiHidden="1" w:unhideWhenUsed="1"/>
+    <w:lsdException w:name="Table List 1" w:semiHidden="1" w:unhideWhenUsed="1"/>
+    <w:lsdException w:name="Table List 2" w:semiHidden="1" w:unhideWhenUsed="1"/>
+    <w:lsdException w:name="Table List 3" w:semiHidden="1" w:unhideWhenUsed="1"/>
+    <w:lsdException w:name="Table List 4" w:semiHidden="1" w:unhideWhenUsed="1"/>
+    <w:lsdException w:name="Table List 5" w:semiHidden="1" w:unhideWhenUsed="1"/>
+    <w:lsdException w:name="Table List 6" w:semiHidden="1" w:unhideWhenUsed="1"/>
+    <w:lsdException w:name="Table List 7" w:semiHidden="1" w:unhideWhenUsed="1"/>
+    <w:lsdException w:name="Table List 8" w:semiHidden="1" w:unhideWhenUsed="1"/>
+    <w:lsdException w:name="Table 3D effects 1" w:semiHidden="1" w:unhideWhenUsed="1"/>
+    <w:lsdException w:name="Table 3D effects 2" w:semiHidden="1" w:unhideWhenUsed="1"/>
+    <w:lsdException w:name="Table 3D effects 3" w:semiHidden="1" w:unhideWhenUsed="1"/>
+    <w:lsdException w:name="Table Contemporary" w:semiHidden="1" w:unhideWhenUsed="1"/>
+    <w:lsdException w:name="Table Elegant" w:semiHidden="1" w:unhideWhenUsed="1"/>
+    <w:lsdException w:name="Table Professional" w:semiHidden="1" w:unhideWhenUsed="1"/>
+    <w:lsdException w:name="Table Subtle 1" w:semiHidden="1" w:unhideWhenUsed="1"/>
+    <w:lsdException w:name="Table Subtle 2" w:semiHidden="1" w:unhideWhenUsed="1"/>
+    <w:lsdException w:name="Table Web 1" w:semiHidden="1" w:unhideWhenUsed="1"/>
+    <w:lsdException w:name="Table Web 2" w:semiHidden="1" w:unhideWhenUsed="1"/>
+    <w:lsdException w:name="Table Web 3" w:semiHidden="1" w:unhideWhenUsed="1"/>
+    <w:lsdException w:name="Balloon Text" w:semiHidden="1" w:unhideWhenUsed="1"/>
+    <w:lsdException w:name="Table Grid" w:uiPriority="39"/>
+    <w:lsdException w:name="Table Theme" w:semiHidden="1" w:unhideWhenUsed="1"/>
+    <w:lsdException w:name="Placeholder Text" w:semiHidden="1"/>
+    <w:lsdException w:name="No Spacing" w:uiPriority="1" w:qFormat="1"/>
+    <w:lsdException w:name="Light Shading" w:uiPriority="60"/>
+    <w:lsdException w:name="Light List" w:uiPriority="61"/>
+    <w:lsdException w:name="Light Grid" w:uiPriority="62"/>
+    <w:lsdException w:name="Medium Shading 1" w:uiPriority="63"/>
+    <w:lsdException w:name="Medium Shading 2" w:uiPriority="64"/>
+    <w:lsdException w:name="Medium List 1" w:uiPriority="65"/>
+    <w:lsdException w:name="Medium List 2" w:uiPriority="66"/>
+    <w:lsdException w:name="Medium Grid 1" w:uiPriority="67"/>
+    <w:lsdException w:name="Medium Grid 2" w:uiPriority="68"/>
+    <w:lsdException w:name="Medium Grid 3" w:uiPriority="69"/>
+    <w:lsdException w:name="Dark List" w:uiPriority="70"/>
+    <w:lsdException w:name="Colorful Shading" w:uiPriority="71"/>
+    <w:lsdException w:name="Colorful List" w:uiPriority="72"/>
+    <w:lsdException w:name="Colorful Grid" w:uiPriority="73"/>
+    <w:lsdException w:name="Light Shading Accent 1" w:uiPriority="60"/>
+    <w:lsdException w:name="Light List Accent 1" w:uiPriority="61"/>
+    <w:lsdException w:name="Light Grid Accent 1" w:uiPriority="62"/>
+    <w:lsdException w:name="Medium Shading 1 Accent 1" w:uiPriority="63"/>
+    <w:lsdException w:name="Medium Shading 2 Accent 1" w:uiPriority="64"/>
+    <w:lsdException w:name="Medium List 1 Accent 1" w:uiPriority="65"/>
+    <w:lsdException w:name="Revision" w:semiHidden="1"/>
+    <w:lsdException w:name="List Paragraph" w:uiPriority="34" w:qFormat="1"/>
+    <w:lsdException w:name="Quote" w:uiPriority="29" w:qFormat="1"/>
+    <w:lsdException w:name="Intense Quote" w:uiPriority="30" w:qFormat="1"/>
+    <w:lsdException w:name="Medium List 2 Accent 1" w:uiPriority="66"/>
+    <w:lsdException w:name="Medium Grid 1 Accent 1" w:uiPriority="67"/>
+    <w:lsdException w:name="Medium Grid 2 Accent 1" w:uiPriority="68"/>
+    <w:lsdException w:name="Medium Grid 3 Accent 1" w:uiPriority="69"/>
+    <w:lsdException w:name="Dark List Accent 1" w:uiPriority="70"/>
+    <w:lsdException w:name="Colorful Shading Accent 1" w:uiPriority="71"/>
+    <w:lsdException w:name="Colorful List Accent 1" w:uiPriority="72"/>
+    <w:lsdException w:name="Colorful Grid Accent 1" w:uiPriority="73"/>
+    <w:lsdException w:name="Light Shading Accent 2" w:uiPriority="60"/>
+    <w:lsdException w:name="Light List Accent 2" w:uiPriority="61"/>
+    <w:lsdException w:name="Light Grid Accent 2" w:uiPriority="62"/>
+    <w:lsdException w:name="Medium Shading 1 Accent 2" w:uiPriority="63"/>
+    <w:lsdException w:name="Medium Shading 2 Accent 2" w:uiPriority="64"/>
+    <w:lsdException w:name="Medium List 1 Accent 2" w:uiPriority="65"/>
+    <w:lsdException w:name="Medium List 2 Accent 2" w:uiPriority="66"/>
+    <w:lsdException w:name="Medium Grid 1 Accent 2" w:uiPriority="67"/>
+    <w:lsdException w:name="Medium Grid 2 Accent 2" w:uiPriority="68"/>
+    <w:lsdException w:name="Medium Grid 3 Accent 2" w:uiPriority="69"/>
+    <w:lsdException w:name="Dark List Accent 2" w:uiPriority="70"/>
+    <w:lsdException w:name="Colorful Shading Accent 2" w:uiPriority="71"/>
+    <w:lsdException w:name="Colorful List Accent 2" w:uiPriority="72"/>
+    <w:lsdException w:name="Colorful Grid Accent 2" w:uiPriority="73"/>
+    <w:lsdException w:name="Light Shading Accent 3" w:uiPriority="60"/>
+    <w:lsdException w:name="Light List Accent 3" w:uiPriority="61"/>
+    <w:lsdException w:name="Light Grid Accent 3" w:uiPriority="62"/>
+    <w:lsdException w:name="Medium Shading 1 Accent 3" w:uiPriority="63"/>
+    <w:lsdException w:name="Medium Shading 2 Accent 3" w:uiPriority="64"/>
+    <w:lsdException w:name="Medium List 1 Accent 3" w:uiPriority="65"/>
+    <w:lsdException w:name="Medium List 2 Accent 3" w:uiPriority="66"/>
+    <w:lsdException w:name="Medium Grid 1 Accent 3" w:uiPriority="67"/>
+    <w:lsdException w:name="Medium Grid 2 Accent 3" w:uiPriority="68"/>
+    <w:lsdException w:name="Medium Grid 3 Accent 3" w:uiPriority="69"/>
+    <w:lsdException w:name="Dark List Accent 3" w:uiPriority="70"/>
+    <w:lsdException w:name="Colorful Shading Accent 3" w:uiPriority="71"/>
+    <w:lsdException w:name="Colorful List Accent 3" w:uiPriority="72"/>
+    <w:lsdException w:name="Colorful Grid Accent 3" w:uiPriority="73"/>
+    <w:lsdException w:name="Light Shading Accent 4" w:uiPriority="60"/>
+    <w:lsdException w:name="Light List Accent 4" w:uiPriority="61"/>
+    <w:lsdException w:name="Light Grid Accent 4" w:uiPriority="62"/>
+    <w:lsdException w:name="Medium Shading 1 Accent 4" w:uiPriority="63"/>
+    <w:lsdException w:name="Medium Shading 2 Accent 4" w:uiPriority="64"/>
+    <w:lsdException w:name="Medium List 1 Accent 4" w:uiPriority="65"/>
+    <w:lsdException w:name="Medium List 2 Accent 4" w:uiPriority="66"/>
+    <w:lsdException w:name="Medium Grid 1 Accent 4" w:uiPriority="67"/>
+    <w:lsdException w:name="Medium Grid 2 Accent 4" w:uiPriority="68"/>
+    <w:lsdException w:name="Medium Grid 3 Accent 4" w:uiPriority="69"/>
+    <w:lsdException w:name="Dark List Accent 4" w:uiPriority="70"/>
+    <w:lsdException w:name="Colorful Shading Accent 4" w:uiPriority="71"/>
+    <w:lsdException w:name="Colorful List Accent 4" w:uiPriority="72"/>
+    <w:lsdException w:name="Colorful Grid Accent 4" w:uiPriority="73"/>
+    <w:lsdException w:name="Light Shading Accent 5" w:uiPriority="60"/>
+    <w:lsdException w:name="Light List Accent 5" w:uiPriority="61"/>
+    <w:lsdException w:name="Light Grid Accent 5" w:uiPriority="62"/>
+    <w:lsdException w:name="Medium Shading 1 Accent 5" w:uiPriority="63"/>
+    <w:lsdException w:name="Medium Shading 2 Accent 5" w:uiPriority="64"/>
+    <w:lsdException w:name="Medium List 1 Accent 5" w:uiPriority="65"/>
+    <w:lsdException w:name="Medium List 2 Accent 5" w:uiPriority="66"/>
+    <w:lsdException w:name="Medium Grid 1 Accent 5" w:uiPriority="67"/>
+    <w:lsdException w:name="Medium Grid 2 Accent 5" w:uiPriority="68"/>
+    <w:lsdException w:name="Medium Grid 3 Accent 5" w:uiPriority="69"/>
+    <w:lsdException w:name="Dark List Accent 5" w:uiPriority="70"/>
+    <w:lsdException w:name="Colorful Shading Accent 5" w:uiPriority="71"/>
+    <w:lsdException w:name="Colorful List Accent 5" w:uiPriority="72"/>
+    <w:lsdException w:name="Colorful Grid Accent 5" w:uiPriority="73"/>
+    <w:lsdException w:name="Light Shading Accent 6" w:uiPriority="60"/>
+    <w:lsdException w:name="Light List Accent 6" w:uiPriority="61"/>
+    <w:lsdException w:name="Light Grid Accent 6" w:uiPriority="62"/>
+    <w:lsdException w:name="Medium Shading 1 Accent 6" w:uiPriority="63"/>
+    <w:lsdException w:name="Medium Shading 2 Accent 6" w:uiPriority="64"/>
+    <w:lsdException w:name="Medium List 1 Accent 6" w:uiPriority="65"/>
+    <w:lsdException w:name="Medium List 2 Accent 6" w:uiPriority="66"/>
+    <w:lsdException w:name="Medium Grid 1 Accent 6" w:uiPriority="67"/>
+    <w:lsdException w:name="Medium Grid 2 Accent 6" w:uiPriority="68"/>
+    <w:lsdException w:name="Medium Grid 3 Accent 6" w:uiPriority="69"/>
+    <w:lsdException w:name="Dark List Accent 6" w:uiPriority="70"/>
+    <w:lsdException w:name="Colorful Shading Accent 6" w:uiPriority="71"/>
+    <w:lsdException w:name="Colorful List Accent 6" w:uiPriority="72"/>
+    <w:lsdException w:name="Colorful Grid Accent 6" w:uiPriority="73"/>
+    <w:lsdException w:name="Subtle Emphasis" w:uiPriority="19" w:qFormat="1"/>
+    <w:lsdException w:name="Intense Emphasis" w:uiPriority="21" w:qFormat="1"/>
+    <w:lsdException w:name="Subtle Reference" w:uiPriority="31" w:qFormat="1"/>
+    <w:lsdException w:name="Intense Reference" w:uiPriority="32" w:qFormat="1"/>
+    <w:lsdException w:name="Book Title" w:uiPriority="33" w:qFormat="1"/>
+    <w:lsdException w:name="Bibliography" w:semiHidden="1" w:uiPriority="37" w:unhideWhenUsed="1"/>
+    <w:lsdException w:name="TOC Heading" w:semiHidden="1" w:uiPriority="39" w:unhideWhenUsed="1" w:qFormat="1"/>
+    <w:lsdException w:name="Plain Table 1" w:uiPriority="41"/>
+    <w:lsdException w:name="Plain Table 2" w:uiPriority="42"/>
+    <w:lsdException w:name="Plain Table 3" w:uiPriority="43"/>
+    <w:lsdException w:name="Plain Table 4" w:uiPriority="44"/>
+    <w:lsdException w:name="Plain Table 5" w:uiPriority="45"/>
+    <w:lsdException w:name="Grid Table Light" w:uiPriority="40"/>
+    <w:lsdException w:name="Grid Table 1 Light" w:uiPriority="46"/>
+    <w:lsdException w:name="Grid Table 2" w:uiPriority="47"/>
+    <w:lsdException w:name="Grid Table 3" w:uiPriority="48"/>
+    <w:lsdException w:name="Grid Table 4" w:uiPriority="49"/>
+    <w:lsdException w:name="Grid Table 5 Dark" w:uiPriority="50"/>
+    <w:lsdException w:name="Grid Table 6 Colorful" w:uiPriority="51"/>
+    <w:lsdException w:name="Grid Table 7 Colorful" w:uiPriority="52"/>
+    <w:lsdException w:name="Grid Table 1 Light Accent 1" w:uiPriority="46"/>
+    <w:lsdException w:name="Grid Table 2 Accent 1" w:uiPriority="47"/>
+    <w:lsdException w:name="Grid Table 3 Accent 1" w:uiPriority="48"/>
+    <w:lsdException w:name="Grid Table 4 Accent 1" w:uiPriority="49"/>
+    <w:lsdException w:name="Grid Table 5 Dark Accent 1" w:uiPriority="50"/>
+    <w:lsdException w:name="Grid Table 6 Colorful Accent 1" w:uiPriority="51"/>
+    <w:lsdException w:name="Grid Table 7 Colorful Accent 1" w:uiPriority="52"/>
+    <w:lsdException w:name="Grid Table 1 Light Accent 2" w:uiPriority="46"/>
+    <w:lsdException w:name="Grid Table 2 Accent 2" w:uiPriority="47"/>
+    <w:lsdException w:name="Grid Table 3 Accent 2" w:uiPriority="48"/>
+    <w:lsdException w:name="Grid Table 4 Accent 2" w:uiPriority="49"/>
+    <w:lsdException w:name="Grid Table 5 Dark Accent 2" w:uiPriority="50"/>
+    <w:lsdException w:name="Grid Table 6 Colorful Accent 2" w:uiPriority="51"/>
+    <w:lsdException w:name="Grid Table 7 Colorful Accent 2" w:uiPriority="52"/>
+    <w:lsdException w:name="Grid Table 1 Light Accent 3" w:uiPriority="46"/>
+    <w:lsdException w:name="Grid Table 2 Accent 3" w:uiPriority="47"/>
+    <w:lsdException w:name="Grid Table 3 Accent 3" w:uiPriority="48"/>
+    <w:lsdException w:name="Grid Table 4 Accent 3" w:uiPriority="49"/>
+    <w:lsdException w:name="Grid Table 5 Dark Accent 3" w:uiPriority="50"/>
+    <w:lsdException w:name="Grid Table 6 Colorful Accent 3" w:uiPriority="51"/>
+    <w:lsdException w:name="Grid Table 7 Colorful Accent 3" w:uiPriority="52"/>
+    <w:lsdException w:name="Grid Table 1 Light Accent 4" w:uiPriority="46"/>
+    <w:lsdException w:name="Grid Table 2 Accent 4" w:uiPriority="47"/>
+    <w:lsdException w:name="Grid Table 3 Accent 4" w:uiPriority="48"/>
+    <w:lsdException w:name="Grid Table 4 Accent 4" w:uiPriority="49"/>
+    <w:lsdException w:name="Grid Table 5 Dark Accent 4" w:uiPriority="50"/>
+    <w:lsdException w:name="Grid Table 6 Colorful Accent 4" w:uiPriority="51"/>
+    <w:lsdException w:name="Grid Table 7 Colorful Accent 4" w:uiPriority="52"/>
+    <w:lsdException w:name="Grid Table 1 Light Accent 5" w:uiPriority="46"/>
+    <w:lsdException w:name="Grid Table 2 Accent 5" w:uiPriority="47"/>
+    <w:lsdException w:name="Grid Table 3 Accent 5" w:uiPriority="48"/>
+    <w:lsdException w:name="Grid Table 4 Accent 5" w:uiPriority="49"/>
+    <w:lsdException w:name="Grid Table 5 Dark Accent 5" w:uiPriority="50"/>
+    <w:lsdException w:name="Grid Table 6 Colorful Accent 5" w:uiPriority="51"/>
+    <w:lsdException w:name="Grid Table 7 Colorful Accent 5" w:uiPriority="52"/>
+    <w:lsdException w:name="Grid Table 1 Light Accent 6" w:uiPriority="46"/>
+    <w:lsdException w:name="Grid Table 2 Accent 6" w:uiPriority="47"/>
+    <w:lsdException w:name="Grid Table 3 Accent 6" w:uiPriority="48"/>
+    <w:lsdException w:name="Grid Table 4 Accent 6" w:uiPriority="49"/>
+    <w:lsdException w:name="Grid Table 5 Dark Accent 6" w:uiPriority="50"/>
+    <w:lsdException w:name="Grid Table 6 Colorful Accent 6" w:uiPriority="51"/>
+    <w:lsdException w:name="Grid Table 7 Colorful Accent 6" w:uiPriority="52"/>
+    <w:lsdException w:name="List Table 1 Light" w:uiPriority="46"/>
+    <w:lsdException w:name="List Table 2" w:uiPriority="47"/>
+    <w:lsdException w:name="List Table 3" w:uiPriority="48"/>
+    <w:lsdException w:name="List Table 4" w:uiPriority="49"/>
+    <w:lsdException w:name="List Table 5 Dark" w:uiPriority="50"/>
+    <w:lsdException w:name="List Table 6 Colorful" w:uiPriority="51"/>
+    <w:lsdException w:name="List Table 7 Colorful" w:uiPriority="52"/>
+    <w:lsdException w:name="List Table 1 Light Accent 1" w:uiPriority="46"/>
+    <w:lsdException w:name="List Table 2 Accent 1" w:uiPriority="47"/>
+    <w:lsdException w:name="List Table 3 Accent 1" w:uiPriority="48"/>
+    <w:lsdException w:name="List Table 4 Accent 1" w:uiPriority="49"/>
+    <w:lsdException w:name="List Table 5 Dark Accent 1" w:uiPriority="50"/>
+    <w:lsdException w:name="List Table 6 Colorful Accent 1" w:uiPriority="51"/>
+    <w:lsdException w:name="List Table 7 Colorful Accent 1" w:uiPriority="52"/>
+    <w:lsdException w:name="List Table 1 Light Accent 2" w:uiPriority="46"/>
+    <w:lsdException w:name="List Table 2 Accent 2" w:uiPriority="47"/>
+    <w:lsdException w:name="List Table 3 Accent 2" w:uiPriority="48"/>
+    <w:lsdException w:name="List Table 4 Accent 2" w:uiPriority="49"/>
+    <w:lsdException w:name="List Table 5 Dark Accent 2" w:uiPriority="50"/>
+    <w:lsdException w:name="List Table 6 Colorful Accent 2" w:uiPriority="51"/>
+    <w:lsdException w:name="List Table 7 Colorful Accent 2" w:uiPriority="52"/>
+    <w:lsdException w:name="List Table 1 Light Accent 3" w:uiPriority="46"/>
+    <w:lsdException w:name="List Table 2 Accent 3" w:uiPriority="47"/>
+    <w:lsdException w:name="List Table 3 Accent 3" w:uiPriority="48"/>
+    <w:lsdException w:name="List Table 4 Accent 3" w:uiPriority="49"/>
+    <w:lsdException w:name="List Table 5 Dark Accent 3" w:uiPriority="50"/>
+    <w:lsdException w:name="List Table 6 Colorful Accent 3" w:uiPriority="51"/>
+    <w:lsdException w:name="List Table 7 Colorful Accent 3" w:uiPriority="52"/>
+    <w:lsdException w:name="List Table 1 Light Accent 4" w:uiPriority="46"/>
+    <w:lsdException w:name="List Table 2 Accent 4" w:uiPriority="47"/>
+    <w:lsdException w:name="List Table 3 Accent 4" w:uiPriority="48"/>
+    <w:lsdException w:name="List Table 4 Accent 4" w:uiPriority="49"/>
+    <w:lsdException w:name="List Table 5 Dark Accent 4" w:uiPriority="50"/>
+    <w:lsdException w:name="List Table 6 Colorful Accent 4" w:uiPriority="51"/>
+    <w:lsdException w:name="List Table 7 Colorful Accent 4" w:uiPriority="52"/>
+    <w:lsdException w:name="List Table 1 Light Accent 5" w:uiPriority="46"/>
+    <w:lsdException w:name="List Table 2 Accent 5" w:uiPriority="47"/>
+    <w:lsdException w:name="List Table 3 Accent 5" w:uiPriority="48"/>
+    <w:lsdException w:name="List Table 4 Accent 5" w:uiPriority="49"/>
+    <w:lsdException w:name="List Table 5 Dark Accent 5" w:uiPriority="50"/>
+    <w:lsdException w:name="List Table 6 Colorful Accent 5" w:uiPriority="51"/>
+    <w:lsdException w:name="List Table 7 Colorful Accent 5" w:uiPriority="52"/>
+    <w:lsdException w:name="List Table 1 Light Accent 6" w:uiPriority="46"/>
+    <w:lsdException w:name="List Table 2 Accent 6" w:uiPriority="47"/>
+    <w:lsdException w:name="List Table 3 Accent 6" w:uiPriority="48"/>
+    <w:lsdException w:name="List Table 4 Accent 6" w:uiPriority="49"/>
+    <w:lsdException w:name="List Table 5 Dark Accent 6" w:uiPriority="50"/>
+    <w:lsdException w:name="List Table 6 Colorful Accent 6" w:uiPriority="51"/>
+    <w:lsdException w:name="List Table 7 Colorful Accent 6" w:uiPriority="52"/>
   </w:latentStyles>
   <w:style w:type="paragraph" w:default="1" w:styleId="Normal">
     <w:name w:val="Normal"/>
@@ -1137,7 +1370,7 @@
   <a:extraClrSchemeLst/>
   <a:extLst>
     <a:ext uri="{05A4C25C-085E-4340-85A3-A5531E510DB2}">
-      <thm15:themeFamily xmlns:thm15="http://schemas.microsoft.com/office/thememl/2012/main" xmlns="" name="Office Theme" id="{62F939B6-93AF-4DB8-9C6B-D6C7DFDC589F}" vid="{4A3C46E8-61CC-4603-A589-7422A47A8E4A}"/>
+      <thm15:themeFamily xmlns:thm15="http://schemas.microsoft.com/office/thememl/2012/main" name="Office Theme" id="{62F939B6-93AF-4DB8-9C6B-D6C7DFDC589F}" vid="{4A3C46E8-61CC-4603-A589-7422A47A8E4A}"/>
     </a:ext>
   </a:extLst>
 </a:theme>

</xml_diff>

<commit_message>
Completed missing method specs, wrote tests for Expression Parser and a file for tree display, added equals method to all Expression implementations, implemented most methods for Product.java and Variable.java, (simplify and equals still to be implemented, others done), and updated schedule to reflect changes and discussion points for today. Also deleted references to Empty.java since we won't need it as discussed
</commit_message>
<xml_diff>
--- a/Schedule_KEEP_UPDATED.docx
+++ b/Schedule_KEEP_UPDATED.docx
@@ -44,13 +44,8 @@
         <w:spacing w:line="240" w:lineRule="auto"/>
       </w:pPr>
       <w:r>
-        <w:t>-</w:t>
-      </w:r>
-      <w:proofErr w:type="spellStart"/>
-      <w:r>
-        <w:t>Rishad</w:t>
-      </w:r>
-      <w:proofErr w:type="spellEnd"/>
+        <w:t>-Rishad</w:t>
+      </w:r>
       <w:r>
         <w:t xml:space="preserve"> (Done)</w:t>
       </w:r>
@@ -63,7 +58,10 @@
         <w:t>-Vincent</w:t>
       </w:r>
       <w:r>
-        <w:t xml:space="preserve"> (Update: familiar with requirements)</w:t>
+        <w:t xml:space="preserve"> (Done</w:t>
+      </w:r>
+      <w:r>
+        <w:t>)</w:t>
       </w:r>
     </w:p>
     <w:p>
@@ -87,15 +85,7 @@
         <w:spacing w:line="240" w:lineRule="auto"/>
       </w:pPr>
       <w:r>
-        <w:t>2. A parser for the balanced-</w:t>
-      </w:r>
-      <w:proofErr w:type="spellStart"/>
-      <w:r>
-        <w:t>paren</w:t>
-      </w:r>
-      <w:proofErr w:type="spellEnd"/>
-      <w:r>
-        <w:t xml:space="preserve"> language</w:t>
+        <w:t>2. A parser for the balanced-paren language</w:t>
       </w:r>
     </w:p>
     <w:p>
@@ -129,15 +119,13 @@
         <w:t>-Vincent</w:t>
       </w:r>
       <w:r>
-        <w:t xml:space="preserve"> (Update: implemented balanced-</w:t>
-      </w:r>
-      <w:proofErr w:type="spellStart"/>
-      <w:r>
-        <w:t>paren</w:t>
-      </w:r>
-      <w:proofErr w:type="spellEnd"/>
-      <w:r>
-        <w:t xml:space="preserve"> parser, needs code reviewing)</w:t>
+        <w:t xml:space="preserve"> (Update: implemented balanced-pa</w:t>
+      </w:r>
+      <w:r>
+        <w:t>ren parser</w:t>
+      </w:r>
+      <w:r>
+        <w:t>)</w:t>
       </w:r>
     </w:p>
     <w:p>
@@ -158,15 +146,7 @@
         <w:t>-Gabriel</w:t>
       </w:r>
       <w:r>
-        <w:t xml:space="preserve"> (Update: implemented tests for balanced-</w:t>
-      </w:r>
-      <w:proofErr w:type="spellStart"/>
-      <w:r>
-        <w:t>paren</w:t>
-      </w:r>
-      <w:proofErr w:type="spellEnd"/>
-      <w:r>
-        <w:t xml:space="preserve"> parser, added another class for the printouts and </w:t>
+        <w:t xml:space="preserve"> (Update: implemented tests for balanced-paren parser, added another class for the printouts and </w:t>
       </w:r>
       <w:r>
         <w:t>display of trees in the warm-up)</w:t>
@@ -209,13 +189,8 @@
       </w:pPr>
       <w:r>
         <w:tab/>
-        <w:t>-</w:t>
-      </w:r>
-      <w:proofErr w:type="spellStart"/>
-      <w:r>
-        <w:t>Rishad</w:t>
-      </w:r>
-      <w:proofErr w:type="spellEnd"/>
+        <w:t>-Rishad</w:t>
+      </w:r>
       <w:r>
         <w:t xml:space="preserve"> (Update: </w:t>
       </w:r>
@@ -311,13 +286,8 @@
       </w:pPr>
       <w:r>
         <w:tab/>
-        <w:t>-</w:t>
-      </w:r>
-      <w:proofErr w:type="spellStart"/>
-      <w:r>
-        <w:t>Rishad</w:t>
-      </w:r>
-      <w:proofErr w:type="spellEnd"/>
+        <w:t>-Rishad</w:t>
+      </w:r>
     </w:p>
     <w:p>
       <w:pPr>
@@ -368,13 +338,8 @@
         <w:pStyle w:val="ListParagraph"/>
         <w:spacing w:line="240" w:lineRule="auto"/>
       </w:pPr>
-      <w:proofErr w:type="spellStart"/>
-      <w:r>
-        <w:t>Rishad</w:t>
-      </w:r>
-      <w:proofErr w:type="spellEnd"/>
-      <w:r>
-        <w:t xml:space="preserve"> (Done)</w:t>
+      <w:r>
+        <w:t>Rishad (Done)</w:t>
       </w:r>
     </w:p>
     <w:p>
@@ -383,7 +348,10 @@
         <w:spacing w:line="240" w:lineRule="auto"/>
       </w:pPr>
       <w:r>
-        <w:t>Testing (Vincent, not done)</w:t>
+        <w:t xml:space="preserve">Testing (Vincent, </w:t>
+      </w:r>
+      <w:r>
+        <w:t>done)</w:t>
       </w:r>
     </w:p>
     <w:p>
@@ -402,6 +370,9 @@
       <w:r>
         <w:t xml:space="preserve"> Vincent</w:t>
       </w:r>
+      <w:r>
+        <w:t xml:space="preserve"> (done)</w:t>
+      </w:r>
     </w:p>
     <w:p>
       <w:pPr>
@@ -411,7 +382,13 @@
         <w:t>3. Testing and implementation</w:t>
       </w:r>
       <w:r>
-        <w:t xml:space="preserve"> (everything but simplify)</w:t>
+        <w:t xml:space="preserve"> (everything but simplify</w:t>
+      </w:r>
+      <w:r>
+        <w:t xml:space="preserve"> and equals</w:t>
+      </w:r>
+      <w:r>
+        <w:t>)</w:t>
       </w:r>
       <w:r>
         <w:t>:</w:t>
@@ -423,13 +400,8 @@
       </w:pPr>
       <w:r>
         <w:tab/>
-        <w:t xml:space="preserve">Tests for Expression: </w:t>
-      </w:r>
-      <w:proofErr w:type="spellStart"/>
-      <w:r>
-        <w:t>Rishad</w:t>
-      </w:r>
-      <w:proofErr w:type="spellEnd"/>
+        <w:t>Tests for Expression: Rishad</w:t>
+      </w:r>
     </w:p>
     <w:p>
       <w:pPr>
@@ -454,6 +426,9 @@
       <w:r>
         <w:t xml:space="preserve"> Vincent</w:t>
       </w:r>
+      <w:r>
+        <w:t xml:space="preserve"> (done, code review)</w:t>
+      </w:r>
     </w:p>
     <w:p>
       <w:pPr>
@@ -477,6 +452,153 @@
       </w:r>
       <w:r>
         <w:t xml:space="preserve"> Vincent</w:t>
+      </w:r>
+      <w:r>
+        <w:t xml:space="preserve"> (done, code review)</w:t>
+      </w:r>
+    </w:p>
+    <w:p>
+      <w:pPr>
+        <w:spacing w:line="240" w:lineRule="auto"/>
+      </w:pPr>
+      <w:r>
+        <w:t>4. Code review</w:t>
+      </w:r>
+    </w:p>
+    <w:p>
+      <w:pPr>
+        <w:spacing w:line="240" w:lineRule="auto"/>
+      </w:pPr>
+      <w:r>
+        <w:t xml:space="preserve">        Rishad</w:t>
+      </w:r>
+    </w:p>
+    <w:p>
+      <w:pPr>
+        <w:spacing w:line="240" w:lineRule="auto"/>
+      </w:pPr>
+      <w:r>
+        <w:t xml:space="preserve">        Gabriel</w:t>
+      </w:r>
+    </w:p>
+    <w:p>
+      <w:pPr>
+        <w:spacing w:line="240" w:lineRule="auto"/>
+      </w:pPr>
+      <w:r>
+        <w:t xml:space="preserve">        Vincent</w:t>
+      </w:r>
+    </w:p>
+    <w:p>
+      <w:pPr>
+        <w:spacing w:line="240" w:lineRule="auto"/>
+      </w:pPr>
+    </w:p>
+    <w:p>
+      <w:pPr>
+        <w:spacing w:line="240" w:lineRule="auto"/>
+      </w:pPr>
+    </w:p>
+    <w:p>
+      <w:pPr>
+        <w:spacing w:line="240" w:lineRule="auto"/>
+      </w:pPr>
+    </w:p>
+    <w:p>
+      <w:pPr>
+        <w:spacing w:line="240" w:lineRule="auto"/>
+      </w:pPr>
+    </w:p>
+    <w:p>
+      <w:pPr>
+        <w:spacing w:line="240" w:lineRule="auto"/>
+      </w:pPr>
+      <w:r>
+        <w:t>Important discussion points for Wednesday May 6:</w:t>
+      </w:r>
+    </w:p>
+    <w:p>
+      <w:pPr>
+        <w:pStyle w:val="ListParagraph"/>
+        <w:numPr>
+          <w:ilvl w:val="0"/>
+          <w:numId w:val="3"/>
+        </w:numPr>
+        <w:spacing w:line="240" w:lineRule="auto"/>
+      </w:pPr>
+      <w:r>
+        <w:t xml:space="preserve">I added equals method to all Expression implementations because this is required. </w:t>
+      </w:r>
+      <w:r>
+        <w:rPr>
+          <w:b/>
+        </w:rPr>
+        <w:t>We should talk about recursion and uniform equal/hashcode</w:t>
+      </w:r>
+    </w:p>
+    <w:p>
+      <w:pPr>
+        <w:pStyle w:val="ListParagraph"/>
+        <w:numPr>
+          <w:ilvl w:val="0"/>
+          <w:numId w:val="3"/>
+        </w:numPr>
+        <w:spacing w:line="240" w:lineRule="auto"/>
+      </w:pPr>
+      <w:r>
+        <w:t>Required recursiveness for toString etc to be discussed</w:t>
+      </w:r>
+    </w:p>
+    <w:p>
+      <w:pPr>
+        <w:pStyle w:val="ListParagraph"/>
+        <w:numPr>
+          <w:ilvl w:val="0"/>
+          <w:numId w:val="3"/>
+        </w:numPr>
+        <w:spacing w:line="240" w:lineRule="auto"/>
+      </w:pPr>
+      <w:r>
+        <w:t>Brief discussion on toString implementation and rep exposure concern</w:t>
+      </w:r>
+    </w:p>
+    <w:p>
+      <w:pPr>
+        <w:pStyle w:val="ListParagraph"/>
+        <w:numPr>
+          <w:ilvl w:val="0"/>
+          <w:numId w:val="3"/>
+        </w:numPr>
+        <w:spacing w:line="240" w:lineRule="auto"/>
+      </w:pPr>
+      <w:r>
+        <w:t>Project meetup for the remaining week (project essentially due in a week)</w:t>
+      </w:r>
+    </w:p>
+    <w:p>
+      <w:pPr>
+        <w:pStyle w:val="ListParagraph"/>
+        <w:numPr>
+          <w:ilvl w:val="0"/>
+          <w:numId w:val="3"/>
+        </w:numPr>
+        <w:spacing w:line="240" w:lineRule="auto"/>
+      </w:pPr>
+      <w:r>
+        <w:t>Parser works great. Now, we just need parse method…don’t think this should be implemented by any one person…pair programming maybe?</w:t>
+      </w:r>
+    </w:p>
+    <w:p>
+      <w:pPr>
+        <w:pStyle w:val="ListParagraph"/>
+        <w:numPr>
+          <w:ilvl w:val="0"/>
+          <w:numId w:val="3"/>
+        </w:numPr>
+        <w:spacing w:line="240" w:lineRule="auto"/>
+      </w:pPr>
+      <w:r>
+        <w:t>Deleted Empty</w:t>
       </w:r>
       <w:bookmarkStart w:id="0" w:name="_GoBack"/>
       <w:bookmarkEnd w:id="0"/>
@@ -494,6 +616,95 @@
 <file path=word/numbering.xml><?xml version="1.0" encoding="utf-8"?>
 <w:numbering xmlns:wpc="http://schemas.microsoft.com/office/word/2010/wordprocessingCanvas" xmlns:mc="http://schemas.openxmlformats.org/markup-compatibility/2006" xmlns:o="urn:schemas-microsoft-com:office:office" xmlns:r="http://schemas.openxmlformats.org/officeDocument/2006/relationships" xmlns:m="http://schemas.openxmlformats.org/officeDocument/2006/math" xmlns:v="urn:schemas-microsoft-com:vml" xmlns:wp14="http://schemas.microsoft.com/office/word/2010/wordprocessingDrawing" xmlns:wp="http://schemas.openxmlformats.org/drawingml/2006/wordprocessingDrawing" xmlns:w10="urn:schemas-microsoft-com:office:word" xmlns:w="http://schemas.openxmlformats.org/wordprocessingml/2006/main" xmlns:w14="http://schemas.microsoft.com/office/word/2010/wordml" xmlns:w15="http://schemas.microsoft.com/office/word/2012/wordml" xmlns:wpg="http://schemas.microsoft.com/office/word/2010/wordprocessingGroup" xmlns:wpi="http://schemas.microsoft.com/office/word/2010/wordprocessingInk" xmlns:wne="http://schemas.microsoft.com/office/word/2006/wordml" xmlns:wps="http://schemas.microsoft.com/office/word/2010/wordprocessingShape" mc:Ignorable="w14 w15 wp14">
   <w:abstractNum w:abstractNumId="0">
+    <w:nsid w:val="01985118"/>
+    <w:multiLevelType w:val="hybridMultilevel"/>
+    <w:tmpl w:val="D336368E"/>
+    <w:lvl w:ilvl="0" w:tplc="04090011">
+      <w:start w:val="1"/>
+      <w:numFmt w:val="decimal"/>
+      <w:lvlText w:val="%1)"/>
+      <w:lvlJc w:val="left"/>
+      <w:pPr>
+        <w:ind w:left="720" w:hanging="360"/>
+      </w:pPr>
+      <w:rPr>
+        <w:rFonts w:hint="default"/>
+      </w:rPr>
+    </w:lvl>
+    <w:lvl w:ilvl="1" w:tplc="04090019" w:tentative="1">
+      <w:start w:val="1"/>
+      <w:numFmt w:val="lowerLetter"/>
+      <w:lvlText w:val="%2."/>
+      <w:lvlJc w:val="left"/>
+      <w:pPr>
+        <w:ind w:left="1440" w:hanging="360"/>
+      </w:pPr>
+    </w:lvl>
+    <w:lvl w:ilvl="2" w:tplc="0409001B" w:tentative="1">
+      <w:start w:val="1"/>
+      <w:numFmt w:val="lowerRoman"/>
+      <w:lvlText w:val="%3."/>
+      <w:lvlJc w:val="right"/>
+      <w:pPr>
+        <w:ind w:left="2160" w:hanging="180"/>
+      </w:pPr>
+    </w:lvl>
+    <w:lvl w:ilvl="3" w:tplc="0409000F" w:tentative="1">
+      <w:start w:val="1"/>
+      <w:numFmt w:val="decimal"/>
+      <w:lvlText w:val="%4."/>
+      <w:lvlJc w:val="left"/>
+      <w:pPr>
+        <w:ind w:left="2880" w:hanging="360"/>
+      </w:pPr>
+    </w:lvl>
+    <w:lvl w:ilvl="4" w:tplc="04090019" w:tentative="1">
+      <w:start w:val="1"/>
+      <w:numFmt w:val="lowerLetter"/>
+      <w:lvlText w:val="%5."/>
+      <w:lvlJc w:val="left"/>
+      <w:pPr>
+        <w:ind w:left="3600" w:hanging="360"/>
+      </w:pPr>
+    </w:lvl>
+    <w:lvl w:ilvl="5" w:tplc="0409001B" w:tentative="1">
+      <w:start w:val="1"/>
+      <w:numFmt w:val="lowerRoman"/>
+      <w:lvlText w:val="%6."/>
+      <w:lvlJc w:val="right"/>
+      <w:pPr>
+        <w:ind w:left="4320" w:hanging="180"/>
+      </w:pPr>
+    </w:lvl>
+    <w:lvl w:ilvl="6" w:tplc="0409000F" w:tentative="1">
+      <w:start w:val="1"/>
+      <w:numFmt w:val="decimal"/>
+      <w:lvlText w:val="%7."/>
+      <w:lvlJc w:val="left"/>
+      <w:pPr>
+        <w:ind w:left="5040" w:hanging="360"/>
+      </w:pPr>
+    </w:lvl>
+    <w:lvl w:ilvl="7" w:tplc="04090019" w:tentative="1">
+      <w:start w:val="1"/>
+      <w:numFmt w:val="lowerLetter"/>
+      <w:lvlText w:val="%8."/>
+      <w:lvlJc w:val="left"/>
+      <w:pPr>
+        <w:ind w:left="5760" w:hanging="360"/>
+      </w:pPr>
+    </w:lvl>
+    <w:lvl w:ilvl="8" w:tplc="0409001B" w:tentative="1">
+      <w:start w:val="1"/>
+      <w:numFmt w:val="lowerRoman"/>
+      <w:lvlText w:val="%9."/>
+      <w:lvlJc w:val="right"/>
+      <w:pPr>
+        <w:ind w:left="6480" w:hanging="180"/>
+      </w:pPr>
+    </w:lvl>
+  </w:abstractNum>
+  <w:abstractNum w:abstractNumId="1">
     <w:nsid w:val="0ACB472A"/>
     <w:multiLevelType w:val="hybridMultilevel"/>
     <w:tmpl w:val="6904420A"/>
@@ -582,7 +793,7 @@
       </w:pPr>
     </w:lvl>
   </w:abstractNum>
-  <w:abstractNum w:abstractNumId="1">
+  <w:abstractNum w:abstractNumId="2">
     <w:nsid w:val="77D879CA"/>
     <w:multiLevelType w:val="hybridMultilevel"/>
     <w:tmpl w:val="09B6095C"/>
@@ -672,9 +883,12 @@
     </w:lvl>
   </w:abstractNum>
   <w:num w:numId="1">
+    <w:abstractNumId w:val="2"/>
+  </w:num>
+  <w:num w:numId="2">
     <w:abstractNumId w:val="1"/>
   </w:num>
-  <w:num w:numId="2">
+  <w:num w:numId="3">
     <w:abstractNumId w:val="0"/>
   </w:num>
 </w:numbering>

</xml_diff>

<commit_message>
Implemented ExpressionBaseListener for getting Expressions given arbitrary valid inputs, fixed a minor issue in the ExpressionTest file
</commit_message>
<xml_diff>
--- a/Schedule_KEEP_UPDATED.docx
+++ b/Schedule_KEEP_UPDATED.docx
@@ -1,6 +1,6 @@
 
 <file path=word/document.xml><?xml version="1.0" encoding="utf-8"?>
-<w:document xmlns:wpc="http://schemas.microsoft.com/office/word/2010/wordprocessingCanvas" xmlns:mc="http://schemas.openxmlformats.org/markup-compatibility/2006" xmlns:o="urn:schemas-microsoft-com:office:office" xmlns:r="http://schemas.openxmlformats.org/officeDocument/2006/relationships" xmlns:m="http://schemas.openxmlformats.org/officeDocument/2006/math" xmlns:v="urn:schemas-microsoft-com:vml" xmlns:wp14="http://schemas.microsoft.com/office/word/2010/wordprocessingDrawing" xmlns:wp="http://schemas.openxmlformats.org/drawingml/2006/wordprocessingDrawing" xmlns:w10="urn:schemas-microsoft-com:office:word" xmlns:w="http://schemas.openxmlformats.org/wordprocessingml/2006/main" xmlns:w14="http://schemas.microsoft.com/office/word/2010/wordml" xmlns:w15="http://schemas.microsoft.com/office/word/2012/wordml" xmlns:wpg="http://schemas.microsoft.com/office/word/2010/wordprocessingGroup" xmlns:wpi="http://schemas.microsoft.com/office/word/2010/wordprocessingInk" xmlns:wne="http://schemas.microsoft.com/office/word/2006/wordml" xmlns:wps="http://schemas.microsoft.com/office/word/2010/wordprocessingShape" mc:Ignorable="w14 w15 wp14">
+<w:document xmlns:wpc="http://schemas.microsoft.com/office/word/2010/wordprocessingCanvas" xmlns:mc="http://schemas.openxmlformats.org/markup-compatibility/2006" xmlns:o="urn:schemas-microsoft-com:office:office" xmlns:r="http://schemas.openxmlformats.org/officeDocument/2006/relationships" xmlns:m="http://schemas.openxmlformats.org/officeDocument/2006/math" xmlns:v="urn:schemas-microsoft-com:vml" xmlns:wp14="http://schemas.microsoft.com/office/word/2010/wordprocessingDrawing" xmlns:wp="http://schemas.openxmlformats.org/drawingml/2006/wordprocessingDrawing" xmlns:w10="urn:schemas-microsoft-com:office:word" xmlns:w="http://schemas.openxmlformats.org/wordprocessingml/2006/main" xmlns:w14="http://schemas.microsoft.com/office/word/2010/wordml" xmlns:wpg="http://schemas.microsoft.com/office/word/2010/wordprocessingGroup" xmlns:wpi="http://schemas.microsoft.com/office/word/2010/wordprocessingInk" xmlns:wne="http://schemas.microsoft.com/office/word/2006/wordml" xmlns:wps="http://schemas.microsoft.com/office/word/2010/wordprocessingShape" mc:Ignorable="w14 wp14">
   <w:body>
     <w:p>
       <w:pPr>
@@ -44,8 +44,13 @@
         <w:spacing w:line="240" w:lineRule="auto"/>
       </w:pPr>
       <w:r>
-        <w:t>-Rishad</w:t>
-      </w:r>
+        <w:t>-</w:t>
+      </w:r>
+      <w:proofErr w:type="spellStart"/>
+      <w:r>
+        <w:t>Rishad</w:t>
+      </w:r>
+      <w:proofErr w:type="spellEnd"/>
       <w:r>
         <w:t xml:space="preserve"> (Done)</w:t>
       </w:r>
@@ -85,7 +90,15 @@
         <w:spacing w:line="240" w:lineRule="auto"/>
       </w:pPr>
       <w:r>
-        <w:t>2. A parser for the balanced-paren language</w:t>
+        <w:t>2. A parser for the balanced-</w:t>
+      </w:r>
+      <w:proofErr w:type="spellStart"/>
+      <w:r>
+        <w:t>paren</w:t>
+      </w:r>
+      <w:proofErr w:type="spellEnd"/>
+      <w:r>
+        <w:t xml:space="preserve"> language</w:t>
       </w:r>
     </w:p>
     <w:p>
@@ -119,10 +132,18 @@
         <w:t>-Vincent</w:t>
       </w:r>
       <w:r>
-        <w:t xml:space="preserve"> (Update: implemented balanced-pa</w:t>
-      </w:r>
-      <w:r>
-        <w:t>ren parser</w:t>
+        <w:t xml:space="preserve"> (Update: implemented balanced-</w:t>
+      </w:r>
+      <w:proofErr w:type="spellStart"/>
+      <w:r>
+        <w:t>pa</w:t>
+      </w:r>
+      <w:r>
+        <w:t>ren</w:t>
+      </w:r>
+      <w:proofErr w:type="spellEnd"/>
+      <w:r>
+        <w:t xml:space="preserve"> parser</w:t>
       </w:r>
       <w:r>
         <w:t>)</w:t>
@@ -146,7 +167,15 @@
         <w:t>-Gabriel</w:t>
       </w:r>
       <w:r>
-        <w:t xml:space="preserve"> (Update: implemented tests for balanced-paren parser, added another class for the printouts and </w:t>
+        <w:t xml:space="preserve"> (Update: implemented tests for balanced-</w:t>
+      </w:r>
+      <w:proofErr w:type="spellStart"/>
+      <w:r>
+        <w:t>paren</w:t>
+      </w:r>
+      <w:proofErr w:type="spellEnd"/>
+      <w:r>
+        <w:t xml:space="preserve"> parser, added another class for the printouts and </w:t>
       </w:r>
       <w:r>
         <w:t>display of trees in the warm-up)</w:t>
@@ -189,8 +218,13 @@
       </w:pPr>
       <w:r>
         <w:tab/>
-        <w:t>-Rishad</w:t>
-      </w:r>
+        <w:t>-</w:t>
+      </w:r>
+      <w:proofErr w:type="spellStart"/>
+      <w:r>
+        <w:t>Rishad</w:t>
+      </w:r>
+      <w:proofErr w:type="spellEnd"/>
       <w:r>
         <w:t xml:space="preserve"> (Update: </w:t>
       </w:r>
@@ -286,8 +320,13 @@
       </w:pPr>
       <w:r>
         <w:tab/>
-        <w:t>-Rishad</w:t>
-      </w:r>
+        <w:t>-</w:t>
+      </w:r>
+      <w:proofErr w:type="spellStart"/>
+      <w:r>
+        <w:t>Rishad</w:t>
+      </w:r>
+      <w:proofErr w:type="spellEnd"/>
     </w:p>
     <w:p>
       <w:pPr>
@@ -338,8 +377,13 @@
         <w:pStyle w:val="ListParagraph"/>
         <w:spacing w:line="240" w:lineRule="auto"/>
       </w:pPr>
-      <w:r>
-        <w:t>Rishad (Done)</w:t>
+      <w:proofErr w:type="spellStart"/>
+      <w:r>
+        <w:t>Rishad</w:t>
+      </w:r>
+      <w:proofErr w:type="spellEnd"/>
+      <w:r>
+        <w:t xml:space="preserve"> (Done)</w:t>
       </w:r>
     </w:p>
     <w:p>
@@ -400,8 +444,13 @@
       </w:pPr>
       <w:r>
         <w:tab/>
-        <w:t>Tests for Expression: Rishad</w:t>
-      </w:r>
+        <w:t xml:space="preserve">Tests for Expression: </w:t>
+      </w:r>
+      <w:proofErr w:type="spellStart"/>
+      <w:r>
+        <w:t>Rishad</w:t>
+      </w:r>
+      <w:proofErr w:type="spellEnd"/>
     </w:p>
     <w:p>
       <w:pPr>
@@ -414,6 +463,9 @@
       <w:r>
         <w:t xml:space="preserve"> Gabriel</w:t>
       </w:r>
+      <w:r>
+        <w:t xml:space="preserve"> (done)</w:t>
+      </w:r>
     </w:p>
     <w:p>
       <w:pPr>
@@ -441,6 +493,9 @@
       <w:r>
         <w:t xml:space="preserve"> Gabriel</w:t>
       </w:r>
+      <w:r>
+        <w:t xml:space="preserve"> (done)</w:t>
+      </w:r>
     </w:p>
     <w:p>
       <w:pPr>
@@ -470,8 +525,13 @@
         <w:spacing w:line="240" w:lineRule="auto"/>
       </w:pPr>
       <w:r>
-        <w:t xml:space="preserve">        Rishad</w:t>
-      </w:r>
+        <w:t xml:space="preserve">        </w:t>
+      </w:r>
+      <w:proofErr w:type="spellStart"/>
+      <w:r>
+        <w:t>Rishad</w:t>
+      </w:r>
+      <w:proofErr w:type="spellEnd"/>
     </w:p>
     <w:p>
       <w:pPr>
@@ -533,8 +593,16 @@
         <w:rPr>
           <w:b/>
         </w:rPr>
-        <w:t>We should talk about recursion and uniform equal/hashcode</w:t>
-      </w:r>
+        <w:t>We should talk about recursion and uniform equal/</w:t>
+      </w:r>
+      <w:proofErr w:type="spellStart"/>
+      <w:r>
+        <w:rPr>
+          <w:b/>
+        </w:rPr>
+        <w:t>hashcode</w:t>
+      </w:r>
+      <w:proofErr w:type="spellEnd"/>
     </w:p>
     <w:p>
       <w:pPr>
@@ -546,7 +614,31 @@
         <w:spacing w:line="240" w:lineRule="auto"/>
       </w:pPr>
       <w:r>
-        <w:t>Required recursiveness for toString etc to be discussed</w:t>
+        <w:t xml:space="preserve">Required </w:t>
+      </w:r>
+      <w:proofErr w:type="spellStart"/>
+      <w:r>
+        <w:t>recursiveness</w:t>
+      </w:r>
+      <w:proofErr w:type="spellEnd"/>
+      <w:r>
+        <w:t xml:space="preserve"> for </w:t>
+      </w:r>
+      <w:proofErr w:type="spellStart"/>
+      <w:r>
+        <w:t>toString</w:t>
+      </w:r>
+      <w:proofErr w:type="spellEnd"/>
+      <w:r>
+        <w:t xml:space="preserve"> </w:t>
+      </w:r>
+      <w:proofErr w:type="spellStart"/>
+      <w:r>
+        <w:t>etc</w:t>
+      </w:r>
+      <w:proofErr w:type="spellEnd"/>
+      <w:r>
+        <w:t xml:space="preserve"> to be discussed</w:t>
       </w:r>
     </w:p>
     <w:p>
@@ -559,7 +651,15 @@
         <w:spacing w:line="240" w:lineRule="auto"/>
       </w:pPr>
       <w:r>
-        <w:t>Brief discussion on toString implementation and rep exposure concern</w:t>
+        <w:t xml:space="preserve">Brief discussion on </w:t>
+      </w:r>
+      <w:proofErr w:type="spellStart"/>
+      <w:r>
+        <w:t>toString</w:t>
+      </w:r>
+      <w:proofErr w:type="spellEnd"/>
+      <w:r>
+        <w:t xml:space="preserve"> implementation and rep exposure concern</w:t>
       </w:r>
     </w:p>
     <w:p>
@@ -572,7 +672,15 @@
         <w:spacing w:line="240" w:lineRule="auto"/>
       </w:pPr>
       <w:r>
-        <w:t>Project meetup for the remaining week (project essentially due in a week)</w:t>
+        <w:t xml:space="preserve">Project </w:t>
+      </w:r>
+      <w:proofErr w:type="spellStart"/>
+      <w:r>
+        <w:t>meetup</w:t>
+      </w:r>
+      <w:proofErr w:type="spellEnd"/>
+      <w:r>
+        <w:t xml:space="preserve"> for the remaining week (project essentially due in a week)</w:t>
       </w:r>
     </w:p>
     <w:p>
@@ -600,8 +708,6 @@
       <w:r>
         <w:t>Deleted Empty</w:t>
       </w:r>
-      <w:bookmarkStart w:id="0" w:name="_GoBack"/>
-      <w:bookmarkEnd w:id="0"/>
     </w:p>
     <w:sectPr>
       <w:pgSz w:w="12240" w:h="15840"/>
@@ -614,7 +720,7 @@
 </file>
 
 <file path=word/numbering.xml><?xml version="1.0" encoding="utf-8"?>
-<w:numbering xmlns:wpc="http://schemas.microsoft.com/office/word/2010/wordprocessingCanvas" xmlns:mc="http://schemas.openxmlformats.org/markup-compatibility/2006" xmlns:o="urn:schemas-microsoft-com:office:office" xmlns:r="http://schemas.openxmlformats.org/officeDocument/2006/relationships" xmlns:m="http://schemas.openxmlformats.org/officeDocument/2006/math" xmlns:v="urn:schemas-microsoft-com:vml" xmlns:wp14="http://schemas.microsoft.com/office/word/2010/wordprocessingDrawing" xmlns:wp="http://schemas.openxmlformats.org/drawingml/2006/wordprocessingDrawing" xmlns:w10="urn:schemas-microsoft-com:office:word" xmlns:w="http://schemas.openxmlformats.org/wordprocessingml/2006/main" xmlns:w14="http://schemas.microsoft.com/office/word/2010/wordml" xmlns:w15="http://schemas.microsoft.com/office/word/2012/wordml" xmlns:wpg="http://schemas.microsoft.com/office/word/2010/wordprocessingGroup" xmlns:wpi="http://schemas.microsoft.com/office/word/2010/wordprocessingInk" xmlns:wne="http://schemas.microsoft.com/office/word/2006/wordml" xmlns:wps="http://schemas.microsoft.com/office/word/2010/wordprocessingShape" mc:Ignorable="w14 w15 wp14">
+<w:numbering xmlns:wpc="http://schemas.microsoft.com/office/word/2010/wordprocessingCanvas" xmlns:mc="http://schemas.openxmlformats.org/markup-compatibility/2006" xmlns:o="urn:schemas-microsoft-com:office:office" xmlns:r="http://schemas.openxmlformats.org/officeDocument/2006/relationships" xmlns:m="http://schemas.openxmlformats.org/officeDocument/2006/math" xmlns:v="urn:schemas-microsoft-com:vml" xmlns:wp14="http://schemas.microsoft.com/office/word/2010/wordprocessingDrawing" xmlns:wp="http://schemas.openxmlformats.org/drawingml/2006/wordprocessingDrawing" xmlns:w10="urn:schemas-microsoft-com:office:word" xmlns:w="http://schemas.openxmlformats.org/wordprocessingml/2006/main" xmlns:w14="http://schemas.microsoft.com/office/word/2010/wordml" xmlns:wpg="http://schemas.microsoft.com/office/word/2010/wordprocessingGroup" xmlns:wpi="http://schemas.microsoft.com/office/word/2010/wordprocessingInk" xmlns:wne="http://schemas.microsoft.com/office/word/2006/wordml" xmlns:wps="http://schemas.microsoft.com/office/word/2010/wordprocessingShape" mc:Ignorable="w14 wp14">
   <w:abstractNum w:abstractNumId="0">
     <w:nsid w:val="01985118"/>
     <w:multiLevelType w:val="hybridMultilevel"/>
@@ -895,7 +1001,7 @@
 </file>
 
 <file path=word/styles.xml><?xml version="1.0" encoding="utf-8"?>
-<w:styles xmlns:mc="http://schemas.openxmlformats.org/markup-compatibility/2006" xmlns:r="http://schemas.openxmlformats.org/officeDocument/2006/relationships" xmlns:w="http://schemas.openxmlformats.org/wordprocessingml/2006/main" xmlns:w14="http://schemas.microsoft.com/office/word/2010/wordml" xmlns:w15="http://schemas.microsoft.com/office/word/2012/wordml" mc:Ignorable="w14 w15">
+<w:styles xmlns:mc="http://schemas.openxmlformats.org/markup-compatibility/2006" xmlns:r="http://schemas.openxmlformats.org/officeDocument/2006/relationships" xmlns:w="http://schemas.openxmlformats.org/wordprocessingml/2006/main" xmlns:w14="http://schemas.microsoft.com/office/word/2010/wordml" mc:Ignorable="w14">
   <w:docDefaults>
     <w:rPrDefault>
       <w:rPr>
@@ -911,378 +1017,345 @@
       </w:pPr>
     </w:pPrDefault>
   </w:docDefaults>
-  <w:latentStyles w:defLockedState="0" w:defUIPriority="99" w:defSemiHidden="0" w:defUnhideWhenUsed="0" w:defQFormat="0" w:count="371">
-    <w:lsdException w:name="Normal" w:uiPriority="0" w:qFormat="1"/>
-    <w:lsdException w:name="heading 1" w:uiPriority="9" w:qFormat="1"/>
-    <w:lsdException w:name="heading 2" w:semiHidden="1" w:uiPriority="9" w:unhideWhenUsed="1" w:qFormat="1"/>
-    <w:lsdException w:name="heading 3" w:semiHidden="1" w:uiPriority="9" w:unhideWhenUsed="1" w:qFormat="1"/>
-    <w:lsdException w:name="heading 4" w:semiHidden="1" w:uiPriority="9" w:unhideWhenUsed="1" w:qFormat="1"/>
-    <w:lsdException w:name="heading 5" w:semiHidden="1" w:uiPriority="9" w:unhideWhenUsed="1" w:qFormat="1"/>
-    <w:lsdException w:name="heading 6" w:semiHidden="1" w:uiPriority="9" w:unhideWhenUsed="1" w:qFormat="1"/>
-    <w:lsdException w:name="heading 7" w:semiHidden="1" w:uiPriority="9" w:unhideWhenUsed="1" w:qFormat="1"/>
-    <w:lsdException w:name="heading 8" w:semiHidden="1" w:uiPriority="9" w:unhideWhenUsed="1" w:qFormat="1"/>
-    <w:lsdException w:name="heading 9" w:semiHidden="1" w:uiPriority="9" w:unhideWhenUsed="1" w:qFormat="1"/>
-    <w:lsdException w:name="index 1" w:semiHidden="1" w:unhideWhenUsed="1"/>
-    <w:lsdException w:name="index 2" w:semiHidden="1" w:unhideWhenUsed="1"/>
-    <w:lsdException w:name="index 3" w:semiHidden="1" w:unhideWhenUsed="1"/>
-    <w:lsdException w:name="index 4" w:semiHidden="1" w:unhideWhenUsed="1"/>
-    <w:lsdException w:name="index 5" w:semiHidden="1" w:unhideWhenUsed="1"/>
-    <w:lsdException w:name="index 6" w:semiHidden="1" w:unhideWhenUsed="1"/>
-    <w:lsdException w:name="index 7" w:semiHidden="1" w:unhideWhenUsed="1"/>
-    <w:lsdException w:name="index 8" w:semiHidden="1" w:unhideWhenUsed="1"/>
-    <w:lsdException w:name="index 9" w:semiHidden="1" w:unhideWhenUsed="1"/>
-    <w:lsdException w:name="toc 1" w:semiHidden="1" w:uiPriority="39" w:unhideWhenUsed="1"/>
-    <w:lsdException w:name="toc 2" w:semiHidden="1" w:uiPriority="39" w:unhideWhenUsed="1"/>
-    <w:lsdException w:name="toc 3" w:semiHidden="1" w:uiPriority="39" w:unhideWhenUsed="1"/>
-    <w:lsdException w:name="toc 4" w:semiHidden="1" w:uiPriority="39" w:unhideWhenUsed="1"/>
-    <w:lsdException w:name="toc 5" w:semiHidden="1" w:uiPriority="39" w:unhideWhenUsed="1"/>
-    <w:lsdException w:name="toc 6" w:semiHidden="1" w:uiPriority="39" w:unhideWhenUsed="1"/>
-    <w:lsdException w:name="toc 7" w:semiHidden="1" w:uiPriority="39" w:unhideWhenUsed="1"/>
-    <w:lsdException w:name="toc 8" w:semiHidden="1" w:uiPriority="39" w:unhideWhenUsed="1"/>
-    <w:lsdException w:name="toc 9" w:semiHidden="1" w:uiPriority="39" w:unhideWhenUsed="1"/>
-    <w:lsdException w:name="Normal Indent" w:semiHidden="1" w:unhideWhenUsed="1"/>
-    <w:lsdException w:name="footnote text" w:semiHidden="1" w:unhideWhenUsed="1"/>
-    <w:lsdException w:name="annotation text" w:semiHidden="1" w:unhideWhenUsed="1"/>
-    <w:lsdException w:name="header" w:semiHidden="1" w:unhideWhenUsed="1"/>
-    <w:lsdException w:name="footer" w:semiHidden="1" w:unhideWhenUsed="1"/>
-    <w:lsdException w:name="index heading" w:semiHidden="1" w:unhideWhenUsed="1"/>
-    <w:lsdException w:name="caption" w:semiHidden="1" w:uiPriority="35" w:unhideWhenUsed="1" w:qFormat="1"/>
-    <w:lsdException w:name="table of figures" w:semiHidden="1" w:unhideWhenUsed="1"/>
-    <w:lsdException w:name="envelope address" w:semiHidden="1" w:unhideWhenUsed="1"/>
-    <w:lsdException w:name="envelope return" w:semiHidden="1" w:unhideWhenUsed="1"/>
-    <w:lsdException w:name="footnote reference" w:semiHidden="1" w:unhideWhenUsed="1"/>
-    <w:lsdException w:name="annotation reference" w:semiHidden="1" w:unhideWhenUsed="1"/>
-    <w:lsdException w:name="line number" w:semiHidden="1" w:unhideWhenUsed="1"/>
-    <w:lsdException w:name="page number" w:semiHidden="1" w:unhideWhenUsed="1"/>
-    <w:lsdException w:name="endnote reference" w:semiHidden="1" w:unhideWhenUsed="1"/>
-    <w:lsdException w:name="endnote text" w:semiHidden="1" w:unhideWhenUsed="1"/>
-    <w:lsdException w:name="table of authorities" w:semiHidden="1" w:unhideWhenUsed="1"/>
-    <w:lsdException w:name="macro" w:semiHidden="1" w:unhideWhenUsed="1"/>
-    <w:lsdException w:name="toa heading" w:semiHidden="1" w:unhideWhenUsed="1"/>
-    <w:lsdException w:name="List" w:semiHidden="1" w:unhideWhenUsed="1"/>
-    <w:lsdException w:name="List Bullet" w:semiHidden="1" w:unhideWhenUsed="1"/>
-    <w:lsdException w:name="List Number" w:semiHidden="1" w:unhideWhenUsed="1"/>
-    <w:lsdException w:name="List 2" w:semiHidden="1" w:unhideWhenUsed="1"/>
-    <w:lsdException w:name="List 3" w:semiHidden="1" w:unhideWhenUsed="1"/>
-    <w:lsdException w:name="List 4" w:semiHidden="1" w:unhideWhenUsed="1"/>
-    <w:lsdException w:name="List 5" w:semiHidden="1" w:unhideWhenUsed="1"/>
-    <w:lsdException w:name="List Bullet 2" w:semiHidden="1" w:unhideWhenUsed="1"/>
-    <w:lsdException w:name="List Bullet 3" w:semiHidden="1" w:unhideWhenUsed="1"/>
-    <w:lsdException w:name="List Bullet 4" w:semiHidden="1" w:unhideWhenUsed="1"/>
-    <w:lsdException w:name="List Bullet 5" w:semiHidden="1" w:unhideWhenUsed="1"/>
-    <w:lsdException w:name="List Number 2" w:semiHidden="1" w:unhideWhenUsed="1"/>
-    <w:lsdException w:name="List Number 3" w:semiHidden="1" w:unhideWhenUsed="1"/>
-    <w:lsdException w:name="List Number 4" w:semiHidden="1" w:unhideWhenUsed="1"/>
-    <w:lsdException w:name="List Number 5" w:semiHidden="1" w:unhideWhenUsed="1"/>
-    <w:lsdException w:name="Title" w:uiPriority="10" w:qFormat="1"/>
-    <w:lsdException w:name="Closing" w:semiHidden="1" w:unhideWhenUsed="1"/>
-    <w:lsdException w:name="Signature" w:semiHidden="1" w:unhideWhenUsed="1"/>
-    <w:lsdException w:name="Default Paragraph Font" w:semiHidden="1" w:uiPriority="1" w:unhideWhenUsed="1"/>
-    <w:lsdException w:name="Body Text" w:semiHidden="1" w:unhideWhenUsed="1"/>
-    <w:lsdException w:name="Body Text Indent" w:semiHidden="1" w:unhideWhenUsed="1"/>
-    <w:lsdException w:name="List Continue" w:semiHidden="1" w:unhideWhenUsed="1"/>
-    <w:lsdException w:name="List Continue 2" w:semiHidden="1" w:unhideWhenUsed="1"/>
-    <w:lsdException w:name="List Continue 3" w:semiHidden="1" w:unhideWhenUsed="1"/>
-    <w:lsdException w:name="List Continue 4" w:semiHidden="1" w:unhideWhenUsed="1"/>
-    <w:lsdException w:name="List Continue 5" w:semiHidden="1" w:unhideWhenUsed="1"/>
-    <w:lsdException w:name="Message Header" w:semiHidden="1" w:unhideWhenUsed="1"/>
-    <w:lsdException w:name="Subtitle" w:uiPriority="11" w:qFormat="1"/>
-    <w:lsdException w:name="Salutation" w:semiHidden="1" w:unhideWhenUsed="1"/>
-    <w:lsdException w:name="Date" w:semiHidden="1" w:unhideWhenUsed="1"/>
-    <w:lsdException w:name="Body Text First Indent" w:semiHidden="1" w:unhideWhenUsed="1"/>
-    <w:lsdException w:name="Body Text First Indent 2" w:semiHidden="1" w:unhideWhenUsed="1"/>
-    <w:lsdException w:name="Note Heading" w:semiHidden="1" w:unhideWhenUsed="1"/>
-    <w:lsdException w:name="Body Text 2" w:semiHidden="1" w:unhideWhenUsed="1"/>
-    <w:lsdException w:name="Body Text 3" w:semiHidden="1" w:unhideWhenUsed="1"/>
-    <w:lsdException w:name="Body Text Indent 2" w:semiHidden="1" w:unhideWhenUsed="1"/>
-    <w:lsdException w:name="Body Text Indent 3" w:semiHidden="1" w:unhideWhenUsed="1"/>
-    <w:lsdException w:name="Block Text" w:semiHidden="1" w:unhideWhenUsed="1"/>
-    <w:lsdException w:name="Hyperlink" w:semiHidden="1" w:unhideWhenUsed="1"/>
-    <w:lsdException w:name="FollowedHyperlink" w:semiHidden="1" w:unhideWhenUsed="1"/>
-    <w:lsdException w:name="Strong" w:uiPriority="22" w:qFormat="1"/>
-    <w:lsdException w:name="Emphasis" w:uiPriority="20" w:qFormat="1"/>
-    <w:lsdException w:name="Document Map" w:semiHidden="1" w:unhideWhenUsed="1"/>
-    <w:lsdException w:name="Plain Text" w:semiHidden="1" w:unhideWhenUsed="1"/>
-    <w:lsdException w:name="E-mail Signature" w:semiHidden="1" w:unhideWhenUsed="1"/>
-    <w:lsdException w:name="HTML Top of Form" w:semiHidden="1" w:unhideWhenUsed="1"/>
-    <w:lsdException w:name="HTML Bottom of Form" w:semiHidden="1" w:unhideWhenUsed="1"/>
-    <w:lsdException w:name="Normal (Web)" w:semiHidden="1" w:unhideWhenUsed="1"/>
-    <w:lsdException w:name="HTML Acronym" w:semiHidden="1" w:unhideWhenUsed="1"/>
-    <w:lsdException w:name="HTML Address" w:semiHidden="1" w:unhideWhenUsed="1"/>
-    <w:lsdException w:name="HTML Cite" w:semiHidden="1" w:unhideWhenUsed="1"/>
-    <w:lsdException w:name="HTML Code" w:semiHidden="1" w:unhideWhenUsed="1"/>
-    <w:lsdException w:name="HTML Definition" w:semiHidden="1" w:unhideWhenUsed="1"/>
-    <w:lsdException w:name="HTML Keyboard" w:semiHidden="1" w:unhideWhenUsed="1"/>
-    <w:lsdException w:name="HTML Preformatted" w:semiHidden="1" w:unhideWhenUsed="1"/>
-    <w:lsdException w:name="HTML Sample" w:semiHidden="1" w:unhideWhenUsed="1"/>
-    <w:lsdException w:name="HTML Typewriter" w:semiHidden="1" w:unhideWhenUsed="1"/>
-    <w:lsdException w:name="HTML Variable" w:semiHidden="1" w:unhideWhenUsed="1"/>
-    <w:lsdException w:name="Normal Table" w:semiHidden="1" w:unhideWhenUsed="1"/>
-    <w:lsdException w:name="annotation subject" w:semiHidden="1" w:unhideWhenUsed="1"/>
-    <w:lsdException w:name="No List" w:semiHidden="1" w:unhideWhenUsed="1"/>
-    <w:lsdException w:name="Outline List 1" w:semiHidden="1" w:unhideWhenUsed="1"/>
-    <w:lsdException w:name="Outline List 2" w:semiHidden="1" w:unhideWhenUsed="1"/>
-    <w:lsdException w:name="Outline List 3" w:semiHidden="1" w:unhideWhenUsed="1"/>
-    <w:lsdException w:name="Table Simple 1" w:semiHidden="1" w:unhideWhenUsed="1"/>
-    <w:lsdException w:name="Table Simple 2" w:semiHidden="1" w:unhideWhenUsed="1"/>
-    <w:lsdException w:name="Table Simple 3" w:semiHidden="1" w:unhideWhenUsed="1"/>
-    <w:lsdException w:name="Table Classic 1" w:semiHidden="1" w:unhideWhenUsed="1"/>
-    <w:lsdException w:name="Table Classic 2" w:semiHidden="1" w:unhideWhenUsed="1"/>
-    <w:lsdException w:name="Table Classic 3" w:semiHidden="1" w:unhideWhenUsed="1"/>
-    <w:lsdException w:name="Table Classic 4" w:semiHidden="1" w:unhideWhenUsed="1"/>
-    <w:lsdException w:name="Table Colorful 1" w:semiHidden="1" w:unhideWhenUsed="1"/>
-    <w:lsdException w:name="Table Colorful 2" w:semiHidden="1" w:unhideWhenUsed="1"/>
-    <w:lsdException w:name="Table Colorful 3" w:semiHidden="1" w:unhideWhenUsed="1"/>
-    <w:lsdException w:name="Table Columns 1" w:semiHidden="1" w:unhideWhenUsed="1"/>
-    <w:lsdException w:name="Table Columns 2" w:semiHidden="1" w:unhideWhenUsed="1"/>
-    <w:lsdException w:name="Table Columns 3" w:semiHidden="1" w:unhideWhenUsed="1"/>
-    <w:lsdException w:name="Table Columns 4" w:semiHidden="1" w:unhideWhenUsed="1"/>
-    <w:lsdException w:name="Table Columns 5" w:semiHidden="1" w:unhideWhenUsed="1"/>
-    <w:lsdException w:name="Table Grid 1" w:semiHidden="1" w:unhideWhenUsed="1"/>
-    <w:lsdException w:name="Table Grid 2" w:semiHidden="1" w:unhideWhenUsed="1"/>
-    <w:lsdException w:name="Table Grid 3" w:semiHidden="1" w:unhideWhenUsed="1"/>
-    <w:lsdException w:name="Table Grid 4" w:semiHidden="1" w:unhideWhenUsed="1"/>
-    <w:lsdException w:name="Table Grid 5" w:semiHidden="1" w:unhideWhenUsed="1"/>
-    <w:lsdException w:name="Table Grid 6" w:semiHidden="1" w:unhideWhenUsed="1"/>
-    <w:lsdException w:name="Table Grid 7" w:semiHidden="1" w:unhideWhenUsed="1"/>
-    <w:lsdException w:name="Table Grid 8" w:semiHidden="1" w:unhideWhenUsed="1"/>
-    <w:lsdException w:name="Table List 1" w:semiHidden="1" w:unhideWhenUsed="1"/>
-    <w:lsdException w:name="Table List 2" w:semiHidden="1" w:unhideWhenUsed="1"/>
-    <w:lsdException w:name="Table List 3" w:semiHidden="1" w:unhideWhenUsed="1"/>
-    <w:lsdException w:name="Table List 4" w:semiHidden="1" w:unhideWhenUsed="1"/>
-    <w:lsdException w:name="Table List 5" w:semiHidden="1" w:unhideWhenUsed="1"/>
-    <w:lsdException w:name="Table List 6" w:semiHidden="1" w:unhideWhenUsed="1"/>
-    <w:lsdException w:name="Table List 7" w:semiHidden="1" w:unhideWhenUsed="1"/>
-    <w:lsdException w:name="Table List 8" w:semiHidden="1" w:unhideWhenUsed="1"/>
-    <w:lsdException w:name="Table 3D effects 1" w:semiHidden="1" w:unhideWhenUsed="1"/>
-    <w:lsdException w:name="Table 3D effects 2" w:semiHidden="1" w:unhideWhenUsed="1"/>
-    <w:lsdException w:name="Table 3D effects 3" w:semiHidden="1" w:unhideWhenUsed="1"/>
-    <w:lsdException w:name="Table Contemporary" w:semiHidden="1" w:unhideWhenUsed="1"/>
-    <w:lsdException w:name="Table Elegant" w:semiHidden="1" w:unhideWhenUsed="1"/>
-    <w:lsdException w:name="Table Professional" w:semiHidden="1" w:unhideWhenUsed="1"/>
-    <w:lsdException w:name="Table Subtle 1" w:semiHidden="1" w:unhideWhenUsed="1"/>
-    <w:lsdException w:name="Table Subtle 2" w:semiHidden="1" w:unhideWhenUsed="1"/>
-    <w:lsdException w:name="Table Web 1" w:semiHidden="1" w:unhideWhenUsed="1"/>
-    <w:lsdException w:name="Table Web 2" w:semiHidden="1" w:unhideWhenUsed="1"/>
-    <w:lsdException w:name="Table Web 3" w:semiHidden="1" w:unhideWhenUsed="1"/>
-    <w:lsdException w:name="Balloon Text" w:semiHidden="1" w:unhideWhenUsed="1"/>
-    <w:lsdException w:name="Table Grid" w:uiPriority="39"/>
-    <w:lsdException w:name="Table Theme" w:semiHidden="1" w:unhideWhenUsed="1"/>
-    <w:lsdException w:name="Placeholder Text" w:semiHidden="1"/>
-    <w:lsdException w:name="No Spacing" w:uiPriority="1" w:qFormat="1"/>
-    <w:lsdException w:name="Light Shading" w:uiPriority="60"/>
-    <w:lsdException w:name="Light List" w:uiPriority="61"/>
-    <w:lsdException w:name="Light Grid" w:uiPriority="62"/>
-    <w:lsdException w:name="Medium Shading 1" w:uiPriority="63"/>
-    <w:lsdException w:name="Medium Shading 2" w:uiPriority="64"/>
-    <w:lsdException w:name="Medium List 1" w:uiPriority="65"/>
-    <w:lsdException w:name="Medium List 2" w:uiPriority="66"/>
-    <w:lsdException w:name="Medium Grid 1" w:uiPriority="67"/>
-    <w:lsdException w:name="Medium Grid 2" w:uiPriority="68"/>
-    <w:lsdException w:name="Medium Grid 3" w:uiPriority="69"/>
-    <w:lsdException w:name="Dark List" w:uiPriority="70"/>
-    <w:lsdException w:name="Colorful Shading" w:uiPriority="71"/>
-    <w:lsdException w:name="Colorful List" w:uiPriority="72"/>
-    <w:lsdException w:name="Colorful Grid" w:uiPriority="73"/>
-    <w:lsdException w:name="Light Shading Accent 1" w:uiPriority="60"/>
-    <w:lsdException w:name="Light List Accent 1" w:uiPriority="61"/>
-    <w:lsdException w:name="Light Grid Accent 1" w:uiPriority="62"/>
-    <w:lsdException w:name="Medium Shading 1 Accent 1" w:uiPriority="63"/>
-    <w:lsdException w:name="Medium Shading 2 Accent 1" w:uiPriority="64"/>
-    <w:lsdException w:name="Medium List 1 Accent 1" w:uiPriority="65"/>
-    <w:lsdException w:name="Revision" w:semiHidden="1"/>
-    <w:lsdException w:name="List Paragraph" w:uiPriority="34" w:qFormat="1"/>
-    <w:lsdException w:name="Quote" w:uiPriority="29" w:qFormat="1"/>
-    <w:lsdException w:name="Intense Quote" w:uiPriority="30" w:qFormat="1"/>
-    <w:lsdException w:name="Medium List 2 Accent 1" w:uiPriority="66"/>
-    <w:lsdException w:name="Medium Grid 1 Accent 1" w:uiPriority="67"/>
-    <w:lsdException w:name="Medium Grid 2 Accent 1" w:uiPriority="68"/>
-    <w:lsdException w:name="Medium Grid 3 Accent 1" w:uiPriority="69"/>
-    <w:lsdException w:name="Dark List Accent 1" w:uiPriority="70"/>
-    <w:lsdException w:name="Colorful Shading Accent 1" w:uiPriority="71"/>
-    <w:lsdException w:name="Colorful List Accent 1" w:uiPriority="72"/>
-    <w:lsdException w:name="Colorful Grid Accent 1" w:uiPriority="73"/>
-    <w:lsdException w:name="Light Shading Accent 2" w:uiPriority="60"/>
-    <w:lsdException w:name="Light List Accent 2" w:uiPriority="61"/>
-    <w:lsdException w:name="Light Grid Accent 2" w:uiPriority="62"/>
-    <w:lsdException w:name="Medium Shading 1 Accent 2" w:uiPriority="63"/>
-    <w:lsdException w:name="Medium Shading 2 Accent 2" w:uiPriority="64"/>
-    <w:lsdException w:name="Medium List 1 Accent 2" w:uiPriority="65"/>
-    <w:lsdException w:name="Medium List 2 Accent 2" w:uiPriority="66"/>
-    <w:lsdException w:name="Medium Grid 1 Accent 2" w:uiPriority="67"/>
-    <w:lsdException w:name="Medium Grid 2 Accent 2" w:uiPriority="68"/>
-    <w:lsdException w:name="Medium Grid 3 Accent 2" w:uiPriority="69"/>
-    <w:lsdException w:name="Dark List Accent 2" w:uiPriority="70"/>
-    <w:lsdException w:name="Colorful Shading Accent 2" w:uiPriority="71"/>
-    <w:lsdException w:name="Colorful List Accent 2" w:uiPriority="72"/>
-    <w:lsdException w:name="Colorful Grid Accent 2" w:uiPriority="73"/>
-    <w:lsdException w:name="Light Shading Accent 3" w:uiPriority="60"/>
-    <w:lsdException w:name="Light List Accent 3" w:uiPriority="61"/>
-    <w:lsdException w:name="Light Grid Accent 3" w:uiPriority="62"/>
-    <w:lsdException w:name="Medium Shading 1 Accent 3" w:uiPriority="63"/>
-    <w:lsdException w:name="Medium Shading 2 Accent 3" w:uiPriority="64"/>
-    <w:lsdException w:name="Medium List 1 Accent 3" w:uiPriority="65"/>
-    <w:lsdException w:name="Medium List 2 Accent 3" w:uiPriority="66"/>
-    <w:lsdException w:name="Medium Grid 1 Accent 3" w:uiPriority="67"/>
-    <w:lsdException w:name="Medium Grid 2 Accent 3" w:uiPriority="68"/>
-    <w:lsdException w:name="Medium Grid 3 Accent 3" w:uiPriority="69"/>
-    <w:lsdException w:name="Dark List Accent 3" w:uiPriority="70"/>
-    <w:lsdException w:name="Colorful Shading Accent 3" w:uiPriority="71"/>
-    <w:lsdException w:name="Colorful List Accent 3" w:uiPriority="72"/>
-    <w:lsdException w:name="Colorful Grid Accent 3" w:uiPriority="73"/>
-    <w:lsdException w:name="Light Shading Accent 4" w:uiPriority="60"/>
-    <w:lsdException w:name="Light List Accent 4" w:uiPriority="61"/>
-    <w:lsdException w:name="Light Grid Accent 4" w:uiPriority="62"/>
-    <w:lsdException w:name="Medium Shading 1 Accent 4" w:uiPriority="63"/>
-    <w:lsdException w:name="Medium Shading 2 Accent 4" w:uiPriority="64"/>
-    <w:lsdException w:name="Medium List 1 Accent 4" w:uiPriority="65"/>
-    <w:lsdException w:name="Medium List 2 Accent 4" w:uiPriority="66"/>
-    <w:lsdException w:name="Medium Grid 1 Accent 4" w:uiPriority="67"/>
-    <w:lsdException w:name="Medium Grid 2 Accent 4" w:uiPriority="68"/>
-    <w:lsdException w:name="Medium Grid 3 Accent 4" w:uiPriority="69"/>
-    <w:lsdException w:name="Dark List Accent 4" w:uiPriority="70"/>
-    <w:lsdException w:name="Colorful Shading Accent 4" w:uiPriority="71"/>
-    <w:lsdException w:name="Colorful List Accent 4" w:uiPriority="72"/>
-    <w:lsdException w:name="Colorful Grid Accent 4" w:uiPriority="73"/>
-    <w:lsdException w:name="Light Shading Accent 5" w:uiPriority="60"/>
-    <w:lsdException w:name="Light List Accent 5" w:uiPriority="61"/>
-    <w:lsdException w:name="Light Grid Accent 5" w:uiPriority="62"/>
-    <w:lsdException w:name="Medium Shading 1 Accent 5" w:uiPriority="63"/>
-    <w:lsdException w:name="Medium Shading 2 Accent 5" w:uiPriority="64"/>
-    <w:lsdException w:name="Medium List 1 Accent 5" w:uiPriority="65"/>
-    <w:lsdException w:name="Medium List 2 Accent 5" w:uiPriority="66"/>
-    <w:lsdException w:name="Medium Grid 1 Accent 5" w:uiPriority="67"/>
-    <w:lsdException w:name="Medium Grid 2 Accent 5" w:uiPriority="68"/>
-    <w:lsdException w:name="Medium Grid 3 Accent 5" w:uiPriority="69"/>
-    <w:lsdException w:name="Dark List Accent 5" w:uiPriority="70"/>
-    <w:lsdException w:name="Colorful Shading Accent 5" w:uiPriority="71"/>
-    <w:lsdException w:name="Colorful List Accent 5" w:uiPriority="72"/>
-    <w:lsdException w:name="Colorful Grid Accent 5" w:uiPriority="73"/>
-    <w:lsdException w:name="Light Shading Accent 6" w:uiPriority="60"/>
-    <w:lsdException w:name="Light List Accent 6" w:uiPriority="61"/>
-    <w:lsdException w:name="Light Grid Accent 6" w:uiPriority="62"/>
-    <w:lsdException w:name="Medium Shading 1 Accent 6" w:uiPriority="63"/>
-    <w:lsdException w:name="Medium Shading 2 Accent 6" w:uiPriority="64"/>
-    <w:lsdException w:name="Medium List 1 Accent 6" w:uiPriority="65"/>
-    <w:lsdException w:name="Medium List 2 Accent 6" w:uiPriority="66"/>
-    <w:lsdException w:name="Medium Grid 1 Accent 6" w:uiPriority="67"/>
-    <w:lsdException w:name="Medium Grid 2 Accent 6" w:uiPriority="68"/>
-    <w:lsdException w:name="Medium Grid 3 Accent 6" w:uiPriority="69"/>
-    <w:lsdException w:name="Dark List Accent 6" w:uiPriority="70"/>
-    <w:lsdException w:name="Colorful Shading Accent 6" w:uiPriority="71"/>
-    <w:lsdException w:name="Colorful List Accent 6" w:uiPriority="72"/>
-    <w:lsdException w:name="Colorful Grid Accent 6" w:uiPriority="73"/>
-    <w:lsdException w:name="Subtle Emphasis" w:uiPriority="19" w:qFormat="1"/>
-    <w:lsdException w:name="Intense Emphasis" w:uiPriority="21" w:qFormat="1"/>
-    <w:lsdException w:name="Subtle Reference" w:uiPriority="31" w:qFormat="1"/>
-    <w:lsdException w:name="Intense Reference" w:uiPriority="32" w:qFormat="1"/>
-    <w:lsdException w:name="Book Title" w:uiPriority="33" w:qFormat="1"/>
-    <w:lsdException w:name="Bibliography" w:semiHidden="1" w:uiPriority="37" w:unhideWhenUsed="1"/>
-    <w:lsdException w:name="TOC Heading" w:semiHidden="1" w:uiPriority="39" w:unhideWhenUsed="1" w:qFormat="1"/>
-    <w:lsdException w:name="Plain Table 1" w:uiPriority="41"/>
-    <w:lsdException w:name="Plain Table 2" w:uiPriority="42"/>
-    <w:lsdException w:name="Plain Table 3" w:uiPriority="43"/>
-    <w:lsdException w:name="Plain Table 4" w:uiPriority="44"/>
-    <w:lsdException w:name="Plain Table 5" w:uiPriority="45"/>
-    <w:lsdException w:name="Grid Table Light" w:uiPriority="40"/>
-    <w:lsdException w:name="Grid Table 1 Light" w:uiPriority="46"/>
-    <w:lsdException w:name="Grid Table 2" w:uiPriority="47"/>
-    <w:lsdException w:name="Grid Table 3" w:uiPriority="48"/>
-    <w:lsdException w:name="Grid Table 4" w:uiPriority="49"/>
-    <w:lsdException w:name="Grid Table 5 Dark" w:uiPriority="50"/>
-    <w:lsdException w:name="Grid Table 6 Colorful" w:uiPriority="51"/>
-    <w:lsdException w:name="Grid Table 7 Colorful" w:uiPriority="52"/>
-    <w:lsdException w:name="Grid Table 1 Light Accent 1" w:uiPriority="46"/>
-    <w:lsdException w:name="Grid Table 2 Accent 1" w:uiPriority="47"/>
-    <w:lsdException w:name="Grid Table 3 Accent 1" w:uiPriority="48"/>
-    <w:lsdException w:name="Grid Table 4 Accent 1" w:uiPriority="49"/>
-    <w:lsdException w:name="Grid Table 5 Dark Accent 1" w:uiPriority="50"/>
-    <w:lsdException w:name="Grid Table 6 Colorful Accent 1" w:uiPriority="51"/>
-    <w:lsdException w:name="Grid Table 7 Colorful Accent 1" w:uiPriority="52"/>
-    <w:lsdException w:name="Grid Table 1 Light Accent 2" w:uiPriority="46"/>
-    <w:lsdException w:name="Grid Table 2 Accent 2" w:uiPriority="47"/>
-    <w:lsdException w:name="Grid Table 3 Accent 2" w:uiPriority="48"/>
-    <w:lsdException w:name="Grid Table 4 Accent 2" w:uiPriority="49"/>
-    <w:lsdException w:name="Grid Table 5 Dark Accent 2" w:uiPriority="50"/>
-    <w:lsdException w:name="Grid Table 6 Colorful Accent 2" w:uiPriority="51"/>
-    <w:lsdException w:name="Grid Table 7 Colorful Accent 2" w:uiPriority="52"/>
-    <w:lsdException w:name="Grid Table 1 Light Accent 3" w:uiPriority="46"/>
-    <w:lsdException w:name="Grid Table 2 Accent 3" w:uiPriority="47"/>
-    <w:lsdException w:name="Grid Table 3 Accent 3" w:uiPriority="48"/>
-    <w:lsdException w:name="Grid Table 4 Accent 3" w:uiPriority="49"/>
-    <w:lsdException w:name="Grid Table 5 Dark Accent 3" w:uiPriority="50"/>
-    <w:lsdException w:name="Grid Table 6 Colorful Accent 3" w:uiPriority="51"/>
-    <w:lsdException w:name="Grid Table 7 Colorful Accent 3" w:uiPriority="52"/>
-    <w:lsdException w:name="Grid Table 1 Light Accent 4" w:uiPriority="46"/>
-    <w:lsdException w:name="Grid Table 2 Accent 4" w:uiPriority="47"/>
-    <w:lsdException w:name="Grid Table 3 Accent 4" w:uiPriority="48"/>
-    <w:lsdException w:name="Grid Table 4 Accent 4" w:uiPriority="49"/>
-    <w:lsdException w:name="Grid Table 5 Dark Accent 4" w:uiPriority="50"/>
-    <w:lsdException w:name="Grid Table 6 Colorful Accent 4" w:uiPriority="51"/>
-    <w:lsdException w:name="Grid Table 7 Colorful Accent 4" w:uiPriority="52"/>
-    <w:lsdException w:name="Grid Table 1 Light Accent 5" w:uiPriority="46"/>
-    <w:lsdException w:name="Grid Table 2 Accent 5" w:uiPriority="47"/>
-    <w:lsdException w:name="Grid Table 3 Accent 5" w:uiPriority="48"/>
-    <w:lsdException w:name="Grid Table 4 Accent 5" w:uiPriority="49"/>
-    <w:lsdException w:name="Grid Table 5 Dark Accent 5" w:uiPriority="50"/>
-    <w:lsdException w:name="Grid Table 6 Colorful Accent 5" w:uiPriority="51"/>
-    <w:lsdException w:name="Grid Table 7 Colorful Accent 5" w:uiPriority="52"/>
-    <w:lsdException w:name="Grid Table 1 Light Accent 6" w:uiPriority="46"/>
-    <w:lsdException w:name="Grid Table 2 Accent 6" w:uiPriority="47"/>
-    <w:lsdException w:name="Grid Table 3 Accent 6" w:uiPriority="48"/>
-    <w:lsdException w:name="Grid Table 4 Accent 6" w:uiPriority="49"/>
-    <w:lsdException w:name="Grid Table 5 Dark Accent 6" w:uiPriority="50"/>
-    <w:lsdException w:name="Grid Table 6 Colorful Accent 6" w:uiPriority="51"/>
-    <w:lsdException w:name="Grid Table 7 Colorful Accent 6" w:uiPriority="52"/>
-    <w:lsdException w:name="List Table 1 Light" w:uiPriority="46"/>
-    <w:lsdException w:name="List Table 2" w:uiPriority="47"/>
-    <w:lsdException w:name="List Table 3" w:uiPriority="48"/>
-    <w:lsdException w:name="List Table 4" w:uiPriority="49"/>
-    <w:lsdException w:name="List Table 5 Dark" w:uiPriority="50"/>
-    <w:lsdException w:name="List Table 6 Colorful" w:uiPriority="51"/>
-    <w:lsdException w:name="List Table 7 Colorful" w:uiPriority="52"/>
-    <w:lsdException w:name="List Table 1 Light Accent 1" w:uiPriority="46"/>
-    <w:lsdException w:name="List Table 2 Accent 1" w:uiPriority="47"/>
-    <w:lsdException w:name="List Table 3 Accent 1" w:uiPriority="48"/>
-    <w:lsdException w:name="List Table 4 Accent 1" w:uiPriority="49"/>
-    <w:lsdException w:name="List Table 5 Dark Accent 1" w:uiPriority="50"/>
-    <w:lsdException w:name="List Table 6 Colorful Accent 1" w:uiPriority="51"/>
-    <w:lsdException w:name="List Table 7 Colorful Accent 1" w:uiPriority="52"/>
-    <w:lsdException w:name="List Table 1 Light Accent 2" w:uiPriority="46"/>
-    <w:lsdException w:name="List Table 2 Accent 2" w:uiPriority="47"/>
-    <w:lsdException w:name="List Table 3 Accent 2" w:uiPriority="48"/>
-    <w:lsdException w:name="List Table 4 Accent 2" w:uiPriority="49"/>
-    <w:lsdException w:name="List Table 5 Dark Accent 2" w:uiPriority="50"/>
-    <w:lsdException w:name="List Table 6 Colorful Accent 2" w:uiPriority="51"/>
-    <w:lsdException w:name="List Table 7 Colorful Accent 2" w:uiPriority="52"/>
-    <w:lsdException w:name="List Table 1 Light Accent 3" w:uiPriority="46"/>
-    <w:lsdException w:name="List Table 2 Accent 3" w:uiPriority="47"/>
-    <w:lsdException w:name="List Table 3 Accent 3" w:uiPriority="48"/>
-    <w:lsdException w:name="List Table 4 Accent 3" w:uiPriority="49"/>
-    <w:lsdException w:name="List Table 5 Dark Accent 3" w:uiPriority="50"/>
-    <w:lsdException w:name="List Table 6 Colorful Accent 3" w:uiPriority="51"/>
-    <w:lsdException w:name="List Table 7 Colorful Accent 3" w:uiPriority="52"/>
-    <w:lsdException w:name="List Table 1 Light Accent 4" w:uiPriority="46"/>
-    <w:lsdException w:name="List Table 2 Accent 4" w:uiPriority="47"/>
-    <w:lsdException w:name="List Table 3 Accent 4" w:uiPriority="48"/>
-    <w:lsdException w:name="List Table 4 Accent 4" w:uiPriority="49"/>
-    <w:lsdException w:name="List Table 5 Dark Accent 4" w:uiPriority="50"/>
-    <w:lsdException w:name="List Table 6 Colorful Accent 4" w:uiPriority="51"/>
-    <w:lsdException w:name="List Table 7 Colorful Accent 4" w:uiPriority="52"/>
-    <w:lsdException w:name="List Table 1 Light Accent 5" w:uiPriority="46"/>
-    <w:lsdException w:name="List Table 2 Accent 5" w:uiPriority="47"/>
-    <w:lsdException w:name="List Table 3 Accent 5" w:uiPriority="48"/>
-    <w:lsdException w:name="List Table 4 Accent 5" w:uiPriority="49"/>
-    <w:lsdException w:name="List Table 5 Dark Accent 5" w:uiPriority="50"/>
-    <w:lsdException w:name="List Table 6 Colorful Accent 5" w:uiPriority="51"/>
-    <w:lsdException w:name="List Table 7 Colorful Accent 5" w:uiPriority="52"/>
-    <w:lsdException w:name="List Table 1 Light Accent 6" w:uiPriority="46"/>
-    <w:lsdException w:name="List Table 2 Accent 6" w:uiPriority="47"/>
-    <w:lsdException w:name="List Table 3 Accent 6" w:uiPriority="48"/>
-    <w:lsdException w:name="List Table 4 Accent 6" w:uiPriority="49"/>
-    <w:lsdException w:name="List Table 5 Dark Accent 6" w:uiPriority="50"/>
-    <w:lsdException w:name="List Table 6 Colorful Accent 6" w:uiPriority="51"/>
-    <w:lsdException w:name="List Table 7 Colorful Accent 6" w:uiPriority="52"/>
+  <w:latentStyles w:defLockedState="0" w:defUIPriority="99" w:defSemiHidden="1" w:defUnhideWhenUsed="1" w:defQFormat="0" w:count="267">
+    <w:lsdException w:name="Normal" w:semiHidden="0" w:uiPriority="0" w:unhideWhenUsed="0" w:qFormat="1"/>
+    <w:lsdException w:name="heading 1" w:semiHidden="0" w:uiPriority="9" w:unhideWhenUsed="0" w:qFormat="1"/>
+    <w:lsdException w:name="heading 2" w:uiPriority="9" w:qFormat="1"/>
+    <w:lsdException w:name="heading 3" w:uiPriority="9" w:qFormat="1"/>
+    <w:lsdException w:name="heading 4" w:uiPriority="9" w:qFormat="1"/>
+    <w:lsdException w:name="heading 5" w:uiPriority="9" w:qFormat="1"/>
+    <w:lsdException w:name="heading 6" w:uiPriority="9" w:qFormat="1"/>
+    <w:lsdException w:name="heading 7" w:uiPriority="9" w:qFormat="1"/>
+    <w:lsdException w:name="heading 8" w:uiPriority="9" w:qFormat="1"/>
+    <w:lsdException w:name="heading 9" w:uiPriority="9" w:qFormat="1"/>
+    <w:lsdException w:name="toc 1" w:uiPriority="39"/>
+    <w:lsdException w:name="toc 2" w:uiPriority="39"/>
+    <w:lsdException w:name="toc 3" w:uiPriority="39"/>
+    <w:lsdException w:name="toc 4" w:uiPriority="39"/>
+    <w:lsdException w:name="toc 5" w:uiPriority="39"/>
+    <w:lsdException w:name="toc 6" w:uiPriority="39"/>
+    <w:lsdException w:name="toc 7" w:uiPriority="39"/>
+    <w:lsdException w:name="toc 8" w:uiPriority="39"/>
+    <w:lsdException w:name="toc 9" w:uiPriority="39"/>
+    <w:lsdException w:name="caption" w:uiPriority="35" w:qFormat="1"/>
+    <w:lsdException w:name="Title" w:semiHidden="0" w:uiPriority="10" w:unhideWhenUsed="0" w:qFormat="1"/>
+    <w:lsdException w:name="Default Paragraph Font" w:uiPriority="1"/>
+    <w:lsdException w:name="Subtitle" w:semiHidden="0" w:uiPriority="11" w:unhideWhenUsed="0" w:qFormat="1"/>
+    <w:lsdException w:name="Strong" w:semiHidden="0" w:uiPriority="22" w:unhideWhenUsed="0" w:qFormat="1"/>
+    <w:lsdException w:name="Emphasis" w:semiHidden="0" w:uiPriority="20" w:unhideWhenUsed="0" w:qFormat="1"/>
+    <w:lsdException w:name="Table Grid" w:semiHidden="0" w:uiPriority="39" w:unhideWhenUsed="0"/>
+    <w:lsdException w:name="Placeholder Text" w:unhideWhenUsed="0"/>
+    <w:lsdException w:name="No Spacing" w:semiHidden="0" w:uiPriority="1" w:unhideWhenUsed="0" w:qFormat="1"/>
+    <w:lsdException w:name="Light Shading" w:semiHidden="0" w:uiPriority="60" w:unhideWhenUsed="0"/>
+    <w:lsdException w:name="Light List" w:semiHidden="0" w:uiPriority="61" w:unhideWhenUsed="0"/>
+    <w:lsdException w:name="Light Grid" w:semiHidden="0" w:uiPriority="62" w:unhideWhenUsed="0"/>
+    <w:lsdException w:name="Medium Shading 1" w:semiHidden="0" w:uiPriority="63" w:unhideWhenUsed="0"/>
+    <w:lsdException w:name="Medium Shading 2" w:semiHidden="0" w:uiPriority="64" w:unhideWhenUsed="0"/>
+    <w:lsdException w:name="Medium List 1" w:semiHidden="0" w:uiPriority="65" w:unhideWhenUsed="0"/>
+    <w:lsdException w:name="Medium List 2" w:semiHidden="0" w:uiPriority="66" w:unhideWhenUsed="0"/>
+    <w:lsdException w:name="Medium Grid 1" w:semiHidden="0" w:uiPriority="67" w:unhideWhenUsed="0"/>
+    <w:lsdException w:name="Medium Grid 2" w:semiHidden="0" w:uiPriority="68" w:unhideWhenUsed="0"/>
+    <w:lsdException w:name="Medium Grid 3" w:semiHidden="0" w:uiPriority="69" w:unhideWhenUsed="0"/>
+    <w:lsdException w:name="Dark List" w:semiHidden="0" w:uiPriority="70" w:unhideWhenUsed="0"/>
+    <w:lsdException w:name="Colorful Shading" w:semiHidden="0" w:uiPriority="71" w:unhideWhenUsed="0"/>
+    <w:lsdException w:name="Colorful List" w:semiHidden="0" w:uiPriority="72" w:unhideWhenUsed="0"/>
+    <w:lsdException w:name="Colorful Grid" w:semiHidden="0" w:uiPriority="73" w:unhideWhenUsed="0"/>
+    <w:lsdException w:name="Light Shading Accent 1" w:semiHidden="0" w:uiPriority="60" w:unhideWhenUsed="0"/>
+    <w:lsdException w:name="Light List Accent 1" w:semiHidden="0" w:uiPriority="61" w:unhideWhenUsed="0"/>
+    <w:lsdException w:name="Light Grid Accent 1" w:semiHidden="0" w:uiPriority="62" w:unhideWhenUsed="0"/>
+    <w:lsdException w:name="Medium Shading 1 Accent 1" w:semiHidden="0" w:uiPriority="63" w:unhideWhenUsed="0"/>
+    <w:lsdException w:name="Medium Shading 2 Accent 1" w:semiHidden="0" w:uiPriority="64" w:unhideWhenUsed="0"/>
+    <w:lsdException w:name="Medium List 1 Accent 1" w:semiHidden="0" w:uiPriority="65" w:unhideWhenUsed="0"/>
+    <w:lsdException w:name="Revision" w:unhideWhenUsed="0"/>
+    <w:lsdException w:name="List Paragraph" w:semiHidden="0" w:uiPriority="34" w:unhideWhenUsed="0" w:qFormat="1"/>
+    <w:lsdException w:name="Quote" w:semiHidden="0" w:uiPriority="29" w:unhideWhenUsed="0" w:qFormat="1"/>
+    <w:lsdException w:name="Intense Quote" w:semiHidden="0" w:uiPriority="30" w:unhideWhenUsed="0" w:qFormat="1"/>
+    <w:lsdException w:name="Medium List 2 Accent 1" w:semiHidden="0" w:uiPriority="66" w:unhideWhenUsed="0"/>
+    <w:lsdException w:name="Medium Grid 1 Accent 1" w:semiHidden="0" w:uiPriority="67" w:unhideWhenUsed="0"/>
+    <w:lsdException w:name="Medium Grid 2 Accent 1" w:semiHidden="0" w:uiPriority="68" w:unhideWhenUsed="0"/>
+    <w:lsdException w:name="Medium Grid 3 Accent 1" w:semiHidden="0" w:uiPriority="69" w:unhideWhenUsed="0"/>
+    <w:lsdException w:name="Dark List Accent 1" w:semiHidden="0" w:uiPriority="70" w:unhideWhenUsed="0"/>
+    <w:lsdException w:name="Colorful Shading Accent 1" w:semiHidden="0" w:uiPriority="71" w:unhideWhenUsed="0"/>
+    <w:lsdException w:name="Colorful List Accent 1" w:semiHidden="0" w:uiPriority="72" w:unhideWhenUsed="0"/>
+    <w:lsdException w:name="Colorful Grid Accent 1" w:semiHidden="0" w:uiPriority="73" w:unhideWhenUsed="0"/>
+    <w:lsdException w:name="Light Shading Accent 2" w:semiHidden="0" w:uiPriority="60" w:unhideWhenUsed="0"/>
+    <w:lsdException w:name="Light List Accent 2" w:semiHidden="0" w:uiPriority="61" w:unhideWhenUsed="0"/>
+    <w:lsdException w:name="Light Grid Accent 2" w:semiHidden="0" w:uiPriority="62" w:unhideWhenUsed="0"/>
+    <w:lsdException w:name="Medium Shading 1 Accent 2" w:semiHidden="0" w:uiPriority="63" w:unhideWhenUsed="0"/>
+    <w:lsdException w:name="Medium Shading 2 Accent 2" w:semiHidden="0" w:uiPriority="64" w:unhideWhenUsed="0"/>
+    <w:lsdException w:name="Medium List 1 Accent 2" w:semiHidden="0" w:uiPriority="65" w:unhideWhenUsed="0"/>
+    <w:lsdException w:name="Medium List 2 Accent 2" w:semiHidden="0" w:uiPriority="66" w:unhideWhenUsed="0"/>
+    <w:lsdException w:name="Medium Grid 1 Accent 2" w:semiHidden="0" w:uiPriority="67" w:unhideWhenUsed="0"/>
+    <w:lsdException w:name="Medium Grid 2 Accent 2" w:semiHidden="0" w:uiPriority="68" w:unhideWhenUsed="0"/>
+    <w:lsdException w:name="Medium Grid 3 Accent 2" w:semiHidden="0" w:uiPriority="69" w:unhideWhenUsed="0"/>
+    <w:lsdException w:name="Dark List Accent 2" w:semiHidden="0" w:uiPriority="70" w:unhideWhenUsed="0"/>
+    <w:lsdException w:name="Colorful Shading Accent 2" w:semiHidden="0" w:uiPriority="71" w:unhideWhenUsed="0"/>
+    <w:lsdException w:name="Colorful List Accent 2" w:semiHidden="0" w:uiPriority="72" w:unhideWhenUsed="0"/>
+    <w:lsdException w:name="Colorful Grid Accent 2" w:semiHidden="0" w:uiPriority="73" w:unhideWhenUsed="0"/>
+    <w:lsdException w:name="Light Shading Accent 3" w:semiHidden="0" w:uiPriority="60" w:unhideWhenUsed="0"/>
+    <w:lsdException w:name="Light List Accent 3" w:semiHidden="0" w:uiPriority="61" w:unhideWhenUsed="0"/>
+    <w:lsdException w:name="Light Grid Accent 3" w:semiHidden="0" w:uiPriority="62" w:unhideWhenUsed="0"/>
+    <w:lsdException w:name="Medium Shading 1 Accent 3" w:semiHidden="0" w:uiPriority="63" w:unhideWhenUsed="0"/>
+    <w:lsdException w:name="Medium Shading 2 Accent 3" w:semiHidden="0" w:uiPriority="64" w:unhideWhenUsed="0"/>
+    <w:lsdException w:name="Medium List 1 Accent 3" w:semiHidden="0" w:uiPriority="65" w:unhideWhenUsed="0"/>
+    <w:lsdException w:name="Medium List 2 Accent 3" w:semiHidden="0" w:uiPriority="66" w:unhideWhenUsed="0"/>
+    <w:lsdException w:name="Medium Grid 1 Accent 3" w:semiHidden="0" w:uiPriority="67" w:unhideWhenUsed="0"/>
+    <w:lsdException w:name="Medium Grid 2 Accent 3" w:semiHidden="0" w:uiPriority="68" w:unhideWhenUsed="0"/>
+    <w:lsdException w:name="Medium Grid 3 Accent 3" w:semiHidden="0" w:uiPriority="69" w:unhideWhenUsed="0"/>
+    <w:lsdException w:name="Dark List Accent 3" w:semiHidden="0" w:uiPriority="70" w:unhideWhenUsed="0"/>
+    <w:lsdException w:name="Colorful Shading Accent 3" w:semiHidden="0" w:uiPriority="71" w:unhideWhenUsed="0"/>
+    <w:lsdException w:name="Colorful List Accent 3" w:semiHidden="0" w:uiPriority="72" w:unhideWhenUsed="0"/>
+    <w:lsdException w:name="Colorful Grid Accent 3" w:semiHidden="0" w:uiPriority="73" w:unhideWhenUsed="0"/>
+    <w:lsdException w:name="Light Shading Accent 4" w:semiHidden="0" w:uiPriority="60" w:unhideWhenUsed="0"/>
+    <w:lsdException w:name="Light List Accent 4" w:semiHidden="0" w:uiPriority="61" w:unhideWhenUsed="0"/>
+    <w:lsdException w:name="Light Grid Accent 4" w:semiHidden="0" w:uiPriority="62" w:unhideWhenUsed="0"/>
+    <w:lsdException w:name="Medium Shading 1 Accent 4" w:semiHidden="0" w:uiPriority="63" w:unhideWhenUsed="0"/>
+    <w:lsdException w:name="Medium Shading 2 Accent 4" w:semiHidden="0" w:uiPriority="64" w:unhideWhenUsed="0"/>
+    <w:lsdException w:name="Medium List 1 Accent 4" w:semiHidden="0" w:uiPriority="65" w:unhideWhenUsed="0"/>
+    <w:lsdException w:name="Medium List 2 Accent 4" w:semiHidden="0" w:uiPriority="66" w:unhideWhenUsed="0"/>
+    <w:lsdException w:name="Medium Grid 1 Accent 4" w:semiHidden="0" w:uiPriority="67" w:unhideWhenUsed="0"/>
+    <w:lsdException w:name="Medium Grid 2 Accent 4" w:semiHidden="0" w:uiPriority="68" w:unhideWhenUsed="0"/>
+    <w:lsdException w:name="Medium Grid 3 Accent 4" w:semiHidden="0" w:uiPriority="69" w:unhideWhenUsed="0"/>
+    <w:lsdException w:name="Dark List Accent 4" w:semiHidden="0" w:uiPriority="70" w:unhideWhenUsed="0"/>
+    <w:lsdException w:name="Colorful Shading Accent 4" w:semiHidden="0" w:uiPriority="71" w:unhideWhenUsed="0"/>
+    <w:lsdException w:name="Colorful List Accent 4" w:semiHidden="0" w:uiPriority="72" w:unhideWhenUsed="0"/>
+    <w:lsdException w:name="Colorful Grid Accent 4" w:semiHidden="0" w:uiPriority="73" w:unhideWhenUsed="0"/>
+    <w:lsdException w:name="Light Shading Accent 5" w:semiHidden="0" w:uiPriority="60" w:unhideWhenUsed="0"/>
+    <w:lsdException w:name="Light List Accent 5" w:semiHidden="0" w:uiPriority="61" w:unhideWhenUsed="0"/>
+    <w:lsdException w:name="Light Grid Accent 5" w:semiHidden="0" w:uiPriority="62" w:unhideWhenUsed="0"/>
+    <w:lsdException w:name="Medium Shading 1 Accent 5" w:semiHidden="0" w:uiPriority="63" w:unhideWhenUsed="0"/>
+    <w:lsdException w:name="Medium Shading 2 Accent 5" w:semiHidden="0" w:uiPriority="64" w:unhideWhenUsed="0"/>
+    <w:lsdException w:name="Medium List 1 Accent 5" w:semiHidden="0" w:uiPriority="65" w:unhideWhenUsed="0"/>
+    <w:lsdException w:name="Medium List 2 Accent 5" w:semiHidden="0" w:uiPriority="66" w:unhideWhenUsed="0"/>
+    <w:lsdException w:name="Medium Grid 1 Accent 5" w:semiHidden="0" w:uiPriority="67" w:unhideWhenUsed="0"/>
+    <w:lsdException w:name="Medium Grid 2 Accent 5" w:semiHidden="0" w:uiPriority="68" w:unhideWhenUsed="0"/>
+    <w:lsdException w:name="Medium Grid 3 Accent 5" w:semiHidden="0" w:uiPriority="69" w:unhideWhenUsed="0"/>
+    <w:lsdException w:name="Dark List Accent 5" w:semiHidden="0" w:uiPriority="70" w:unhideWhenUsed="0"/>
+    <w:lsdException w:name="Colorful Shading Accent 5" w:semiHidden="0" w:uiPriority="71" w:unhideWhenUsed="0"/>
+    <w:lsdException w:name="Colorful List Accent 5" w:semiHidden="0" w:uiPriority="72" w:unhideWhenUsed="0"/>
+    <w:lsdException w:name="Colorful Grid Accent 5" w:semiHidden="0" w:uiPriority="73" w:unhideWhenUsed="0"/>
+    <w:lsdException w:name="Light Shading Accent 6" w:semiHidden="0" w:uiPriority="60" w:unhideWhenUsed="0"/>
+    <w:lsdException w:name="Light List Accent 6" w:semiHidden="0" w:uiPriority="61" w:unhideWhenUsed="0"/>
+    <w:lsdException w:name="Light Grid Accent 6" w:semiHidden="0" w:uiPriority="62" w:unhideWhenUsed="0"/>
+    <w:lsdException w:name="Medium Shading 1 Accent 6" w:semiHidden="0" w:uiPriority="63" w:unhideWhenUsed="0"/>
+    <w:lsdException w:name="Medium Shading 2 Accent 6" w:semiHidden="0" w:uiPriority="64" w:unhideWhenUsed="0"/>
+    <w:lsdException w:name="Medium List 1 Accent 6" w:semiHidden="0" w:uiPriority="65" w:unhideWhenUsed="0"/>
+    <w:lsdException w:name="Medium List 2 Accent 6" w:semiHidden="0" w:uiPriority="66" w:unhideWhenUsed="0"/>
+    <w:lsdException w:name="Medium Grid 1 Accent 6" w:semiHidden="0" w:uiPriority="67" w:unhideWhenUsed="0"/>
+    <w:lsdException w:name="Medium Grid 2 Accent 6" w:semiHidden="0" w:uiPriority="68" w:unhideWhenUsed="0"/>
+    <w:lsdException w:name="Medium Grid 3 Accent 6" w:semiHidden="0" w:uiPriority="69" w:unhideWhenUsed="0"/>
+    <w:lsdException w:name="Dark List Accent 6" w:semiHidden="0" w:uiPriority="70" w:unhideWhenUsed="0"/>
+    <w:lsdException w:name="Colorful Shading Accent 6" w:semiHidden="0" w:uiPriority="71" w:unhideWhenUsed="0"/>
+    <w:lsdException w:name="Colorful List Accent 6" w:semiHidden="0" w:uiPriority="72" w:unhideWhenUsed="0"/>
+    <w:lsdException w:name="Colorful Grid Accent 6" w:semiHidden="0" w:uiPriority="73" w:unhideWhenUsed="0"/>
+    <w:lsdException w:name="Subtle Emphasis" w:semiHidden="0" w:uiPriority="19" w:unhideWhenUsed="0" w:qFormat="1"/>
+    <w:lsdException w:name="Intense Emphasis" w:semiHidden="0" w:uiPriority="21" w:unhideWhenUsed="0" w:qFormat="1"/>
+    <w:lsdException w:name="Subtle Reference" w:semiHidden="0" w:uiPriority="31" w:unhideWhenUsed="0" w:qFormat="1"/>
+    <w:lsdException w:name="Intense Reference" w:semiHidden="0" w:uiPriority="32" w:unhideWhenUsed="0" w:qFormat="1"/>
+    <w:lsdException w:name="Book Title" w:semiHidden="0" w:uiPriority="33" w:unhideWhenUsed="0" w:qFormat="1"/>
+    <w:lsdException w:name="Bibliography" w:uiPriority="37"/>
+    <w:lsdException w:name="TOC Heading" w:uiPriority="39" w:qFormat="1"/>
+  </w:latentStyles>
+  <w:style w:type="paragraph" w:default="1" w:styleId="Normal">
+    <w:name w:val="Normal"/>
+    <w:qFormat/>
+  </w:style>
+  <w:style w:type="character" w:default="1" w:styleId="DefaultParagraphFont">
+    <w:name w:val="Default Paragraph Font"/>
+    <w:uiPriority w:val="1"/>
+    <w:semiHidden/>
+    <w:unhideWhenUsed/>
+  </w:style>
+  <w:style w:type="table" w:default="1" w:styleId="TableNormal">
+    <w:name w:val="Normal Table"/>
+    <w:uiPriority w:val="99"/>
+    <w:semiHidden/>
+    <w:unhideWhenUsed/>
+    <w:tblPr>
+      <w:tblInd w:w="0" w:type="dxa"/>
+      <w:tblCellMar>
+        <w:top w:w="0" w:type="dxa"/>
+        <w:left w:w="108" w:type="dxa"/>
+        <w:bottom w:w="0" w:type="dxa"/>
+        <w:right w:w="108" w:type="dxa"/>
+      </w:tblCellMar>
+    </w:tblPr>
+  </w:style>
+  <w:style w:type="numbering" w:default="1" w:styleId="NoList">
+    <w:name w:val="No List"/>
+    <w:uiPriority w:val="99"/>
+    <w:semiHidden/>
+    <w:unhideWhenUsed/>
+  </w:style>
+  <w:style w:type="paragraph" w:styleId="ListParagraph">
+    <w:name w:val="List Paragraph"/>
+    <w:basedOn w:val="Normal"/>
+    <w:uiPriority w:val="34"/>
+    <w:qFormat/>
+    <w:rsid w:val="00FD382D"/>
+    <w:pPr>
+      <w:ind w:left="720"/>
+      <w:contextualSpacing/>
+    </w:pPr>
+  </w:style>
+</w:styles>
+</file>
+
+<file path=word/stylesWithEffects.xml><?xml version="1.0" encoding="utf-8"?>
+<w:styles xmlns:wpc="http://schemas.microsoft.com/office/word/2010/wordprocessingCanvas" xmlns:mc="http://schemas.openxmlformats.org/markup-compatibility/2006" xmlns:o="urn:schemas-microsoft-com:office:office" xmlns:r="http://schemas.openxmlformats.org/officeDocument/2006/relationships" xmlns:m="http://schemas.openxmlformats.org/officeDocument/2006/math" xmlns:v="urn:schemas-microsoft-com:vml" xmlns:wp14="http://schemas.microsoft.com/office/word/2010/wordprocessingDrawing" xmlns:wp="http://schemas.openxmlformats.org/drawingml/2006/wordprocessingDrawing" xmlns:w10="urn:schemas-microsoft-com:office:word" xmlns:w="http://schemas.openxmlformats.org/wordprocessingml/2006/main" xmlns:w14="http://schemas.microsoft.com/office/word/2010/wordml" xmlns:wpg="http://schemas.microsoft.com/office/word/2010/wordprocessingGroup" xmlns:wpi="http://schemas.microsoft.com/office/word/2010/wordprocessingInk" xmlns:wne="http://schemas.microsoft.com/office/word/2006/wordml" xmlns:wps="http://schemas.microsoft.com/office/word/2010/wordprocessingShape" mc:Ignorable="w14 wp14">
+  <w:docDefaults>
+    <w:rPrDefault>
+      <w:rPr>
+        <w:rFonts w:ascii="Times New Roman" w:eastAsiaTheme="minorEastAsia" w:hAnsi="Times New Roman" w:cs="Times New Roman"/>
+        <w:sz w:val="24"/>
+        <w:szCs w:val="24"/>
+        <w:lang w:val="en-US" w:eastAsia="ja-JP" w:bidi="ar-SA"/>
+      </w:rPr>
+    </w:rPrDefault>
+    <w:pPrDefault>
+      <w:pPr>
+        <w:spacing w:line="480" w:lineRule="auto"/>
+      </w:pPr>
+    </w:pPrDefault>
+  </w:docDefaults>
+  <w:latentStyles w:defLockedState="0" w:defUIPriority="99" w:defSemiHidden="1" w:defUnhideWhenUsed="1" w:defQFormat="0" w:count="267">
+    <w:lsdException w:name="Normal" w:semiHidden="0" w:uiPriority="0" w:unhideWhenUsed="0" w:qFormat="1"/>
+    <w:lsdException w:name="heading 1" w:semiHidden="0" w:uiPriority="9" w:unhideWhenUsed="0" w:qFormat="1"/>
+    <w:lsdException w:name="heading 2" w:uiPriority="9" w:qFormat="1"/>
+    <w:lsdException w:name="heading 3" w:uiPriority="9" w:qFormat="1"/>
+    <w:lsdException w:name="heading 4" w:uiPriority="9" w:qFormat="1"/>
+    <w:lsdException w:name="heading 5" w:uiPriority="9" w:qFormat="1"/>
+    <w:lsdException w:name="heading 6" w:uiPriority="9" w:qFormat="1"/>
+    <w:lsdException w:name="heading 7" w:uiPriority="9" w:qFormat="1"/>
+    <w:lsdException w:name="heading 8" w:uiPriority="9" w:qFormat="1"/>
+    <w:lsdException w:name="heading 9" w:uiPriority="9" w:qFormat="1"/>
+    <w:lsdException w:name="toc 1" w:uiPriority="39"/>
+    <w:lsdException w:name="toc 2" w:uiPriority="39"/>
+    <w:lsdException w:name="toc 3" w:uiPriority="39"/>
+    <w:lsdException w:name="toc 4" w:uiPriority="39"/>
+    <w:lsdException w:name="toc 5" w:uiPriority="39"/>
+    <w:lsdException w:name="toc 6" w:uiPriority="39"/>
+    <w:lsdException w:name="toc 7" w:uiPriority="39"/>
+    <w:lsdException w:name="toc 8" w:uiPriority="39"/>
+    <w:lsdException w:name="toc 9" w:uiPriority="39"/>
+    <w:lsdException w:name="caption" w:uiPriority="35" w:qFormat="1"/>
+    <w:lsdException w:name="Title" w:semiHidden="0" w:uiPriority="10" w:unhideWhenUsed="0" w:qFormat="1"/>
+    <w:lsdException w:name="Default Paragraph Font" w:uiPriority="1"/>
+    <w:lsdException w:name="Subtitle" w:semiHidden="0" w:uiPriority="11" w:unhideWhenUsed="0" w:qFormat="1"/>
+    <w:lsdException w:name="Strong" w:semiHidden="0" w:uiPriority="22" w:unhideWhenUsed="0" w:qFormat="1"/>
+    <w:lsdException w:name="Emphasis" w:semiHidden="0" w:uiPriority="20" w:unhideWhenUsed="0" w:qFormat="1"/>
+    <w:lsdException w:name="Table Grid" w:semiHidden="0" w:uiPriority="39" w:unhideWhenUsed="0"/>
+    <w:lsdException w:name="Placeholder Text" w:unhideWhenUsed="0"/>
+    <w:lsdException w:name="No Spacing" w:semiHidden="0" w:uiPriority="1" w:unhideWhenUsed="0" w:qFormat="1"/>
+    <w:lsdException w:name="Light Shading" w:semiHidden="0" w:uiPriority="60" w:unhideWhenUsed="0"/>
+    <w:lsdException w:name="Light List" w:semiHidden="0" w:uiPriority="61" w:unhideWhenUsed="0"/>
+    <w:lsdException w:name="Light Grid" w:semiHidden="0" w:uiPriority="62" w:unhideWhenUsed="0"/>
+    <w:lsdException w:name="Medium Shading 1" w:semiHidden="0" w:uiPriority="63" w:unhideWhenUsed="0"/>
+    <w:lsdException w:name="Medium Shading 2" w:semiHidden="0" w:uiPriority="64" w:unhideWhenUsed="0"/>
+    <w:lsdException w:name="Medium List 1" w:semiHidden="0" w:uiPriority="65" w:unhideWhenUsed="0"/>
+    <w:lsdException w:name="Medium List 2" w:semiHidden="0" w:uiPriority="66" w:unhideWhenUsed="0"/>
+    <w:lsdException w:name="Medium Grid 1" w:semiHidden="0" w:uiPriority="67" w:unhideWhenUsed="0"/>
+    <w:lsdException w:name="Medium Grid 2" w:semiHidden="0" w:uiPriority="68" w:unhideWhenUsed="0"/>
+    <w:lsdException w:name="Medium Grid 3" w:semiHidden="0" w:uiPriority="69" w:unhideWhenUsed="0"/>
+    <w:lsdException w:name="Dark List" w:semiHidden="0" w:uiPriority="70" w:unhideWhenUsed="0"/>
+    <w:lsdException w:name="Colorful Shading" w:semiHidden="0" w:uiPriority="71" w:unhideWhenUsed="0"/>
+    <w:lsdException w:name="Colorful List" w:semiHidden="0" w:uiPriority="72" w:unhideWhenUsed="0"/>
+    <w:lsdException w:name="Colorful Grid" w:semiHidden="0" w:uiPriority="73" w:unhideWhenUsed="0"/>
+    <w:lsdException w:name="Light Shading Accent 1" w:semiHidden="0" w:uiPriority="60" w:unhideWhenUsed="0"/>
+    <w:lsdException w:name="Light List Accent 1" w:semiHidden="0" w:uiPriority="61" w:unhideWhenUsed="0"/>
+    <w:lsdException w:name="Light Grid Accent 1" w:semiHidden="0" w:uiPriority="62" w:unhideWhenUsed="0"/>
+    <w:lsdException w:name="Medium Shading 1 Accent 1" w:semiHidden="0" w:uiPriority="63" w:unhideWhenUsed="0"/>
+    <w:lsdException w:name="Medium Shading 2 Accent 1" w:semiHidden="0" w:uiPriority="64" w:unhideWhenUsed="0"/>
+    <w:lsdException w:name="Medium List 1 Accent 1" w:semiHidden="0" w:uiPriority="65" w:unhideWhenUsed="0"/>
+    <w:lsdException w:name="Revision" w:unhideWhenUsed="0"/>
+    <w:lsdException w:name="List Paragraph" w:semiHidden="0" w:uiPriority="34" w:unhideWhenUsed="0" w:qFormat="1"/>
+    <w:lsdException w:name="Quote" w:semiHidden="0" w:uiPriority="29" w:unhideWhenUsed="0" w:qFormat="1"/>
+    <w:lsdException w:name="Intense Quote" w:semiHidden="0" w:uiPriority="30" w:unhideWhenUsed="0" w:qFormat="1"/>
+    <w:lsdException w:name="Medium List 2 Accent 1" w:semiHidden="0" w:uiPriority="66" w:unhideWhenUsed="0"/>
+    <w:lsdException w:name="Medium Grid 1 Accent 1" w:semiHidden="0" w:uiPriority="67" w:unhideWhenUsed="0"/>
+    <w:lsdException w:name="Medium Grid 2 Accent 1" w:semiHidden="0" w:uiPriority="68" w:unhideWhenUsed="0"/>
+    <w:lsdException w:name="Medium Grid 3 Accent 1" w:semiHidden="0" w:uiPriority="69" w:unhideWhenUsed="0"/>
+    <w:lsdException w:name="Dark List Accent 1" w:semiHidden="0" w:uiPriority="70" w:unhideWhenUsed="0"/>
+    <w:lsdException w:name="Colorful Shading Accent 1" w:semiHidden="0" w:uiPriority="71" w:unhideWhenUsed="0"/>
+    <w:lsdException w:name="Colorful List Accent 1" w:semiHidden="0" w:uiPriority="72" w:unhideWhenUsed="0"/>
+    <w:lsdException w:name="Colorful Grid Accent 1" w:semiHidden="0" w:uiPriority="73" w:unhideWhenUsed="0"/>
+    <w:lsdException w:name="Light Shading Accent 2" w:semiHidden="0" w:uiPriority="60" w:unhideWhenUsed="0"/>
+    <w:lsdException w:name="Light List Accent 2" w:semiHidden="0" w:uiPriority="61" w:unhideWhenUsed="0"/>
+    <w:lsdException w:name="Light Grid Accent 2" w:semiHidden="0" w:uiPriority="62" w:unhideWhenUsed="0"/>
+    <w:lsdException w:name="Medium Shading 1 Accent 2" w:semiHidden="0" w:uiPriority="63" w:unhideWhenUsed="0"/>
+    <w:lsdException w:name="Medium Shading 2 Accent 2" w:semiHidden="0" w:uiPriority="64" w:unhideWhenUsed="0"/>
+    <w:lsdException w:name="Medium List 1 Accent 2" w:semiHidden="0" w:uiPriority="65" w:unhideWhenUsed="0"/>
+    <w:lsdException w:name="Medium List 2 Accent 2" w:semiHidden="0" w:uiPriority="66" w:unhideWhenUsed="0"/>
+    <w:lsdException w:name="Medium Grid 1 Accent 2" w:semiHidden="0" w:uiPriority="67" w:unhideWhenUsed="0"/>
+    <w:lsdException w:name="Medium Grid 2 Accent 2" w:semiHidden="0" w:uiPriority="68" w:unhideWhenUsed="0"/>
+    <w:lsdException w:name="Medium Grid 3 Accent 2" w:semiHidden="0" w:uiPriority="69" w:unhideWhenUsed="0"/>
+    <w:lsdException w:name="Dark List Accent 2" w:semiHidden="0" w:uiPriority="70" w:unhideWhenUsed="0"/>
+    <w:lsdException w:name="Colorful Shading Accent 2" w:semiHidden="0" w:uiPriority="71" w:unhideWhenUsed="0"/>
+    <w:lsdException w:name="Colorful List Accent 2" w:semiHidden="0" w:uiPriority="72" w:unhideWhenUsed="0"/>
+    <w:lsdException w:name="Colorful Grid Accent 2" w:semiHidden="0" w:uiPriority="73" w:unhideWhenUsed="0"/>
+    <w:lsdException w:name="Light Shading Accent 3" w:semiHidden="0" w:uiPriority="60" w:unhideWhenUsed="0"/>
+    <w:lsdException w:name="Light List Accent 3" w:semiHidden="0" w:uiPriority="61" w:unhideWhenUsed="0"/>
+    <w:lsdException w:name="Light Grid Accent 3" w:semiHidden="0" w:uiPriority="62" w:unhideWhenUsed="0"/>
+    <w:lsdException w:name="Medium Shading 1 Accent 3" w:semiHidden="0" w:uiPriority="63" w:unhideWhenUsed="0"/>
+    <w:lsdException w:name="Medium Shading 2 Accent 3" w:semiHidden="0" w:uiPriority="64" w:unhideWhenUsed="0"/>
+    <w:lsdException w:name="Medium List 1 Accent 3" w:semiHidden="0" w:uiPriority="65" w:unhideWhenUsed="0"/>
+    <w:lsdException w:name="Medium List 2 Accent 3" w:semiHidden="0" w:uiPriority="66" w:unhideWhenUsed="0"/>
+    <w:lsdException w:name="Medium Grid 1 Accent 3" w:semiHidden="0" w:uiPriority="67" w:unhideWhenUsed="0"/>
+    <w:lsdException w:name="Medium Grid 2 Accent 3" w:semiHidden="0" w:uiPriority="68" w:unhideWhenUsed="0"/>
+    <w:lsdException w:name="Medium Grid 3 Accent 3" w:semiHidden="0" w:uiPriority="69" w:unhideWhenUsed="0"/>
+    <w:lsdException w:name="Dark List Accent 3" w:semiHidden="0" w:uiPriority="70" w:unhideWhenUsed="0"/>
+    <w:lsdException w:name="Colorful Shading Accent 3" w:semiHidden="0" w:uiPriority="71" w:unhideWhenUsed="0"/>
+    <w:lsdException w:name="Colorful List Accent 3" w:semiHidden="0" w:uiPriority="72" w:unhideWhenUsed="0"/>
+    <w:lsdException w:name="Colorful Grid Accent 3" w:semiHidden="0" w:uiPriority="73" w:unhideWhenUsed="0"/>
+    <w:lsdException w:name="Light Shading Accent 4" w:semiHidden="0" w:uiPriority="60" w:unhideWhenUsed="0"/>
+    <w:lsdException w:name="Light List Accent 4" w:semiHidden="0" w:uiPriority="61" w:unhideWhenUsed="0"/>
+    <w:lsdException w:name="Light Grid Accent 4" w:semiHidden="0" w:uiPriority="62" w:unhideWhenUsed="0"/>
+    <w:lsdException w:name="Medium Shading 1 Accent 4" w:semiHidden="0" w:uiPriority="63" w:unhideWhenUsed="0"/>
+    <w:lsdException w:name="Medium Shading 2 Accent 4" w:semiHidden="0" w:uiPriority="64" w:unhideWhenUsed="0"/>
+    <w:lsdException w:name="Medium List 1 Accent 4" w:semiHidden="0" w:uiPriority="65" w:unhideWhenUsed="0"/>
+    <w:lsdException w:name="Medium List 2 Accent 4" w:semiHidden="0" w:uiPriority="66" w:unhideWhenUsed="0"/>
+    <w:lsdException w:name="Medium Grid 1 Accent 4" w:semiHidden="0" w:uiPriority="67" w:unhideWhenUsed="0"/>
+    <w:lsdException w:name="Medium Grid 2 Accent 4" w:semiHidden="0" w:uiPriority="68" w:unhideWhenUsed="0"/>
+    <w:lsdException w:name="Medium Grid 3 Accent 4" w:semiHidden="0" w:uiPriority="69" w:unhideWhenUsed="0"/>
+    <w:lsdException w:name="Dark List Accent 4" w:semiHidden="0" w:uiPriority="70" w:unhideWhenUsed="0"/>
+    <w:lsdException w:name="Colorful Shading Accent 4" w:semiHidden="0" w:uiPriority="71" w:unhideWhenUsed="0"/>
+    <w:lsdException w:name="Colorful List Accent 4" w:semiHidden="0" w:uiPriority="72" w:unhideWhenUsed="0"/>
+    <w:lsdException w:name="Colorful Grid Accent 4" w:semiHidden="0" w:uiPriority="73" w:unhideWhenUsed="0"/>
+    <w:lsdException w:name="Light Shading Accent 5" w:semiHidden="0" w:uiPriority="60" w:unhideWhenUsed="0"/>
+    <w:lsdException w:name="Light List Accent 5" w:semiHidden="0" w:uiPriority="61" w:unhideWhenUsed="0"/>
+    <w:lsdException w:name="Light Grid Accent 5" w:semiHidden="0" w:uiPriority="62" w:unhideWhenUsed="0"/>
+    <w:lsdException w:name="Medium Shading 1 Accent 5" w:semiHidden="0" w:uiPriority="63" w:unhideWhenUsed="0"/>
+    <w:lsdException w:name="Medium Shading 2 Accent 5" w:semiHidden="0" w:uiPriority="64" w:unhideWhenUsed="0"/>
+    <w:lsdException w:name="Medium List 1 Accent 5" w:semiHidden="0" w:uiPriority="65" w:unhideWhenUsed="0"/>
+    <w:lsdException w:name="Medium List 2 Accent 5" w:semiHidden="0" w:uiPriority="66" w:unhideWhenUsed="0"/>
+    <w:lsdException w:name="Medium Grid 1 Accent 5" w:semiHidden="0" w:uiPriority="67" w:unhideWhenUsed="0"/>
+    <w:lsdException w:name="Medium Grid 2 Accent 5" w:semiHidden="0" w:uiPriority="68" w:unhideWhenUsed="0"/>
+    <w:lsdException w:name="Medium Grid 3 Accent 5" w:semiHidden="0" w:uiPriority="69" w:unhideWhenUsed="0"/>
+    <w:lsdException w:name="Dark List Accent 5" w:semiHidden="0" w:uiPriority="70" w:unhideWhenUsed="0"/>
+    <w:lsdException w:name="Colorful Shading Accent 5" w:semiHidden="0" w:uiPriority="71" w:unhideWhenUsed="0"/>
+    <w:lsdException w:name="Colorful List Accent 5" w:semiHidden="0" w:uiPriority="72" w:unhideWhenUsed="0"/>
+    <w:lsdException w:name="Colorful Grid Accent 5" w:semiHidden="0" w:uiPriority="73" w:unhideWhenUsed="0"/>
+    <w:lsdException w:name="Light Shading Accent 6" w:semiHidden="0" w:uiPriority="60" w:unhideWhenUsed="0"/>
+    <w:lsdException w:name="Light List Accent 6" w:semiHidden="0" w:uiPriority="61" w:unhideWhenUsed="0"/>
+    <w:lsdException w:name="Light Grid Accent 6" w:semiHidden="0" w:uiPriority="62" w:unhideWhenUsed="0"/>
+    <w:lsdException w:name="Medium Shading 1 Accent 6" w:semiHidden="0" w:uiPriority="63" w:unhideWhenUsed="0"/>
+    <w:lsdException w:name="Medium Shading 2 Accent 6" w:semiHidden="0" w:uiPriority="64" w:unhideWhenUsed="0"/>
+    <w:lsdException w:name="Medium List 1 Accent 6" w:semiHidden="0" w:uiPriority="65" w:unhideWhenUsed="0"/>
+    <w:lsdException w:name="Medium List 2 Accent 6" w:semiHidden="0" w:uiPriority="66" w:unhideWhenUsed="0"/>
+    <w:lsdException w:name="Medium Grid 1 Accent 6" w:semiHidden="0" w:uiPriority="67" w:unhideWhenUsed="0"/>
+    <w:lsdException w:name="Medium Grid 2 Accent 6" w:semiHidden="0" w:uiPriority="68" w:unhideWhenUsed="0"/>
+    <w:lsdException w:name="Medium Grid 3 Accent 6" w:semiHidden="0" w:uiPriority="69" w:unhideWhenUsed="0"/>
+    <w:lsdException w:name="Dark List Accent 6" w:semiHidden="0" w:uiPriority="70" w:unhideWhenUsed="0"/>
+    <w:lsdException w:name="Colorful Shading Accent 6" w:semiHidden="0" w:uiPriority="71" w:unhideWhenUsed="0"/>
+    <w:lsdException w:name="Colorful List Accent 6" w:semiHidden="0" w:uiPriority="72" w:unhideWhenUsed="0"/>
+    <w:lsdException w:name="Colorful Grid Accent 6" w:semiHidden="0" w:uiPriority="73" w:unhideWhenUsed="0"/>
+    <w:lsdException w:name="Subtle Emphasis" w:semiHidden="0" w:uiPriority="19" w:unhideWhenUsed="0" w:qFormat="1"/>
+    <w:lsdException w:name="Intense Emphasis" w:semiHidden="0" w:uiPriority="21" w:unhideWhenUsed="0" w:qFormat="1"/>
+    <w:lsdException w:name="Subtle Reference" w:semiHidden="0" w:uiPriority="31" w:unhideWhenUsed="0" w:qFormat="1"/>
+    <w:lsdException w:name="Intense Reference" w:semiHidden="0" w:uiPriority="32" w:unhideWhenUsed="0" w:qFormat="1"/>
+    <w:lsdException w:name="Book Title" w:semiHidden="0" w:uiPriority="33" w:unhideWhenUsed="0" w:qFormat="1"/>
+    <w:lsdException w:name="Bibliography" w:uiPriority="37"/>
+    <w:lsdException w:name="TOC Heading" w:uiPriority="39" w:qFormat="1"/>
   </w:latentStyles>
   <w:style w:type="paragraph" w:default="1" w:styleId="Normal">
     <w:name w:val="Normal"/>
@@ -1584,7 +1657,7 @@
   <a:extraClrSchemeLst/>
   <a:extLst>
     <a:ext uri="{05A4C25C-085E-4340-85A3-A5531E510DB2}">
-      <thm15:themeFamily xmlns:thm15="http://schemas.microsoft.com/office/thememl/2012/main" name="Office Theme" id="{62F939B6-93AF-4DB8-9C6B-D6C7DFDC589F}" vid="{4A3C46E8-61CC-4603-A589-7422A47A8E4A}"/>
+      <thm15:themeFamily xmlns:thm15="http://schemas.microsoft.com/office/thememl/2012/main" xmlns="" name="Office Theme" id="{62F939B6-93AF-4DB8-9C6B-D6C7DFDC589F}" vid="{4A3C46E8-61CC-4603-A589-7422A47A8E4A}"/>
     </a:ext>
   </a:extLst>
 </a:theme>

</xml_diff>